<commit_message>
Esquema de proyecto Word
</commit_message>
<xml_diff>
--- a/PROYECTO APLICATIVO.docx
+++ b/PROYECTO APLICATIVO.docx
@@ -31,6 +31,7 @@
           <w:rFonts w:asciiTheme="minorHAnsi" w:hAnsiTheme="minorHAnsi" w:cstheme="minorHAnsi"/>
           <w:b/>
           <w:bCs/>
+          <w:noProof/>
           <w:sz w:val="24"/>
           <w:szCs w:val="21"/>
         </w:rPr>
@@ -193,7 +194,7 @@
           <w:sz w:val="28"/>
           <w:szCs w:val="22"/>
         </w:rPr>
-        <w:t>CiberFinanzas</w:t>
+        <w:t>Balance+</w:t>
       </w:r>
     </w:p>
     <w:p>
@@ -588,10 +589,11 @@
     <w:p>
       <w:pPr>
         <w:suppressAutoHyphens/>
-        <w:rPr>
-          <w:rFonts w:asciiTheme="minorHAnsi" w:hAnsiTheme="minorHAnsi" w:cstheme="minorHAnsi"/>
-          <w:sz w:val="21"/>
-          <w:szCs w:val="21"/>
+        <w:jc w:val="center"/>
+        <w:rPr>
+          <w:rFonts w:asciiTheme="minorHAnsi" w:hAnsiTheme="minorHAnsi" w:cstheme="minorHAnsi"/>
+          <w:sz w:val="28"/>
+          <w:szCs w:val="28"/>
         </w:rPr>
       </w:pPr>
       <w:r>
@@ -599,8 +601,8 @@
           <w:rFonts w:asciiTheme="minorHAnsi" w:hAnsiTheme="minorHAnsi" w:cstheme="minorHAnsi"/>
           <w:b/>
           <w:bCs/>
-          <w:sz w:val="21"/>
-          <w:szCs w:val="21"/>
+          <w:sz w:val="28"/>
+          <w:szCs w:val="28"/>
         </w:rPr>
         <w:t>ÍNDICE</w:t>
       </w:r>
@@ -610,8 +612,8 @@
         <w:suppressAutoHyphens/>
         <w:rPr>
           <w:rFonts w:asciiTheme="minorHAnsi" w:hAnsiTheme="minorHAnsi" w:cstheme="minorHAnsi"/>
-          <w:sz w:val="21"/>
-          <w:szCs w:val="21"/>
+          <w:sz w:val="28"/>
+          <w:szCs w:val="28"/>
         </w:rPr>
       </w:pPr>
     </w:p>
@@ -620,17 +622,25 @@
         <w:suppressAutoHyphens/>
         <w:rPr>
           <w:rFonts w:asciiTheme="minorHAnsi" w:hAnsiTheme="minorHAnsi" w:cstheme="minorHAnsi"/>
-          <w:sz w:val="21"/>
-          <w:szCs w:val="21"/>
+          <w:sz w:val="28"/>
+          <w:szCs w:val="28"/>
         </w:rPr>
       </w:pPr>
       <w:r>
         <w:rPr>
           <w:rFonts w:asciiTheme="minorHAnsi" w:hAnsiTheme="minorHAnsi" w:cstheme="minorHAnsi"/>
-          <w:sz w:val="21"/>
-          <w:szCs w:val="21"/>
+          <w:sz w:val="28"/>
+          <w:szCs w:val="28"/>
         </w:rPr>
         <w:t>1. RESUMEN…………………………………………………………………………………………</w:t>
+      </w:r>
+      <w:r>
+        <w:rPr>
+          <w:rFonts w:asciiTheme="minorHAnsi" w:hAnsiTheme="minorHAnsi" w:cstheme="minorHAnsi"/>
+          <w:sz w:val="28"/>
+          <w:szCs w:val="28"/>
+        </w:rPr>
+        <w:t>…</w:t>
       </w:r>
     </w:p>
     <w:p>
@@ -638,17 +648,43 @@
         <w:suppressAutoHyphens/>
         <w:rPr>
           <w:rFonts w:asciiTheme="minorHAnsi" w:hAnsiTheme="minorHAnsi" w:cstheme="minorHAnsi"/>
-          <w:sz w:val="21"/>
-          <w:szCs w:val="21"/>
+          <w:sz w:val="28"/>
+          <w:szCs w:val="28"/>
         </w:rPr>
       </w:pPr>
       <w:r>
         <w:rPr>
           <w:rFonts w:asciiTheme="minorHAnsi" w:hAnsiTheme="minorHAnsi" w:cstheme="minorHAnsi"/>
-          <w:sz w:val="21"/>
-          <w:szCs w:val="21"/>
-        </w:rPr>
-        <w:t>2. INTRODUCCIÓN…………………………………………………………………………………</w:t>
+          <w:sz w:val="28"/>
+          <w:szCs w:val="28"/>
+        </w:rPr>
+        <w:t>2. INTRODUCCIÓN……………………………………………………………………………</w:t>
+      </w:r>
+      <w:proofErr w:type="gramStart"/>
+      <w:r>
+        <w:rPr>
+          <w:rFonts w:asciiTheme="minorHAnsi" w:hAnsiTheme="minorHAnsi" w:cstheme="minorHAnsi"/>
+          <w:sz w:val="28"/>
+          <w:szCs w:val="28"/>
+        </w:rPr>
+        <w:t>……</w:t>
+      </w:r>
+      <w:r>
+        <w:rPr>
+          <w:rFonts w:asciiTheme="minorHAnsi" w:hAnsiTheme="minorHAnsi" w:cstheme="minorHAnsi"/>
+          <w:sz w:val="28"/>
+          <w:szCs w:val="28"/>
+        </w:rPr>
+        <w:t>.</w:t>
+      </w:r>
+      <w:proofErr w:type="gramEnd"/>
+      <w:r>
+        <w:rPr>
+          <w:rFonts w:asciiTheme="minorHAnsi" w:hAnsiTheme="minorHAnsi" w:cstheme="minorHAnsi"/>
+          <w:sz w:val="28"/>
+          <w:szCs w:val="28"/>
+        </w:rPr>
+        <w:t>.</w:t>
       </w:r>
     </w:p>
     <w:p>
@@ -656,17 +692,43 @@
         <w:suppressAutoHyphens/>
         <w:rPr>
           <w:rFonts w:asciiTheme="minorHAnsi" w:hAnsiTheme="minorHAnsi" w:cstheme="minorHAnsi"/>
-          <w:sz w:val="21"/>
-          <w:szCs w:val="21"/>
+          <w:sz w:val="28"/>
+          <w:szCs w:val="28"/>
         </w:rPr>
       </w:pPr>
       <w:r>
         <w:rPr>
           <w:rFonts w:asciiTheme="minorHAnsi" w:hAnsiTheme="minorHAnsi" w:cstheme="minorHAnsi"/>
-          <w:sz w:val="21"/>
-          <w:szCs w:val="21"/>
-        </w:rPr>
-        <w:t>3. DIAGNÓSTICO SEPTE…………………………………………………………………………</w:t>
+          <w:sz w:val="28"/>
+          <w:szCs w:val="28"/>
+        </w:rPr>
+        <w:t>3. DIAGNÓSTICO SEPTE……………………………………………………………………</w:t>
+      </w:r>
+      <w:proofErr w:type="gramStart"/>
+      <w:r>
+        <w:rPr>
+          <w:rFonts w:asciiTheme="minorHAnsi" w:hAnsiTheme="minorHAnsi" w:cstheme="minorHAnsi"/>
+          <w:sz w:val="28"/>
+          <w:szCs w:val="28"/>
+        </w:rPr>
+        <w:t>……</w:t>
+      </w:r>
+      <w:r>
+        <w:rPr>
+          <w:rFonts w:asciiTheme="minorHAnsi" w:hAnsiTheme="minorHAnsi" w:cstheme="minorHAnsi"/>
+          <w:sz w:val="28"/>
+          <w:szCs w:val="28"/>
+        </w:rPr>
+        <w:t>.</w:t>
+      </w:r>
+      <w:proofErr w:type="gramEnd"/>
+      <w:r>
+        <w:rPr>
+          <w:rFonts w:asciiTheme="minorHAnsi" w:hAnsiTheme="minorHAnsi" w:cstheme="minorHAnsi"/>
+          <w:sz w:val="28"/>
+          <w:szCs w:val="28"/>
+        </w:rPr>
+        <w:t>.</w:t>
       </w:r>
     </w:p>
     <w:p>
@@ -674,17 +736,43 @@
         <w:suppressAutoHyphens/>
         <w:rPr>
           <w:rFonts w:asciiTheme="minorHAnsi" w:hAnsiTheme="minorHAnsi" w:cstheme="minorHAnsi"/>
-          <w:sz w:val="21"/>
-          <w:szCs w:val="21"/>
+          <w:sz w:val="28"/>
+          <w:szCs w:val="28"/>
         </w:rPr>
       </w:pPr>
       <w:r>
         <w:rPr>
           <w:rFonts w:asciiTheme="minorHAnsi" w:hAnsiTheme="minorHAnsi" w:cstheme="minorHAnsi"/>
-          <w:sz w:val="21"/>
-          <w:szCs w:val="21"/>
-        </w:rPr>
-        <w:t>4. OBJETIVOS……………………………………………………………………………..………</w:t>
+          <w:sz w:val="28"/>
+          <w:szCs w:val="28"/>
+        </w:rPr>
+        <w:t>4. OBJETIVOS………………………………………………………………………</w:t>
+      </w:r>
+      <w:proofErr w:type="gramStart"/>
+      <w:r>
+        <w:rPr>
+          <w:rFonts w:asciiTheme="minorHAnsi" w:hAnsiTheme="minorHAnsi" w:cstheme="minorHAnsi"/>
+          <w:sz w:val="28"/>
+          <w:szCs w:val="28"/>
+        </w:rPr>
+        <w:t>…….</w:t>
+      </w:r>
+      <w:proofErr w:type="gramEnd"/>
+      <w:r>
+        <w:rPr>
+          <w:rFonts w:asciiTheme="minorHAnsi" w:hAnsiTheme="minorHAnsi" w:cstheme="minorHAnsi"/>
+          <w:sz w:val="28"/>
+          <w:szCs w:val="28"/>
+        </w:rPr>
+        <w:t>.………</w:t>
+      </w:r>
+      <w:r>
+        <w:rPr>
+          <w:rFonts w:asciiTheme="minorHAnsi" w:hAnsiTheme="minorHAnsi" w:cstheme="minorHAnsi"/>
+          <w:sz w:val="28"/>
+          <w:szCs w:val="28"/>
+        </w:rPr>
+        <w:t>….</w:t>
       </w:r>
     </w:p>
     <w:p>
@@ -692,17 +780,43 @@
         <w:suppressAutoHyphens/>
         <w:rPr>
           <w:rFonts w:asciiTheme="minorHAnsi" w:hAnsiTheme="minorHAnsi" w:cstheme="minorHAnsi"/>
-          <w:sz w:val="21"/>
-          <w:szCs w:val="21"/>
+          <w:sz w:val="28"/>
+          <w:szCs w:val="28"/>
         </w:rPr>
       </w:pPr>
       <w:r>
         <w:rPr>
           <w:rFonts w:asciiTheme="minorHAnsi" w:hAnsiTheme="minorHAnsi" w:cstheme="minorHAnsi"/>
-          <w:sz w:val="21"/>
-          <w:szCs w:val="21"/>
-        </w:rPr>
-        <w:t>5. JUSTIFICACIÓN………………………………………………………………………………..</w:t>
+          <w:sz w:val="28"/>
+          <w:szCs w:val="28"/>
+        </w:rPr>
+        <w:t>5. JUSTIFICACIÓN……………………………………………………………………………</w:t>
+      </w:r>
+      <w:proofErr w:type="gramStart"/>
+      <w:r>
+        <w:rPr>
+          <w:rFonts w:asciiTheme="minorHAnsi" w:hAnsiTheme="minorHAnsi" w:cstheme="minorHAnsi"/>
+          <w:sz w:val="28"/>
+          <w:szCs w:val="28"/>
+        </w:rPr>
+        <w:t>…</w:t>
+      </w:r>
+      <w:r>
+        <w:rPr>
+          <w:rFonts w:asciiTheme="minorHAnsi" w:hAnsiTheme="minorHAnsi" w:cstheme="minorHAnsi"/>
+          <w:sz w:val="28"/>
+          <w:szCs w:val="28"/>
+        </w:rPr>
+        <w:t>….</w:t>
+      </w:r>
+      <w:proofErr w:type="gramEnd"/>
+      <w:r>
+        <w:rPr>
+          <w:rFonts w:asciiTheme="minorHAnsi" w:hAnsiTheme="minorHAnsi" w:cstheme="minorHAnsi"/>
+          <w:sz w:val="28"/>
+          <w:szCs w:val="28"/>
+        </w:rPr>
+        <w:t>.</w:t>
       </w:r>
     </w:p>
     <w:p>
@@ -710,17 +824,43 @@
         <w:suppressAutoHyphens/>
         <w:rPr>
           <w:rFonts w:asciiTheme="minorHAnsi" w:hAnsiTheme="minorHAnsi" w:cstheme="minorHAnsi"/>
-          <w:sz w:val="21"/>
-          <w:szCs w:val="21"/>
+          <w:sz w:val="28"/>
+          <w:szCs w:val="28"/>
         </w:rPr>
       </w:pPr>
       <w:r>
         <w:rPr>
           <w:rFonts w:asciiTheme="minorHAnsi" w:hAnsiTheme="minorHAnsi" w:cstheme="minorHAnsi"/>
-          <w:sz w:val="21"/>
-          <w:szCs w:val="21"/>
-        </w:rPr>
-        <w:t>6. DEFINICIÓN Y ALCANCE……………………………………………………………………</w:t>
+          <w:sz w:val="28"/>
+          <w:szCs w:val="28"/>
+        </w:rPr>
+        <w:t>6. DEFINICIÓN Y ALCANCE………………………………………………………………</w:t>
+      </w:r>
+      <w:proofErr w:type="gramStart"/>
+      <w:r>
+        <w:rPr>
+          <w:rFonts w:asciiTheme="minorHAnsi" w:hAnsiTheme="minorHAnsi" w:cstheme="minorHAnsi"/>
+          <w:sz w:val="28"/>
+          <w:szCs w:val="28"/>
+        </w:rPr>
+        <w:t>……</w:t>
+      </w:r>
+      <w:r>
+        <w:rPr>
+          <w:rFonts w:asciiTheme="minorHAnsi" w:hAnsiTheme="minorHAnsi" w:cstheme="minorHAnsi"/>
+          <w:sz w:val="28"/>
+          <w:szCs w:val="28"/>
+        </w:rPr>
+        <w:t>.</w:t>
+      </w:r>
+      <w:proofErr w:type="gramEnd"/>
+      <w:r>
+        <w:rPr>
+          <w:rFonts w:asciiTheme="minorHAnsi" w:hAnsiTheme="minorHAnsi" w:cstheme="minorHAnsi"/>
+          <w:sz w:val="28"/>
+          <w:szCs w:val="28"/>
+        </w:rPr>
+        <w:t>.</w:t>
       </w:r>
     </w:p>
     <w:p>
@@ -728,15 +868,15 @@
         <w:suppressAutoHyphens/>
         <w:rPr>
           <w:rFonts w:asciiTheme="minorHAnsi" w:hAnsiTheme="minorHAnsi" w:cstheme="minorHAnsi"/>
-          <w:sz w:val="21"/>
-          <w:szCs w:val="21"/>
+          <w:sz w:val="28"/>
+          <w:szCs w:val="28"/>
         </w:rPr>
       </w:pPr>
       <w:r>
         <w:rPr>
           <w:rFonts w:asciiTheme="minorHAnsi" w:hAnsiTheme="minorHAnsi" w:cstheme="minorHAnsi"/>
-          <w:sz w:val="21"/>
-          <w:szCs w:val="21"/>
+          <w:sz w:val="28"/>
+          <w:szCs w:val="28"/>
         </w:rPr>
         <w:t>7. PRODUCTOS Y ENTREGABLES……………………………………………………………</w:t>
       </w:r>
@@ -746,17 +886,25 @@
         <w:suppressAutoHyphens/>
         <w:rPr>
           <w:rFonts w:asciiTheme="minorHAnsi" w:hAnsiTheme="minorHAnsi" w:cstheme="minorHAnsi"/>
-          <w:sz w:val="21"/>
-          <w:szCs w:val="21"/>
+          <w:sz w:val="28"/>
+          <w:szCs w:val="28"/>
         </w:rPr>
       </w:pPr>
       <w:r>
         <w:rPr>
           <w:rFonts w:asciiTheme="minorHAnsi" w:hAnsiTheme="minorHAnsi" w:cstheme="minorHAnsi"/>
-          <w:sz w:val="21"/>
-          <w:szCs w:val="21"/>
+          <w:sz w:val="28"/>
+          <w:szCs w:val="28"/>
         </w:rPr>
         <w:t>8. CONCLUSIONES………………………………………………………………………………</w:t>
+      </w:r>
+      <w:r>
+        <w:rPr>
+          <w:rFonts w:asciiTheme="minorHAnsi" w:hAnsiTheme="minorHAnsi" w:cstheme="minorHAnsi"/>
+          <w:sz w:val="28"/>
+          <w:szCs w:val="28"/>
+        </w:rPr>
+        <w:t>…</w:t>
       </w:r>
     </w:p>
     <w:p>
@@ -764,15 +912,15 @@
         <w:suppressAutoHyphens/>
         <w:rPr>
           <w:rFonts w:asciiTheme="minorHAnsi" w:hAnsiTheme="minorHAnsi" w:cstheme="minorHAnsi"/>
-          <w:sz w:val="21"/>
-          <w:szCs w:val="21"/>
+          <w:sz w:val="28"/>
+          <w:szCs w:val="28"/>
         </w:rPr>
       </w:pPr>
       <w:r>
         <w:rPr>
           <w:rFonts w:asciiTheme="minorHAnsi" w:hAnsiTheme="minorHAnsi" w:cstheme="minorHAnsi"/>
-          <w:sz w:val="21"/>
-          <w:szCs w:val="21"/>
+          <w:sz w:val="28"/>
+          <w:szCs w:val="28"/>
         </w:rPr>
         <w:t>9. RECOMENDACIONES………………………………………………………………………...</w:t>
       </w:r>
@@ -782,17 +930,25 @@
         <w:suppressAutoHyphens/>
         <w:rPr>
           <w:rFonts w:asciiTheme="minorHAnsi" w:hAnsiTheme="minorHAnsi" w:cstheme="minorHAnsi"/>
-          <w:sz w:val="21"/>
-          <w:szCs w:val="21"/>
+          <w:sz w:val="28"/>
+          <w:szCs w:val="28"/>
         </w:rPr>
       </w:pPr>
       <w:r>
         <w:rPr>
           <w:rFonts w:asciiTheme="minorHAnsi" w:hAnsiTheme="minorHAnsi" w:cstheme="minorHAnsi"/>
-          <w:sz w:val="21"/>
-          <w:szCs w:val="21"/>
-        </w:rPr>
-        <w:t>10. GLOSARIO……………………………………………………………………………………..</w:t>
+          <w:sz w:val="28"/>
+          <w:szCs w:val="28"/>
+        </w:rPr>
+        <w:t>10. GLOSARIO……………………………………………………………………………………</w:t>
+      </w:r>
+      <w:r>
+        <w:rPr>
+          <w:rFonts w:asciiTheme="minorHAnsi" w:hAnsiTheme="minorHAnsi" w:cstheme="minorHAnsi"/>
+          <w:sz w:val="28"/>
+          <w:szCs w:val="28"/>
+        </w:rPr>
+        <w:t>….</w:t>
       </w:r>
     </w:p>
     <w:p>
@@ -800,17 +956,43 @@
         <w:suppressAutoHyphens/>
         <w:rPr>
           <w:rFonts w:asciiTheme="minorHAnsi" w:hAnsiTheme="minorHAnsi" w:cstheme="minorHAnsi"/>
-          <w:sz w:val="21"/>
-          <w:szCs w:val="21"/>
+          <w:sz w:val="28"/>
+          <w:szCs w:val="28"/>
         </w:rPr>
       </w:pPr>
       <w:r>
         <w:rPr>
           <w:rFonts w:asciiTheme="minorHAnsi" w:hAnsiTheme="minorHAnsi" w:cstheme="minorHAnsi"/>
-          <w:sz w:val="21"/>
-          <w:szCs w:val="21"/>
-        </w:rPr>
-        <w:t>11. BIBLIOGRAFÍA….……………………………………………………………………………..</w:t>
+          <w:sz w:val="28"/>
+          <w:szCs w:val="28"/>
+        </w:rPr>
+        <w:t xml:space="preserve">11. </w:t>
+      </w:r>
+      <w:proofErr w:type="gramStart"/>
+      <w:r>
+        <w:rPr>
+          <w:rFonts w:asciiTheme="minorHAnsi" w:hAnsiTheme="minorHAnsi" w:cstheme="minorHAnsi"/>
+          <w:sz w:val="28"/>
+          <w:szCs w:val="28"/>
+        </w:rPr>
+        <w:t>BIBLIOGRAFÍA….</w:t>
+      </w:r>
+      <w:proofErr w:type="gramEnd"/>
+      <w:r>
+        <w:rPr>
+          <w:rFonts w:asciiTheme="minorHAnsi" w:hAnsiTheme="minorHAnsi" w:cstheme="minorHAnsi"/>
+          <w:sz w:val="28"/>
+          <w:szCs w:val="28"/>
+        </w:rPr>
+        <w:t>……………………………………………………………………………</w:t>
+      </w:r>
+      <w:r>
+        <w:rPr>
+          <w:rFonts w:asciiTheme="minorHAnsi" w:hAnsiTheme="minorHAnsi" w:cstheme="minorHAnsi"/>
+          <w:sz w:val="28"/>
+          <w:szCs w:val="28"/>
+        </w:rPr>
+        <w:t>…</w:t>
       </w:r>
     </w:p>
     <w:p>
@@ -818,17 +1000,35 @@
         <w:suppressAutoHyphens/>
         <w:rPr>
           <w:rFonts w:asciiTheme="minorHAnsi" w:hAnsiTheme="minorHAnsi" w:cstheme="minorHAnsi"/>
-          <w:sz w:val="21"/>
-          <w:szCs w:val="21"/>
+          <w:sz w:val="28"/>
+          <w:szCs w:val="28"/>
         </w:rPr>
       </w:pPr>
       <w:r>
         <w:rPr>
           <w:rFonts w:asciiTheme="minorHAnsi" w:hAnsiTheme="minorHAnsi" w:cstheme="minorHAnsi"/>
-          <w:sz w:val="21"/>
-          <w:szCs w:val="21"/>
-        </w:rPr>
-        <w:t>12. ANEXOS………………………………………………………………………………………….</w:t>
+          <w:sz w:val="28"/>
+          <w:szCs w:val="28"/>
+        </w:rPr>
+        <w:t>12. ANEXOS……………………………………………………………………………………</w:t>
+      </w:r>
+      <w:proofErr w:type="gramStart"/>
+      <w:r>
+        <w:rPr>
+          <w:rFonts w:asciiTheme="minorHAnsi" w:hAnsiTheme="minorHAnsi" w:cstheme="minorHAnsi"/>
+          <w:sz w:val="28"/>
+          <w:szCs w:val="28"/>
+        </w:rPr>
+        <w:t>…….</w:t>
+      </w:r>
+      <w:proofErr w:type="gramEnd"/>
+      <w:r>
+        <w:rPr>
+          <w:rFonts w:asciiTheme="minorHAnsi" w:hAnsiTheme="minorHAnsi" w:cstheme="minorHAnsi"/>
+          <w:sz w:val="28"/>
+          <w:szCs w:val="28"/>
+        </w:rPr>
+        <w:t>.</w:t>
       </w:r>
     </w:p>
     <w:p>
@@ -7060,6 +7260,7 @@
   <w:style w:type="character" w:default="1" w:styleId="Fuentedeprrafopredeter">
     <w:name w:val="Default Paragraph Font"/>
     <w:uiPriority w:val="1"/>
+    <w:semiHidden/>
     <w:unhideWhenUsed/>
   </w:style>
   <w:style w:type="table" w:default="1" w:styleId="Tablanormal">

</xml_diff>

<commit_message>
Actualización de la introducción
</commit_message>
<xml_diff>
--- a/PROYECTO APLICATIVO.docx
+++ b/PROYECTO APLICATIVO.docx
@@ -367,6 +367,7 @@
           <w:szCs w:val="22"/>
         </w:rPr>
       </w:pPr>
+      <w:proofErr w:type="spellStart"/>
       <w:r>
         <w:rPr>
           <w:rFonts w:asciiTheme="minorHAnsi" w:hAnsiTheme="minorHAnsi" w:cstheme="minorHAnsi"/>
@@ -374,7 +375,17 @@
           <w:sz w:val="28"/>
           <w:szCs w:val="22"/>
         </w:rPr>
-        <w:t>Onocuica Maza, Piero </w:t>
+        <w:t>Onocuica</w:t>
+      </w:r>
+      <w:proofErr w:type="spellEnd"/>
+      <w:r>
+        <w:rPr>
+          <w:rFonts w:asciiTheme="minorHAnsi" w:hAnsiTheme="minorHAnsi" w:cstheme="minorHAnsi"/>
+          <w:bCs/>
+          <w:sz w:val="28"/>
+          <w:szCs w:val="22"/>
+        </w:rPr>
+        <w:t xml:space="preserve"> Maza, Piero </w:t>
       </w:r>
     </w:p>
     <w:p>
@@ -494,6 +505,7 @@
           <w:szCs w:val="22"/>
         </w:rPr>
       </w:pPr>
+      <w:proofErr w:type="spellStart"/>
       <w:r>
         <w:rPr>
           <w:rFonts w:asciiTheme="minorHAnsi" w:hAnsiTheme="minorHAnsi" w:cstheme="minorHAnsi"/>
@@ -501,7 +513,37 @@
           <w:sz w:val="28"/>
           <w:szCs w:val="22"/>
         </w:rPr>
-        <w:t>Perez Vasquez, Xiomara</w:t>
+        <w:t>Perez</w:t>
+      </w:r>
+      <w:proofErr w:type="spellEnd"/>
+      <w:r>
+        <w:rPr>
+          <w:rFonts w:asciiTheme="minorHAnsi" w:hAnsiTheme="minorHAnsi" w:cstheme="minorHAnsi"/>
+          <w:bCs/>
+          <w:sz w:val="28"/>
+          <w:szCs w:val="22"/>
+        </w:rPr>
+        <w:t xml:space="preserve"> </w:t>
+      </w:r>
+      <w:proofErr w:type="spellStart"/>
+      <w:r>
+        <w:rPr>
+          <w:rFonts w:asciiTheme="minorHAnsi" w:hAnsiTheme="minorHAnsi" w:cstheme="minorHAnsi"/>
+          <w:bCs/>
+          <w:sz w:val="28"/>
+          <w:szCs w:val="22"/>
+        </w:rPr>
+        <w:t>Vasquez</w:t>
+      </w:r>
+      <w:proofErr w:type="spellEnd"/>
+      <w:r>
+        <w:rPr>
+          <w:rFonts w:asciiTheme="minorHAnsi" w:hAnsiTheme="minorHAnsi" w:cstheme="minorHAnsi"/>
+          <w:bCs/>
+          <w:sz w:val="28"/>
+          <w:szCs w:val="22"/>
+        </w:rPr>
+        <w:t>, Xiomara</w:t>
       </w:r>
     </w:p>
     <w:p>
@@ -591,18 +633,18 @@
         <w:suppressAutoHyphens/>
         <w:jc w:val="center"/>
         <w:rPr>
-          <w:rFonts w:asciiTheme="minorHAnsi" w:hAnsiTheme="minorHAnsi" w:cstheme="minorHAnsi"/>
-          <w:sz w:val="28"/>
-          <w:szCs w:val="28"/>
-        </w:rPr>
-      </w:pPr>
-      <w:r>
-        <w:rPr>
-          <w:rFonts w:asciiTheme="minorHAnsi" w:hAnsiTheme="minorHAnsi" w:cstheme="minorHAnsi"/>
+          <w:rFonts w:ascii="Arial" w:hAnsi="Arial" w:cs="Arial"/>
+          <w:sz w:val="22"/>
+          <w:szCs w:val="22"/>
+        </w:rPr>
+      </w:pPr>
+      <w:r>
+        <w:rPr>
+          <w:rFonts w:ascii="Arial" w:hAnsi="Arial" w:cs="Arial"/>
           <w:b/>
           <w:bCs/>
-          <w:sz w:val="28"/>
-          <w:szCs w:val="28"/>
+          <w:sz w:val="22"/>
+          <w:szCs w:val="22"/>
         </w:rPr>
         <w:t>ÍNDICE</w:t>
       </w:r>
@@ -610,35 +652,37 @@
     <w:p>
       <w:pPr>
         <w:suppressAutoHyphens/>
-        <w:rPr>
-          <w:rFonts w:asciiTheme="minorHAnsi" w:hAnsiTheme="minorHAnsi" w:cstheme="minorHAnsi"/>
-          <w:sz w:val="28"/>
-          <w:szCs w:val="28"/>
+        <w:spacing w:line="360" w:lineRule="auto"/>
+        <w:rPr>
+          <w:rFonts w:ascii="Arial" w:hAnsi="Arial" w:cs="Arial"/>
+          <w:sz w:val="22"/>
+          <w:szCs w:val="22"/>
         </w:rPr>
       </w:pPr>
     </w:p>
     <w:p>
       <w:pPr>
         <w:suppressAutoHyphens/>
-        <w:rPr>
-          <w:rFonts w:asciiTheme="minorHAnsi" w:hAnsiTheme="minorHAnsi" w:cstheme="minorHAnsi"/>
-          <w:sz w:val="28"/>
-          <w:szCs w:val="28"/>
-        </w:rPr>
-      </w:pPr>
-      <w:r>
-        <w:rPr>
-          <w:rFonts w:asciiTheme="minorHAnsi" w:hAnsiTheme="minorHAnsi" w:cstheme="minorHAnsi"/>
-          <w:sz w:val="28"/>
-          <w:szCs w:val="28"/>
+        <w:spacing w:line="480" w:lineRule="auto"/>
+        <w:rPr>
+          <w:rFonts w:ascii="Arial" w:hAnsi="Arial" w:cs="Arial"/>
+          <w:sz w:val="22"/>
+          <w:szCs w:val="22"/>
+        </w:rPr>
+      </w:pPr>
+      <w:r>
+        <w:rPr>
+          <w:rFonts w:ascii="Arial" w:hAnsi="Arial" w:cs="Arial"/>
+          <w:sz w:val="22"/>
+          <w:szCs w:val="22"/>
         </w:rPr>
         <w:t>1. RESUMEN…………………………………………………………………………………………</w:t>
       </w:r>
       <w:r>
         <w:rPr>
-          <w:rFonts w:asciiTheme="minorHAnsi" w:hAnsiTheme="minorHAnsi" w:cstheme="minorHAnsi"/>
-          <w:sz w:val="28"/>
-          <w:szCs w:val="28"/>
+          <w:rFonts w:ascii="Arial" w:hAnsi="Arial" w:cs="Arial"/>
+          <w:sz w:val="22"/>
+          <w:szCs w:val="22"/>
         </w:rPr>
         <w:t>…</w:t>
       </w:r>
@@ -646,131 +690,80 @@
     <w:p>
       <w:pPr>
         <w:suppressAutoHyphens/>
-        <w:rPr>
-          <w:rFonts w:asciiTheme="minorHAnsi" w:hAnsiTheme="minorHAnsi" w:cstheme="minorHAnsi"/>
-          <w:sz w:val="28"/>
-          <w:szCs w:val="28"/>
-        </w:rPr>
-      </w:pPr>
-      <w:r>
-        <w:rPr>
-          <w:rFonts w:asciiTheme="minorHAnsi" w:hAnsiTheme="minorHAnsi" w:cstheme="minorHAnsi"/>
-          <w:sz w:val="28"/>
-          <w:szCs w:val="28"/>
-        </w:rPr>
-        <w:t>2. INTRODUCCIÓN……………………………………………………………………………</w:t>
-      </w:r>
-      <w:proofErr w:type="gramStart"/>
-      <w:r>
-        <w:rPr>
-          <w:rFonts w:asciiTheme="minorHAnsi" w:hAnsiTheme="minorHAnsi" w:cstheme="minorHAnsi"/>
-          <w:sz w:val="28"/>
-          <w:szCs w:val="28"/>
-        </w:rPr>
-        <w:t>……</w:t>
-      </w:r>
-      <w:r>
-        <w:rPr>
-          <w:rFonts w:asciiTheme="minorHAnsi" w:hAnsiTheme="minorHAnsi" w:cstheme="minorHAnsi"/>
-          <w:sz w:val="28"/>
-          <w:szCs w:val="28"/>
-        </w:rPr>
-        <w:t>.</w:t>
-      </w:r>
-      <w:proofErr w:type="gramEnd"/>
-      <w:r>
-        <w:rPr>
-          <w:rFonts w:asciiTheme="minorHAnsi" w:hAnsiTheme="minorHAnsi" w:cstheme="minorHAnsi"/>
-          <w:sz w:val="28"/>
-          <w:szCs w:val="28"/>
-        </w:rPr>
-        <w:t>.</w:t>
+        <w:spacing w:line="480" w:lineRule="auto"/>
+        <w:rPr>
+          <w:rFonts w:ascii="Arial" w:hAnsi="Arial" w:cs="Arial"/>
+          <w:sz w:val="22"/>
+          <w:szCs w:val="22"/>
+        </w:rPr>
+      </w:pPr>
+      <w:r>
+        <w:rPr>
+          <w:rFonts w:ascii="Arial" w:hAnsi="Arial" w:cs="Arial"/>
+          <w:sz w:val="22"/>
+          <w:szCs w:val="22"/>
+        </w:rPr>
+        <w:t>2. INTRODUCCIÓN…………………………………………………………………………………</w:t>
+      </w:r>
+      <w:r>
+        <w:rPr>
+          <w:rFonts w:ascii="Arial" w:hAnsi="Arial" w:cs="Arial"/>
+          <w:sz w:val="22"/>
+          <w:szCs w:val="22"/>
+        </w:rPr>
+        <w:t>..</w:t>
       </w:r>
     </w:p>
     <w:p>
       <w:pPr>
         <w:suppressAutoHyphens/>
-        <w:rPr>
-          <w:rFonts w:asciiTheme="minorHAnsi" w:hAnsiTheme="minorHAnsi" w:cstheme="minorHAnsi"/>
-          <w:sz w:val="28"/>
-          <w:szCs w:val="28"/>
-        </w:rPr>
-      </w:pPr>
-      <w:r>
-        <w:rPr>
-          <w:rFonts w:asciiTheme="minorHAnsi" w:hAnsiTheme="minorHAnsi" w:cstheme="minorHAnsi"/>
-          <w:sz w:val="28"/>
-          <w:szCs w:val="28"/>
-        </w:rPr>
-        <w:t>3. DIAGNÓSTICO SEPTE……………………………………………………………………</w:t>
-      </w:r>
-      <w:proofErr w:type="gramStart"/>
-      <w:r>
-        <w:rPr>
-          <w:rFonts w:asciiTheme="minorHAnsi" w:hAnsiTheme="minorHAnsi" w:cstheme="minorHAnsi"/>
-          <w:sz w:val="28"/>
-          <w:szCs w:val="28"/>
-        </w:rPr>
-        <w:t>……</w:t>
-      </w:r>
-      <w:r>
-        <w:rPr>
-          <w:rFonts w:asciiTheme="minorHAnsi" w:hAnsiTheme="minorHAnsi" w:cstheme="minorHAnsi"/>
-          <w:sz w:val="28"/>
-          <w:szCs w:val="28"/>
-        </w:rPr>
-        <w:t>.</w:t>
-      </w:r>
-      <w:proofErr w:type="gramEnd"/>
-      <w:r>
-        <w:rPr>
-          <w:rFonts w:asciiTheme="minorHAnsi" w:hAnsiTheme="minorHAnsi" w:cstheme="minorHAnsi"/>
-          <w:sz w:val="28"/>
-          <w:szCs w:val="28"/>
-        </w:rPr>
-        <w:t>.</w:t>
+        <w:spacing w:line="480" w:lineRule="auto"/>
+        <w:rPr>
+          <w:rFonts w:ascii="Arial" w:hAnsi="Arial" w:cs="Arial"/>
+          <w:sz w:val="22"/>
+          <w:szCs w:val="22"/>
+        </w:rPr>
+      </w:pPr>
+      <w:r>
+        <w:rPr>
+          <w:rFonts w:ascii="Arial" w:hAnsi="Arial" w:cs="Arial"/>
+          <w:sz w:val="22"/>
+          <w:szCs w:val="22"/>
+        </w:rPr>
+        <w:t>3. DIAGNÓSTICO SEPTE…………………………………………………………………………</w:t>
+      </w:r>
+      <w:r>
+        <w:rPr>
+          <w:rFonts w:ascii="Arial" w:hAnsi="Arial" w:cs="Arial"/>
+          <w:sz w:val="22"/>
+          <w:szCs w:val="22"/>
+        </w:rPr>
+        <w:t>..</w:t>
       </w:r>
     </w:p>
     <w:p>
       <w:pPr>
         <w:suppressAutoHyphens/>
-        <w:rPr>
-          <w:rFonts w:asciiTheme="minorHAnsi" w:hAnsiTheme="minorHAnsi" w:cstheme="minorHAnsi"/>
-          <w:sz w:val="28"/>
-          <w:szCs w:val="28"/>
-        </w:rPr>
-      </w:pPr>
-      <w:r>
-        <w:rPr>
-          <w:rFonts w:asciiTheme="minorHAnsi" w:hAnsiTheme="minorHAnsi" w:cstheme="minorHAnsi"/>
-          <w:sz w:val="28"/>
-          <w:szCs w:val="28"/>
-        </w:rPr>
-        <w:t>4. OBJETIVOS………………………………………………………………………</w:t>
-      </w:r>
-      <w:proofErr w:type="gramStart"/>
-      <w:r>
-        <w:rPr>
-          <w:rFonts w:asciiTheme="minorHAnsi" w:hAnsiTheme="minorHAnsi" w:cstheme="minorHAnsi"/>
-          <w:sz w:val="28"/>
-          <w:szCs w:val="28"/>
-        </w:rPr>
-        <w:t>…….</w:t>
-      </w:r>
-      <w:proofErr w:type="gramEnd"/>
-      <w:r>
-        <w:rPr>
-          <w:rFonts w:asciiTheme="minorHAnsi" w:hAnsiTheme="minorHAnsi" w:cstheme="minorHAnsi"/>
-          <w:sz w:val="28"/>
-          <w:szCs w:val="28"/>
-        </w:rPr>
-        <w:t>.………</w:t>
-      </w:r>
-      <w:r>
-        <w:rPr>
-          <w:rFonts w:asciiTheme="minorHAnsi" w:hAnsiTheme="minorHAnsi" w:cstheme="minorHAnsi"/>
-          <w:sz w:val="28"/>
-          <w:szCs w:val="28"/>
+        <w:spacing w:line="480" w:lineRule="auto"/>
+        <w:rPr>
+          <w:rFonts w:ascii="Arial" w:hAnsi="Arial" w:cs="Arial"/>
+          <w:sz w:val="22"/>
+          <w:szCs w:val="22"/>
+        </w:rPr>
+      </w:pPr>
+      <w:r>
+        <w:rPr>
+          <w:rFonts w:ascii="Arial" w:hAnsi="Arial" w:cs="Arial"/>
+          <w:sz w:val="22"/>
+          <w:szCs w:val="22"/>
+        </w:rPr>
+        <w:t>4. OBJETIVOS……………………………………………………………………………..………</w:t>
+      </w:r>
+      <w:r>
+        <w:rPr>
+          <w:rFonts w:ascii="Arial" w:hAnsi="Arial" w:cs="Arial"/>
+          <w:sz w:val="22"/>
+          <w:szCs w:val="22"/>
         </w:rPr>
         <w:t>….</w:t>
       </w:r>
@@ -778,105 +771,72 @@
     <w:p>
       <w:pPr>
         <w:suppressAutoHyphens/>
-        <w:rPr>
-          <w:rFonts w:asciiTheme="minorHAnsi" w:hAnsiTheme="minorHAnsi" w:cstheme="minorHAnsi"/>
-          <w:sz w:val="28"/>
-          <w:szCs w:val="28"/>
-        </w:rPr>
-      </w:pPr>
-      <w:r>
-        <w:rPr>
-          <w:rFonts w:asciiTheme="minorHAnsi" w:hAnsiTheme="minorHAnsi" w:cstheme="minorHAnsi"/>
-          <w:sz w:val="28"/>
-          <w:szCs w:val="28"/>
-        </w:rPr>
-        <w:t>5. JUSTIFICACIÓN……………………………………………………………………………</w:t>
-      </w:r>
-      <w:proofErr w:type="gramStart"/>
-      <w:r>
-        <w:rPr>
-          <w:rFonts w:asciiTheme="minorHAnsi" w:hAnsiTheme="minorHAnsi" w:cstheme="minorHAnsi"/>
-          <w:sz w:val="28"/>
-          <w:szCs w:val="28"/>
-        </w:rPr>
-        <w:t>…</w:t>
-      </w:r>
-      <w:r>
-        <w:rPr>
-          <w:rFonts w:asciiTheme="minorHAnsi" w:hAnsiTheme="minorHAnsi" w:cstheme="minorHAnsi"/>
-          <w:sz w:val="28"/>
-          <w:szCs w:val="28"/>
-        </w:rPr>
-        <w:t>….</w:t>
-      </w:r>
-      <w:proofErr w:type="gramEnd"/>
-      <w:r>
-        <w:rPr>
-          <w:rFonts w:asciiTheme="minorHAnsi" w:hAnsiTheme="minorHAnsi" w:cstheme="minorHAnsi"/>
-          <w:sz w:val="28"/>
-          <w:szCs w:val="28"/>
-        </w:rPr>
-        <w:t>.</w:t>
+        <w:spacing w:line="480" w:lineRule="auto"/>
+        <w:rPr>
+          <w:rFonts w:ascii="Arial" w:hAnsi="Arial" w:cs="Arial"/>
+          <w:sz w:val="22"/>
+          <w:szCs w:val="22"/>
+        </w:rPr>
+      </w:pPr>
+      <w:r>
+        <w:rPr>
+          <w:rFonts w:ascii="Arial" w:hAnsi="Arial" w:cs="Arial"/>
+          <w:sz w:val="22"/>
+          <w:szCs w:val="22"/>
+        </w:rPr>
+        <w:t>5. JUSTIFICACIÓN………………………………………………………………………………</w:t>
+      </w:r>
+      <w:r>
+        <w:rPr>
+          <w:rFonts w:ascii="Arial" w:hAnsi="Arial" w:cs="Arial"/>
+          <w:sz w:val="22"/>
+          <w:szCs w:val="22"/>
+        </w:rPr>
+        <w:t>…..</w:t>
       </w:r>
     </w:p>
     <w:p>
       <w:pPr>
         <w:suppressAutoHyphens/>
-        <w:rPr>
-          <w:rFonts w:asciiTheme="minorHAnsi" w:hAnsiTheme="minorHAnsi" w:cstheme="minorHAnsi"/>
-          <w:sz w:val="28"/>
-          <w:szCs w:val="28"/>
-        </w:rPr>
-      </w:pPr>
-      <w:r>
-        <w:rPr>
-          <w:rFonts w:asciiTheme="minorHAnsi" w:hAnsiTheme="minorHAnsi" w:cstheme="minorHAnsi"/>
-          <w:sz w:val="28"/>
-          <w:szCs w:val="28"/>
-        </w:rPr>
-        <w:t>6. DEFINICIÓN Y ALCANCE………………………………………………………………</w:t>
-      </w:r>
-      <w:proofErr w:type="gramStart"/>
-      <w:r>
-        <w:rPr>
-          <w:rFonts w:asciiTheme="minorHAnsi" w:hAnsiTheme="minorHAnsi" w:cstheme="minorHAnsi"/>
-          <w:sz w:val="28"/>
-          <w:szCs w:val="28"/>
-        </w:rPr>
-        <w:t>……</w:t>
-      </w:r>
-      <w:r>
-        <w:rPr>
-          <w:rFonts w:asciiTheme="minorHAnsi" w:hAnsiTheme="minorHAnsi" w:cstheme="minorHAnsi"/>
-          <w:sz w:val="28"/>
-          <w:szCs w:val="28"/>
-        </w:rPr>
-        <w:t>.</w:t>
-      </w:r>
-      <w:proofErr w:type="gramEnd"/>
-      <w:r>
-        <w:rPr>
-          <w:rFonts w:asciiTheme="minorHAnsi" w:hAnsiTheme="minorHAnsi" w:cstheme="minorHAnsi"/>
-          <w:sz w:val="28"/>
-          <w:szCs w:val="28"/>
-        </w:rPr>
-        <w:t>.</w:t>
+        <w:spacing w:line="480" w:lineRule="auto"/>
+        <w:rPr>
+          <w:rFonts w:ascii="Arial" w:hAnsi="Arial" w:cs="Arial"/>
+          <w:sz w:val="22"/>
+          <w:szCs w:val="22"/>
+        </w:rPr>
+      </w:pPr>
+      <w:r>
+        <w:rPr>
+          <w:rFonts w:ascii="Arial" w:hAnsi="Arial" w:cs="Arial"/>
+          <w:sz w:val="22"/>
+          <w:szCs w:val="22"/>
+        </w:rPr>
+        <w:t>6. DEFINICIÓN Y ALCANCE……………………………………………………………………</w:t>
+      </w:r>
+      <w:r>
+        <w:rPr>
+          <w:rFonts w:ascii="Arial" w:hAnsi="Arial" w:cs="Arial"/>
+          <w:sz w:val="22"/>
+          <w:szCs w:val="22"/>
+        </w:rPr>
+        <w:t>..</w:t>
       </w:r>
     </w:p>
     <w:p>
       <w:pPr>
         <w:suppressAutoHyphens/>
-        <w:rPr>
-          <w:rFonts w:asciiTheme="minorHAnsi" w:hAnsiTheme="minorHAnsi" w:cstheme="minorHAnsi"/>
-          <w:sz w:val="28"/>
-          <w:szCs w:val="28"/>
-        </w:rPr>
-      </w:pPr>
-      <w:r>
-        <w:rPr>
-          <w:rFonts w:asciiTheme="minorHAnsi" w:hAnsiTheme="minorHAnsi" w:cstheme="minorHAnsi"/>
-          <w:sz w:val="28"/>
-          <w:szCs w:val="28"/>
+        <w:spacing w:line="480" w:lineRule="auto"/>
+        <w:rPr>
+          <w:rFonts w:ascii="Arial" w:hAnsi="Arial" w:cs="Arial"/>
+          <w:sz w:val="22"/>
+          <w:szCs w:val="22"/>
+        </w:rPr>
+      </w:pPr>
+      <w:r>
+        <w:rPr>
+          <w:rFonts w:ascii="Arial" w:hAnsi="Arial" w:cs="Arial"/>
+          <w:sz w:val="22"/>
+          <w:szCs w:val="22"/>
         </w:rPr>
         <w:t>7. PRODUCTOS Y ENTREGABLES……………………………………………………………</w:t>
       </w:r>
@@ -884,25 +844,26 @@
     <w:p>
       <w:pPr>
         <w:suppressAutoHyphens/>
-        <w:rPr>
-          <w:rFonts w:asciiTheme="minorHAnsi" w:hAnsiTheme="minorHAnsi" w:cstheme="minorHAnsi"/>
-          <w:sz w:val="28"/>
-          <w:szCs w:val="28"/>
-        </w:rPr>
-      </w:pPr>
-      <w:r>
-        <w:rPr>
-          <w:rFonts w:asciiTheme="minorHAnsi" w:hAnsiTheme="minorHAnsi" w:cstheme="minorHAnsi"/>
-          <w:sz w:val="28"/>
-          <w:szCs w:val="28"/>
+        <w:spacing w:line="480" w:lineRule="auto"/>
+        <w:rPr>
+          <w:rFonts w:ascii="Arial" w:hAnsi="Arial" w:cs="Arial"/>
+          <w:sz w:val="22"/>
+          <w:szCs w:val="22"/>
+        </w:rPr>
+      </w:pPr>
+      <w:r>
+        <w:rPr>
+          <w:rFonts w:ascii="Arial" w:hAnsi="Arial" w:cs="Arial"/>
+          <w:sz w:val="22"/>
+          <w:szCs w:val="22"/>
         </w:rPr>
         <w:t>8. CONCLUSIONES………………………………………………………………………………</w:t>
       </w:r>
       <w:r>
         <w:rPr>
-          <w:rFonts w:asciiTheme="minorHAnsi" w:hAnsiTheme="minorHAnsi" w:cstheme="minorHAnsi"/>
-          <w:sz w:val="28"/>
-          <w:szCs w:val="28"/>
+          <w:rFonts w:ascii="Arial" w:hAnsi="Arial" w:cs="Arial"/>
+          <w:sz w:val="22"/>
+          <w:szCs w:val="22"/>
         </w:rPr>
         <w:t>…</w:t>
       </w:r>
@@ -910,17 +871,18 @@
     <w:p>
       <w:pPr>
         <w:suppressAutoHyphens/>
-        <w:rPr>
-          <w:rFonts w:asciiTheme="minorHAnsi" w:hAnsiTheme="minorHAnsi" w:cstheme="minorHAnsi"/>
-          <w:sz w:val="28"/>
-          <w:szCs w:val="28"/>
-        </w:rPr>
-      </w:pPr>
-      <w:r>
-        <w:rPr>
-          <w:rFonts w:asciiTheme="minorHAnsi" w:hAnsiTheme="minorHAnsi" w:cstheme="minorHAnsi"/>
-          <w:sz w:val="28"/>
-          <w:szCs w:val="28"/>
+        <w:spacing w:line="480" w:lineRule="auto"/>
+        <w:rPr>
+          <w:rFonts w:ascii="Arial" w:hAnsi="Arial" w:cs="Arial"/>
+          <w:sz w:val="22"/>
+          <w:szCs w:val="22"/>
+        </w:rPr>
+      </w:pPr>
+      <w:r>
+        <w:rPr>
+          <w:rFonts w:ascii="Arial" w:hAnsi="Arial" w:cs="Arial"/>
+          <w:sz w:val="22"/>
+          <w:szCs w:val="22"/>
         </w:rPr>
         <w:t>9. RECOMENDACIONES………………………………………………………………………...</w:t>
       </w:r>
@@ -928,25 +890,26 @@
     <w:p>
       <w:pPr>
         <w:suppressAutoHyphens/>
-        <w:rPr>
-          <w:rFonts w:asciiTheme="minorHAnsi" w:hAnsiTheme="minorHAnsi" w:cstheme="minorHAnsi"/>
-          <w:sz w:val="28"/>
-          <w:szCs w:val="28"/>
-        </w:rPr>
-      </w:pPr>
-      <w:r>
-        <w:rPr>
-          <w:rFonts w:asciiTheme="minorHAnsi" w:hAnsiTheme="minorHAnsi" w:cstheme="minorHAnsi"/>
-          <w:sz w:val="28"/>
-          <w:szCs w:val="28"/>
+        <w:spacing w:line="480" w:lineRule="auto"/>
+        <w:rPr>
+          <w:rFonts w:ascii="Arial" w:hAnsi="Arial" w:cs="Arial"/>
+          <w:sz w:val="22"/>
+          <w:szCs w:val="22"/>
+        </w:rPr>
+      </w:pPr>
+      <w:r>
+        <w:rPr>
+          <w:rFonts w:ascii="Arial" w:hAnsi="Arial" w:cs="Arial"/>
+          <w:sz w:val="22"/>
+          <w:szCs w:val="22"/>
         </w:rPr>
         <w:t>10. GLOSARIO……………………………………………………………………………………</w:t>
       </w:r>
       <w:r>
         <w:rPr>
-          <w:rFonts w:asciiTheme="minorHAnsi" w:hAnsiTheme="minorHAnsi" w:cstheme="minorHAnsi"/>
-          <w:sz w:val="28"/>
-          <w:szCs w:val="28"/>
+          <w:rFonts w:ascii="Arial" w:hAnsi="Arial" w:cs="Arial"/>
+          <w:sz w:val="22"/>
+          <w:szCs w:val="22"/>
         </w:rPr>
         <w:t>….</w:t>
       </w:r>
@@ -954,43 +917,26 @@
     <w:p>
       <w:pPr>
         <w:suppressAutoHyphens/>
-        <w:rPr>
-          <w:rFonts w:asciiTheme="minorHAnsi" w:hAnsiTheme="minorHAnsi" w:cstheme="minorHAnsi"/>
-          <w:sz w:val="28"/>
-          <w:szCs w:val="28"/>
-        </w:rPr>
-      </w:pPr>
-      <w:r>
-        <w:rPr>
-          <w:rFonts w:asciiTheme="minorHAnsi" w:hAnsiTheme="minorHAnsi" w:cstheme="minorHAnsi"/>
-          <w:sz w:val="28"/>
-          <w:szCs w:val="28"/>
-        </w:rPr>
-        <w:t xml:space="preserve">11. </w:t>
-      </w:r>
-      <w:proofErr w:type="gramStart"/>
-      <w:r>
-        <w:rPr>
-          <w:rFonts w:asciiTheme="minorHAnsi" w:hAnsiTheme="minorHAnsi" w:cstheme="minorHAnsi"/>
-          <w:sz w:val="28"/>
-          <w:szCs w:val="28"/>
-        </w:rPr>
-        <w:t>BIBLIOGRAFÍA….</w:t>
-      </w:r>
-      <w:proofErr w:type="gramEnd"/>
-      <w:r>
-        <w:rPr>
-          <w:rFonts w:asciiTheme="minorHAnsi" w:hAnsiTheme="minorHAnsi" w:cstheme="minorHAnsi"/>
-          <w:sz w:val="28"/>
-          <w:szCs w:val="28"/>
-        </w:rPr>
-        <w:t>……………………………………………………………………………</w:t>
-      </w:r>
-      <w:r>
-        <w:rPr>
-          <w:rFonts w:asciiTheme="minorHAnsi" w:hAnsiTheme="minorHAnsi" w:cstheme="minorHAnsi"/>
-          <w:sz w:val="28"/>
-          <w:szCs w:val="28"/>
+        <w:spacing w:line="480" w:lineRule="auto"/>
+        <w:rPr>
+          <w:rFonts w:ascii="Arial" w:hAnsi="Arial" w:cs="Arial"/>
+          <w:sz w:val="22"/>
+          <w:szCs w:val="22"/>
+        </w:rPr>
+      </w:pPr>
+      <w:r>
+        <w:rPr>
+          <w:rFonts w:ascii="Arial" w:hAnsi="Arial" w:cs="Arial"/>
+          <w:sz w:val="22"/>
+          <w:szCs w:val="22"/>
+        </w:rPr>
+        <w:t>11. BIBLIOGRAFÍA….……………………………………………………………………………</w:t>
+      </w:r>
+      <w:r>
+        <w:rPr>
+          <w:rFonts w:ascii="Arial" w:hAnsi="Arial" w:cs="Arial"/>
+          <w:sz w:val="22"/>
+          <w:szCs w:val="22"/>
         </w:rPr>
         <w:t>…</w:t>
       </w:r>
@@ -998,35 +944,26 @@
     <w:p>
       <w:pPr>
         <w:suppressAutoHyphens/>
-        <w:rPr>
-          <w:rFonts w:asciiTheme="minorHAnsi" w:hAnsiTheme="minorHAnsi" w:cstheme="minorHAnsi"/>
-          <w:sz w:val="28"/>
-          <w:szCs w:val="28"/>
-        </w:rPr>
-      </w:pPr>
-      <w:r>
-        <w:rPr>
-          <w:rFonts w:asciiTheme="minorHAnsi" w:hAnsiTheme="minorHAnsi" w:cstheme="minorHAnsi"/>
-          <w:sz w:val="28"/>
-          <w:szCs w:val="28"/>
-        </w:rPr>
-        <w:t>12. ANEXOS……………………………………………………………………………………</w:t>
-      </w:r>
-      <w:proofErr w:type="gramStart"/>
-      <w:r>
-        <w:rPr>
-          <w:rFonts w:asciiTheme="minorHAnsi" w:hAnsiTheme="minorHAnsi" w:cstheme="minorHAnsi"/>
-          <w:sz w:val="28"/>
-          <w:szCs w:val="28"/>
-        </w:rPr>
-        <w:t>…….</w:t>
-      </w:r>
-      <w:proofErr w:type="gramEnd"/>
-      <w:r>
-        <w:rPr>
-          <w:rFonts w:asciiTheme="minorHAnsi" w:hAnsiTheme="minorHAnsi" w:cstheme="minorHAnsi"/>
-          <w:sz w:val="28"/>
-          <w:szCs w:val="28"/>
+        <w:spacing w:line="480" w:lineRule="auto"/>
+        <w:rPr>
+          <w:rFonts w:ascii="Arial" w:hAnsi="Arial" w:cs="Arial"/>
+          <w:sz w:val="22"/>
+          <w:szCs w:val="22"/>
+        </w:rPr>
+      </w:pPr>
+      <w:r>
+        <w:rPr>
+          <w:rFonts w:ascii="Arial" w:hAnsi="Arial" w:cs="Arial"/>
+          <w:sz w:val="22"/>
+          <w:szCs w:val="22"/>
+        </w:rPr>
+        <w:t>12. ANEXOS………………………………………………………………………………………….</w:t>
+      </w:r>
+      <w:r>
+        <w:rPr>
+          <w:rFonts w:ascii="Arial" w:hAnsi="Arial" w:cs="Arial"/>
+          <w:sz w:val="22"/>
+          <w:szCs w:val="22"/>
         </w:rPr>
         <w:t>.</w:t>
       </w:r>
@@ -1034,6 +971,1480 @@
     <w:p>
       <w:pPr>
         <w:suppressAutoHyphens/>
+        <w:rPr>
+          <w:rFonts w:ascii="Arial" w:hAnsi="Arial" w:cs="Arial"/>
+          <w:sz w:val="22"/>
+          <w:szCs w:val="22"/>
+        </w:rPr>
+      </w:pPr>
+    </w:p>
+    <w:p>
+      <w:pPr>
+        <w:suppressAutoHyphens/>
+        <w:rPr>
+          <w:rFonts w:ascii="Arial" w:hAnsi="Arial" w:cs="Arial"/>
+          <w:sz w:val="22"/>
+          <w:szCs w:val="22"/>
+        </w:rPr>
+      </w:pPr>
+    </w:p>
+    <w:p>
+      <w:pPr>
+        <w:suppressAutoHyphens/>
+        <w:rPr>
+          <w:rFonts w:ascii="Arial" w:hAnsi="Arial" w:cs="Arial"/>
+          <w:sz w:val="22"/>
+          <w:szCs w:val="22"/>
+        </w:rPr>
+      </w:pPr>
+    </w:p>
+    <w:p>
+      <w:pPr>
+        <w:suppressAutoHyphens/>
+        <w:rPr>
+          <w:rFonts w:ascii="Arial" w:hAnsi="Arial" w:cs="Arial"/>
+          <w:sz w:val="22"/>
+          <w:szCs w:val="22"/>
+        </w:rPr>
+      </w:pPr>
+    </w:p>
+    <w:p>
+      <w:pPr>
+        <w:suppressAutoHyphens/>
+        <w:rPr>
+          <w:rFonts w:ascii="Arial" w:hAnsi="Arial" w:cs="Arial"/>
+          <w:sz w:val="22"/>
+          <w:szCs w:val="22"/>
+        </w:rPr>
+      </w:pPr>
+    </w:p>
+    <w:p>
+      <w:pPr>
+        <w:suppressAutoHyphens/>
+        <w:rPr>
+          <w:rFonts w:ascii="Arial" w:hAnsi="Arial" w:cs="Arial"/>
+          <w:sz w:val="22"/>
+          <w:szCs w:val="22"/>
+        </w:rPr>
+      </w:pPr>
+    </w:p>
+    <w:p>
+      <w:pPr>
+        <w:suppressAutoHyphens/>
+        <w:rPr>
+          <w:rFonts w:ascii="Arial" w:hAnsi="Arial" w:cs="Arial"/>
+          <w:sz w:val="22"/>
+          <w:szCs w:val="22"/>
+        </w:rPr>
+      </w:pPr>
+    </w:p>
+    <w:p>
+      <w:pPr>
+        <w:suppressAutoHyphens/>
+        <w:rPr>
+          <w:rFonts w:ascii="Arial" w:hAnsi="Arial" w:cs="Arial"/>
+          <w:sz w:val="22"/>
+          <w:szCs w:val="22"/>
+        </w:rPr>
+      </w:pPr>
+    </w:p>
+    <w:p>
+      <w:pPr>
+        <w:suppressAutoHyphens/>
+        <w:rPr>
+          <w:rFonts w:ascii="Arial" w:hAnsi="Arial" w:cs="Arial"/>
+          <w:sz w:val="22"/>
+          <w:szCs w:val="22"/>
+        </w:rPr>
+      </w:pPr>
+    </w:p>
+    <w:p>
+      <w:pPr>
+        <w:suppressAutoHyphens/>
+        <w:rPr>
+          <w:rFonts w:ascii="Arial" w:hAnsi="Arial" w:cs="Arial"/>
+          <w:sz w:val="22"/>
+          <w:szCs w:val="22"/>
+        </w:rPr>
+      </w:pPr>
+    </w:p>
+    <w:p>
+      <w:pPr>
+        <w:suppressAutoHyphens/>
+        <w:rPr>
+          <w:rFonts w:ascii="Arial" w:hAnsi="Arial" w:cs="Arial"/>
+          <w:sz w:val="22"/>
+          <w:szCs w:val="22"/>
+        </w:rPr>
+      </w:pPr>
+    </w:p>
+    <w:p>
+      <w:pPr>
+        <w:suppressAutoHyphens/>
+        <w:rPr>
+          <w:rFonts w:ascii="Arial" w:hAnsi="Arial" w:cs="Arial"/>
+          <w:sz w:val="22"/>
+          <w:szCs w:val="22"/>
+        </w:rPr>
+      </w:pPr>
+    </w:p>
+    <w:p>
+      <w:pPr>
+        <w:suppressAutoHyphens/>
+        <w:rPr>
+          <w:rFonts w:ascii="Arial" w:hAnsi="Arial" w:cs="Arial"/>
+          <w:sz w:val="22"/>
+          <w:szCs w:val="22"/>
+        </w:rPr>
+      </w:pPr>
+    </w:p>
+    <w:p>
+      <w:pPr>
+        <w:suppressAutoHyphens/>
+        <w:rPr>
+          <w:rFonts w:ascii="Arial" w:hAnsi="Arial" w:cs="Arial"/>
+          <w:sz w:val="22"/>
+          <w:szCs w:val="22"/>
+        </w:rPr>
+      </w:pPr>
+    </w:p>
+    <w:p>
+      <w:pPr>
+        <w:suppressAutoHyphens/>
+        <w:rPr>
+          <w:rFonts w:ascii="Arial" w:hAnsi="Arial" w:cs="Arial"/>
+          <w:sz w:val="22"/>
+          <w:szCs w:val="22"/>
+        </w:rPr>
+      </w:pPr>
+    </w:p>
+    <w:p>
+      <w:pPr>
+        <w:suppressAutoHyphens/>
+        <w:rPr>
+          <w:rFonts w:ascii="Arial" w:hAnsi="Arial" w:cs="Arial"/>
+          <w:sz w:val="22"/>
+          <w:szCs w:val="22"/>
+        </w:rPr>
+      </w:pPr>
+    </w:p>
+    <w:p>
+      <w:pPr>
+        <w:suppressAutoHyphens/>
+        <w:rPr>
+          <w:rFonts w:ascii="Arial" w:hAnsi="Arial" w:cs="Arial"/>
+          <w:sz w:val="22"/>
+          <w:szCs w:val="22"/>
+        </w:rPr>
+      </w:pPr>
+    </w:p>
+    <w:p>
+      <w:pPr>
+        <w:suppressAutoHyphens/>
+        <w:rPr>
+          <w:rFonts w:ascii="Arial" w:hAnsi="Arial" w:cs="Arial"/>
+          <w:sz w:val="22"/>
+          <w:szCs w:val="22"/>
+        </w:rPr>
+      </w:pPr>
+    </w:p>
+    <w:p>
+      <w:pPr>
+        <w:suppressAutoHyphens/>
+        <w:rPr>
+          <w:rFonts w:ascii="Arial" w:hAnsi="Arial" w:cs="Arial"/>
+          <w:sz w:val="22"/>
+          <w:szCs w:val="22"/>
+        </w:rPr>
+      </w:pPr>
+    </w:p>
+    <w:p>
+      <w:pPr>
+        <w:suppressAutoHyphens/>
+        <w:rPr>
+          <w:rFonts w:ascii="Arial" w:hAnsi="Arial" w:cs="Arial"/>
+          <w:sz w:val="22"/>
+          <w:szCs w:val="22"/>
+        </w:rPr>
+      </w:pPr>
+    </w:p>
+    <w:p>
+      <w:pPr>
+        <w:suppressAutoHyphens/>
+        <w:rPr>
+          <w:rFonts w:ascii="Arial" w:hAnsi="Arial" w:cs="Arial"/>
+          <w:sz w:val="22"/>
+          <w:szCs w:val="22"/>
+        </w:rPr>
+      </w:pPr>
+    </w:p>
+    <w:p>
+      <w:pPr>
+        <w:suppressAutoHyphens/>
+        <w:rPr>
+          <w:rFonts w:ascii="Arial" w:hAnsi="Arial" w:cs="Arial"/>
+          <w:sz w:val="22"/>
+          <w:szCs w:val="22"/>
+        </w:rPr>
+      </w:pPr>
+    </w:p>
+    <w:p>
+      <w:pPr>
+        <w:suppressAutoHyphens/>
+        <w:rPr>
+          <w:rFonts w:ascii="Arial" w:hAnsi="Arial" w:cs="Arial"/>
+          <w:sz w:val="22"/>
+          <w:szCs w:val="22"/>
+        </w:rPr>
+      </w:pPr>
+    </w:p>
+    <w:p>
+      <w:pPr>
+        <w:suppressAutoHyphens/>
+        <w:rPr>
+          <w:rFonts w:ascii="Arial" w:hAnsi="Arial" w:cs="Arial"/>
+          <w:sz w:val="22"/>
+          <w:szCs w:val="22"/>
+        </w:rPr>
+      </w:pPr>
+    </w:p>
+    <w:p>
+      <w:pPr>
+        <w:suppressAutoHyphens/>
+        <w:rPr>
+          <w:rFonts w:ascii="Arial" w:hAnsi="Arial" w:cs="Arial"/>
+          <w:sz w:val="22"/>
+          <w:szCs w:val="22"/>
+        </w:rPr>
+      </w:pPr>
+    </w:p>
+    <w:p>
+      <w:pPr>
+        <w:suppressAutoHyphens/>
+        <w:rPr>
+          <w:rFonts w:ascii="Arial" w:hAnsi="Arial" w:cs="Arial"/>
+          <w:sz w:val="22"/>
+          <w:szCs w:val="22"/>
+        </w:rPr>
+      </w:pPr>
+    </w:p>
+    <w:p>
+      <w:pPr>
+        <w:suppressAutoHyphens/>
+        <w:rPr>
+          <w:rFonts w:ascii="Arial" w:hAnsi="Arial" w:cs="Arial"/>
+          <w:sz w:val="22"/>
+          <w:szCs w:val="22"/>
+        </w:rPr>
+      </w:pPr>
+    </w:p>
+    <w:p>
+      <w:pPr>
+        <w:pStyle w:val="Prrafodelista"/>
+        <w:numPr>
+          <w:ilvl w:val="0"/>
+          <w:numId w:val="48"/>
+        </w:numPr>
+        <w:rPr>
+          <w:rFonts w:ascii="Arial" w:hAnsi="Arial" w:cs="Arial"/>
+          <w:b/>
+          <w:bCs/>
+          <w:sz w:val="22"/>
+          <w:szCs w:val="22"/>
+          <w:u w:val="single"/>
+        </w:rPr>
+      </w:pPr>
+      <w:r>
+        <w:rPr>
+          <w:rFonts w:ascii="Arial" w:hAnsi="Arial" w:cs="Arial"/>
+          <w:b/>
+          <w:bCs/>
+          <w:sz w:val="22"/>
+          <w:szCs w:val="22"/>
+          <w:u w:val="single"/>
+        </w:rPr>
+        <w:lastRenderedPageBreak/>
+        <w:t>RESUMEN</w:t>
+      </w:r>
+      <w:r>
+        <w:rPr>
+          <w:rFonts w:ascii="Arial" w:hAnsi="Arial" w:cs="Arial"/>
+          <w:b/>
+          <w:bCs/>
+          <w:sz w:val="22"/>
+          <w:szCs w:val="22"/>
+          <w:u w:val="single"/>
+        </w:rPr>
+        <w:t>:</w:t>
+      </w:r>
+    </w:p>
+    <w:p>
+      <w:pPr>
+        <w:ind w:left="60"/>
+        <w:rPr>
+          <w:rFonts w:ascii="Arial" w:hAnsi="Arial" w:cs="Arial"/>
+          <w:b/>
+          <w:bCs/>
+          <w:sz w:val="22"/>
+          <w:szCs w:val="22"/>
+        </w:rPr>
+      </w:pPr>
+    </w:p>
+    <w:p>
+      <w:pPr>
+        <w:suppressAutoHyphens/>
+        <w:spacing w:line="600" w:lineRule="auto"/>
+        <w:jc w:val="both"/>
+        <w:rPr>
+          <w:rFonts w:ascii="Arial" w:hAnsi="Arial" w:cs="Arial"/>
+          <w:sz w:val="22"/>
+          <w:szCs w:val="22"/>
+        </w:rPr>
+      </w:pPr>
+      <w:r>
+        <w:rPr>
+          <w:rFonts w:ascii="Arial" w:hAnsi="Arial" w:cs="Arial"/>
+          <w:b/>
+          <w:bCs/>
+          <w:sz w:val="22"/>
+          <w:szCs w:val="22"/>
+        </w:rPr>
+        <w:t>Balance+</w:t>
+      </w:r>
+      <w:r>
+        <w:rPr>
+          <w:rFonts w:ascii="Arial" w:hAnsi="Arial" w:cs="Arial"/>
+          <w:sz w:val="22"/>
+          <w:szCs w:val="22"/>
+        </w:rPr>
+        <w:t xml:space="preserve"> busca incentivar a las personas a tener un control financiero y crear ese hábito de ahorro que todos debemos tener, independientemente de la cantidad de dinero que ganes siempre debes tener un control de tus gastos para vivir tu libertad financiera de la mejor manera. Es por eso que hemos desarrollado este sistema que administra tus ingresos y egresos a partir de un análisis de gastos personales para que de esta manera tengas toda tu billetera en orden.</w:t>
+      </w:r>
+    </w:p>
+    <w:p>
+      <w:pPr>
+        <w:suppressAutoHyphens/>
+        <w:spacing w:line="600" w:lineRule="auto"/>
+        <w:rPr>
+          <w:rFonts w:ascii="Arial" w:hAnsi="Arial" w:cs="Arial"/>
+          <w:sz w:val="22"/>
+          <w:szCs w:val="22"/>
+        </w:rPr>
+      </w:pPr>
+    </w:p>
+    <w:p>
+      <w:pPr>
+        <w:pStyle w:val="Prrafodelista"/>
+        <w:numPr>
+          <w:ilvl w:val="0"/>
+          <w:numId w:val="48"/>
+        </w:numPr>
+        <w:rPr>
+          <w:rFonts w:ascii="Arial" w:hAnsi="Arial" w:cs="Arial"/>
+          <w:b/>
+          <w:bCs/>
+          <w:sz w:val="22"/>
+          <w:szCs w:val="22"/>
+          <w:u w:val="single"/>
+        </w:rPr>
+      </w:pPr>
+      <w:r>
+        <w:rPr>
+          <w:rFonts w:ascii="Arial" w:hAnsi="Arial" w:cs="Arial"/>
+          <w:b/>
+          <w:bCs/>
+          <w:sz w:val="22"/>
+          <w:szCs w:val="22"/>
+          <w:u w:val="single"/>
+        </w:rPr>
+        <w:t>INTRODUCCIÓN</w:t>
+      </w:r>
+      <w:r>
+        <w:rPr>
+          <w:rFonts w:ascii="Arial" w:hAnsi="Arial" w:cs="Arial"/>
+          <w:b/>
+          <w:bCs/>
+          <w:sz w:val="22"/>
+          <w:szCs w:val="22"/>
+          <w:u w:val="single"/>
+        </w:rPr>
+        <w:t>:</w:t>
+      </w:r>
+    </w:p>
+    <w:p>
+      <w:pPr>
+        <w:rPr>
+          <w:rFonts w:ascii="Arial" w:hAnsi="Arial" w:cs="Arial"/>
+          <w:b/>
+          <w:bCs/>
+          <w:sz w:val="22"/>
+          <w:szCs w:val="22"/>
+          <w:u w:val="single"/>
+        </w:rPr>
+      </w:pPr>
+    </w:p>
+    <w:p>
+      <w:pPr>
+        <w:suppressAutoHyphens/>
+        <w:spacing w:line="600" w:lineRule="auto"/>
+        <w:jc w:val="both"/>
+        <w:rPr>
+          <w:rFonts w:ascii="Arial" w:hAnsi="Arial" w:cs="Arial"/>
+          <w:sz w:val="22"/>
+          <w:szCs w:val="22"/>
+        </w:rPr>
+      </w:pPr>
+      <w:r>
+        <w:rPr>
+          <w:rFonts w:ascii="Arial" w:hAnsi="Arial" w:cs="Arial"/>
+          <w:sz w:val="22"/>
+          <w:szCs w:val="22"/>
+        </w:rPr>
+        <w:t>Hoy en día, muchas personas sienten</w:t>
+      </w:r>
+      <w:r>
+        <w:rPr>
+          <w:rFonts w:ascii="Arial" w:hAnsi="Arial" w:cs="Arial"/>
+          <w:sz w:val="22"/>
+          <w:szCs w:val="22"/>
+        </w:rPr>
+        <w:t xml:space="preserve"> que el dinero no </w:t>
+      </w:r>
+      <w:r>
+        <w:rPr>
+          <w:rFonts w:ascii="Arial" w:hAnsi="Arial" w:cs="Arial"/>
+          <w:sz w:val="22"/>
+          <w:szCs w:val="22"/>
+        </w:rPr>
+        <w:t xml:space="preserve">les </w:t>
+      </w:r>
+      <w:r>
+        <w:rPr>
+          <w:rFonts w:ascii="Arial" w:hAnsi="Arial" w:cs="Arial"/>
+          <w:sz w:val="22"/>
+          <w:szCs w:val="22"/>
+        </w:rPr>
+        <w:t xml:space="preserve">alcanza o se </w:t>
+      </w:r>
+      <w:r>
+        <w:rPr>
+          <w:rFonts w:ascii="Arial" w:hAnsi="Arial" w:cs="Arial"/>
+          <w:sz w:val="22"/>
+          <w:szCs w:val="22"/>
+        </w:rPr>
+        <w:t xml:space="preserve">les desaparece </w:t>
+      </w:r>
+      <w:r>
+        <w:rPr>
+          <w:rFonts w:ascii="Arial" w:hAnsi="Arial" w:cs="Arial"/>
+          <w:sz w:val="22"/>
+          <w:szCs w:val="22"/>
+        </w:rPr>
+        <w:t xml:space="preserve">sin </w:t>
+      </w:r>
+      <w:r>
+        <w:rPr>
+          <w:rFonts w:ascii="Arial" w:hAnsi="Arial" w:cs="Arial"/>
+          <w:sz w:val="22"/>
+          <w:szCs w:val="22"/>
+        </w:rPr>
+        <w:t>darse</w:t>
+      </w:r>
+      <w:r>
+        <w:rPr>
+          <w:rFonts w:ascii="Arial" w:hAnsi="Arial" w:cs="Arial"/>
+          <w:sz w:val="22"/>
+          <w:szCs w:val="22"/>
+        </w:rPr>
+        <w:t xml:space="preserve"> cuenta. </w:t>
+      </w:r>
+      <w:r>
+        <w:rPr>
+          <w:rFonts w:ascii="Arial" w:hAnsi="Arial" w:cs="Arial"/>
+          <w:sz w:val="22"/>
+          <w:szCs w:val="22"/>
+        </w:rPr>
+        <w:t xml:space="preserve">Entre </w:t>
+      </w:r>
+      <w:r>
+        <w:rPr>
+          <w:rFonts w:ascii="Arial" w:hAnsi="Arial" w:cs="Arial"/>
+          <w:sz w:val="22"/>
+          <w:szCs w:val="22"/>
+        </w:rPr>
+        <w:t xml:space="preserve">gastos diarios </w:t>
+      </w:r>
+      <w:r>
+        <w:rPr>
+          <w:rFonts w:ascii="Arial" w:hAnsi="Arial" w:cs="Arial"/>
+          <w:sz w:val="22"/>
+          <w:szCs w:val="22"/>
+        </w:rPr>
+        <w:t>como comida, pasajes, salidas</w:t>
+      </w:r>
+      <w:r>
+        <w:rPr>
+          <w:rFonts w:ascii="Arial" w:hAnsi="Arial" w:cs="Arial"/>
+          <w:sz w:val="22"/>
+          <w:szCs w:val="22"/>
+        </w:rPr>
+        <w:t xml:space="preserve"> </w:t>
+      </w:r>
+      <w:r>
+        <w:rPr>
+          <w:rFonts w:ascii="Arial" w:hAnsi="Arial" w:cs="Arial"/>
+          <w:sz w:val="22"/>
+          <w:szCs w:val="22"/>
+        </w:rPr>
+        <w:t>y alg</w:t>
+      </w:r>
+      <w:r>
+        <w:rPr>
+          <w:rFonts w:ascii="Arial" w:hAnsi="Arial" w:cs="Arial"/>
+          <w:sz w:val="22"/>
+          <w:szCs w:val="22"/>
+        </w:rPr>
+        <w:t>u</w:t>
+      </w:r>
+      <w:r>
+        <w:rPr>
+          <w:rFonts w:ascii="Arial" w:hAnsi="Arial" w:cs="Arial"/>
+          <w:sz w:val="22"/>
+          <w:szCs w:val="22"/>
+        </w:rPr>
+        <w:t>n</w:t>
+      </w:r>
+      <w:r>
+        <w:rPr>
+          <w:rFonts w:ascii="Arial" w:hAnsi="Arial" w:cs="Arial"/>
+          <w:sz w:val="22"/>
+          <w:szCs w:val="22"/>
+        </w:rPr>
+        <w:t>os</w:t>
+      </w:r>
+      <w:r>
+        <w:rPr>
+          <w:rFonts w:ascii="Arial" w:hAnsi="Arial" w:cs="Arial"/>
+          <w:sz w:val="22"/>
+          <w:szCs w:val="22"/>
+        </w:rPr>
+        <w:t xml:space="preserve"> imprevisto</w:t>
+      </w:r>
+      <w:r>
+        <w:rPr>
+          <w:rFonts w:ascii="Arial" w:hAnsi="Arial" w:cs="Arial"/>
+          <w:sz w:val="22"/>
+          <w:szCs w:val="22"/>
+        </w:rPr>
+        <w:t>s</w:t>
+      </w:r>
+      <w:r>
+        <w:rPr>
+          <w:rFonts w:ascii="Arial" w:hAnsi="Arial" w:cs="Arial"/>
+          <w:sz w:val="22"/>
+          <w:szCs w:val="22"/>
+        </w:rPr>
+        <w:t xml:space="preserve">, </w:t>
+      </w:r>
+      <w:r>
+        <w:rPr>
+          <w:rFonts w:ascii="Arial" w:hAnsi="Arial" w:cs="Arial"/>
+          <w:sz w:val="22"/>
+          <w:szCs w:val="22"/>
+        </w:rPr>
+        <w:t xml:space="preserve">al llegar </w:t>
+      </w:r>
+      <w:r>
+        <w:rPr>
+          <w:rFonts w:ascii="Arial" w:hAnsi="Arial" w:cs="Arial"/>
+          <w:sz w:val="22"/>
+          <w:szCs w:val="22"/>
+        </w:rPr>
+        <w:t>fin de mes</w:t>
+      </w:r>
+      <w:r>
+        <w:rPr>
+          <w:rFonts w:ascii="Arial" w:hAnsi="Arial" w:cs="Arial"/>
+          <w:sz w:val="22"/>
+          <w:szCs w:val="22"/>
+        </w:rPr>
+        <w:t>, ellos</w:t>
+      </w:r>
+      <w:r>
+        <w:rPr>
+          <w:rFonts w:ascii="Arial" w:hAnsi="Arial" w:cs="Arial"/>
+          <w:sz w:val="22"/>
+          <w:szCs w:val="22"/>
+        </w:rPr>
+        <w:t xml:space="preserve"> se preguntan: ¿</w:t>
+      </w:r>
+      <w:r>
+        <w:rPr>
+          <w:rFonts w:ascii="Arial" w:hAnsi="Arial" w:cs="Arial"/>
+          <w:sz w:val="22"/>
+          <w:szCs w:val="22"/>
+        </w:rPr>
+        <w:t>A</w:t>
+      </w:r>
+      <w:r>
+        <w:rPr>
+          <w:rFonts w:ascii="Arial" w:hAnsi="Arial" w:cs="Arial"/>
+          <w:sz w:val="22"/>
+          <w:szCs w:val="22"/>
+        </w:rPr>
+        <w:t xml:space="preserve"> dónde se fue mi dinero?</w:t>
+      </w:r>
+    </w:p>
+    <w:p>
+      <w:pPr>
+        <w:suppressAutoHyphens/>
+        <w:spacing w:line="600" w:lineRule="auto"/>
+        <w:jc w:val="both"/>
+        <w:rPr>
+          <w:rFonts w:ascii="Arial" w:hAnsi="Arial" w:cs="Arial"/>
+          <w:sz w:val="22"/>
+          <w:szCs w:val="22"/>
+        </w:rPr>
+      </w:pPr>
+      <w:r>
+        <w:rPr>
+          <w:rFonts w:ascii="Arial" w:hAnsi="Arial" w:cs="Arial"/>
+          <w:sz w:val="22"/>
+          <w:szCs w:val="22"/>
+        </w:rPr>
+        <w:t>Esta situación es frecuente</w:t>
+      </w:r>
+      <w:r>
+        <w:rPr>
+          <w:rFonts w:ascii="Arial" w:hAnsi="Arial" w:cs="Arial"/>
+          <w:sz w:val="22"/>
+          <w:szCs w:val="22"/>
+        </w:rPr>
+        <w:t xml:space="preserve"> en los</w:t>
+      </w:r>
+      <w:r>
+        <w:rPr>
+          <w:rFonts w:ascii="Arial" w:hAnsi="Arial" w:cs="Arial"/>
+          <w:sz w:val="22"/>
+          <w:szCs w:val="22"/>
+        </w:rPr>
+        <w:t xml:space="preserve"> </w:t>
+      </w:r>
+      <w:r>
+        <w:rPr>
+          <w:rFonts w:ascii="Arial" w:hAnsi="Arial" w:cs="Arial"/>
+          <w:sz w:val="22"/>
+          <w:szCs w:val="22"/>
+        </w:rPr>
+        <w:t>estudiantes del V ciclo de Computación e Informática de Cibertec,</w:t>
+      </w:r>
+      <w:r>
+        <w:rPr>
+          <w:rFonts w:ascii="Arial" w:hAnsi="Arial" w:cs="Arial"/>
+          <w:sz w:val="22"/>
+          <w:szCs w:val="22"/>
+        </w:rPr>
+        <w:t xml:space="preserve"> </w:t>
+      </w:r>
+      <w:r>
+        <w:rPr>
+          <w:rFonts w:ascii="Arial" w:hAnsi="Arial" w:cs="Arial"/>
+          <w:sz w:val="22"/>
+          <w:szCs w:val="22"/>
+        </w:rPr>
+        <w:t>quienes suelen</w:t>
+      </w:r>
+      <w:r>
+        <w:rPr>
+          <w:rFonts w:ascii="Arial" w:hAnsi="Arial" w:cs="Arial"/>
+          <w:sz w:val="22"/>
+          <w:szCs w:val="22"/>
+        </w:rPr>
+        <w:t xml:space="preserve"> manejar un presupuesto limitado. </w:t>
+      </w:r>
+      <w:r>
+        <w:rPr>
+          <w:rFonts w:ascii="Arial" w:hAnsi="Arial" w:cs="Arial"/>
+          <w:sz w:val="22"/>
+          <w:szCs w:val="22"/>
+        </w:rPr>
+        <w:t xml:space="preserve">Durante </w:t>
+      </w:r>
+      <w:r>
+        <w:rPr>
+          <w:rFonts w:ascii="Arial" w:hAnsi="Arial" w:cs="Arial"/>
+          <w:sz w:val="22"/>
+          <w:szCs w:val="22"/>
+        </w:rPr>
+        <w:t xml:space="preserve">el diagnostico </w:t>
+      </w:r>
+      <w:r>
+        <w:rPr>
+          <w:rFonts w:ascii="Arial" w:hAnsi="Arial" w:cs="Arial"/>
+          <w:sz w:val="22"/>
+          <w:szCs w:val="22"/>
+        </w:rPr>
+        <w:t xml:space="preserve">observamos </w:t>
+      </w:r>
+      <w:r>
+        <w:rPr>
+          <w:rFonts w:ascii="Arial" w:hAnsi="Arial" w:cs="Arial"/>
+          <w:sz w:val="22"/>
+          <w:szCs w:val="22"/>
+        </w:rPr>
+        <w:t xml:space="preserve">que los estudiantes </w:t>
+      </w:r>
+      <w:r>
+        <w:rPr>
+          <w:rFonts w:ascii="Arial" w:hAnsi="Arial" w:cs="Arial"/>
+          <w:sz w:val="22"/>
+          <w:szCs w:val="22"/>
+        </w:rPr>
+        <w:t>cuentan con</w:t>
+      </w:r>
+      <w:r>
+        <w:rPr>
+          <w:rFonts w:ascii="Arial" w:hAnsi="Arial" w:cs="Arial"/>
+          <w:sz w:val="22"/>
+          <w:szCs w:val="22"/>
+        </w:rPr>
+        <w:t xml:space="preserve"> un celular, pero no </w:t>
+      </w:r>
+      <w:r>
+        <w:rPr>
+          <w:rFonts w:ascii="Arial" w:hAnsi="Arial" w:cs="Arial"/>
+          <w:sz w:val="22"/>
+          <w:szCs w:val="22"/>
+        </w:rPr>
+        <w:t xml:space="preserve">tienen </w:t>
+      </w:r>
+      <w:r>
+        <w:rPr>
+          <w:rFonts w:ascii="Arial" w:hAnsi="Arial" w:cs="Arial"/>
+          <w:sz w:val="22"/>
+          <w:szCs w:val="22"/>
+        </w:rPr>
+        <w:t>un registro digital de sus finanzas</w:t>
+      </w:r>
+      <w:r>
+        <w:rPr>
+          <w:rFonts w:ascii="Arial" w:hAnsi="Arial" w:cs="Arial"/>
+          <w:sz w:val="22"/>
+          <w:szCs w:val="22"/>
+        </w:rPr>
+        <w:t xml:space="preserve">. </w:t>
+      </w:r>
+      <w:r>
+        <w:rPr>
+          <w:rFonts w:ascii="Arial" w:hAnsi="Arial" w:cs="Arial"/>
+          <w:sz w:val="22"/>
+          <w:szCs w:val="22"/>
+        </w:rPr>
+        <w:t xml:space="preserve">A partir de </w:t>
+      </w:r>
+      <w:r>
+        <w:rPr>
+          <w:rFonts w:ascii="Arial" w:hAnsi="Arial" w:cs="Arial"/>
+          <w:sz w:val="22"/>
+          <w:szCs w:val="22"/>
+        </w:rPr>
+        <w:t>esta problemática</w:t>
+      </w:r>
+      <w:r>
+        <w:rPr>
+          <w:rFonts w:ascii="Arial" w:hAnsi="Arial" w:cs="Arial"/>
+          <w:sz w:val="22"/>
+          <w:szCs w:val="22"/>
+        </w:rPr>
+        <w:t xml:space="preserve"> nace </w:t>
+      </w:r>
+      <w:r>
+        <w:rPr>
+          <w:rFonts w:ascii="Arial" w:hAnsi="Arial" w:cs="Arial"/>
+          <w:b/>
+          <w:bCs/>
+          <w:sz w:val="22"/>
+          <w:szCs w:val="22"/>
+        </w:rPr>
+        <w:t>Balance+</w:t>
+      </w:r>
+      <w:r>
+        <w:rPr>
+          <w:rFonts w:ascii="Arial" w:hAnsi="Arial" w:cs="Arial"/>
+          <w:sz w:val="22"/>
+          <w:szCs w:val="22"/>
+        </w:rPr>
+        <w:t xml:space="preserve"> </w:t>
+      </w:r>
+      <w:r>
+        <w:rPr>
+          <w:rFonts w:ascii="Arial" w:hAnsi="Arial" w:cs="Arial"/>
+          <w:sz w:val="22"/>
+          <w:szCs w:val="22"/>
+        </w:rPr>
+        <w:t>el cual es un aplicativo móvil</w:t>
+      </w:r>
+      <w:r>
+        <w:rPr>
+          <w:rFonts w:ascii="Arial" w:hAnsi="Arial" w:cs="Arial"/>
+          <w:sz w:val="22"/>
+          <w:szCs w:val="22"/>
+        </w:rPr>
+        <w:t xml:space="preserve"> </w:t>
+      </w:r>
+      <w:r>
+        <w:rPr>
+          <w:rFonts w:ascii="Arial" w:hAnsi="Arial" w:cs="Arial"/>
+          <w:sz w:val="22"/>
+          <w:szCs w:val="22"/>
+        </w:rPr>
+        <w:t xml:space="preserve">que </w:t>
+      </w:r>
+      <w:r>
+        <w:rPr>
+          <w:rFonts w:ascii="Arial" w:hAnsi="Arial" w:cs="Arial"/>
+          <w:sz w:val="22"/>
+          <w:szCs w:val="22"/>
+        </w:rPr>
+        <w:t>los</w:t>
+      </w:r>
+      <w:r>
+        <w:rPr>
+          <w:rFonts w:ascii="Arial" w:hAnsi="Arial" w:cs="Arial"/>
+          <w:sz w:val="22"/>
+          <w:szCs w:val="22"/>
+        </w:rPr>
+        <w:t xml:space="preserve"> </w:t>
+      </w:r>
+      <w:r>
+        <w:rPr>
+          <w:rFonts w:ascii="Arial" w:hAnsi="Arial" w:cs="Arial"/>
+          <w:sz w:val="22"/>
+          <w:szCs w:val="22"/>
+        </w:rPr>
+        <w:t>ayudará a</w:t>
+      </w:r>
+      <w:r>
+        <w:rPr>
+          <w:rFonts w:ascii="Arial" w:hAnsi="Arial" w:cs="Arial"/>
+          <w:sz w:val="22"/>
+          <w:szCs w:val="22"/>
+        </w:rPr>
+        <w:t xml:space="preserve"> organizar</w:t>
+      </w:r>
+      <w:r>
+        <w:rPr>
+          <w:rFonts w:ascii="Arial" w:hAnsi="Arial" w:cs="Arial"/>
+          <w:sz w:val="22"/>
+          <w:szCs w:val="22"/>
+        </w:rPr>
+        <w:t xml:space="preserve"> </w:t>
+      </w:r>
+      <w:r>
+        <w:rPr>
+          <w:rFonts w:ascii="Arial" w:hAnsi="Arial" w:cs="Arial"/>
+          <w:sz w:val="22"/>
+          <w:szCs w:val="22"/>
+        </w:rPr>
+        <w:t>sus</w:t>
+      </w:r>
+      <w:r>
+        <w:rPr>
+          <w:rFonts w:ascii="Arial" w:hAnsi="Arial" w:cs="Arial"/>
+          <w:sz w:val="22"/>
+          <w:szCs w:val="22"/>
+        </w:rPr>
+        <w:t xml:space="preserve"> ingresos y gastos</w:t>
+      </w:r>
+      <w:r>
+        <w:rPr>
+          <w:rFonts w:ascii="Arial" w:hAnsi="Arial" w:cs="Arial"/>
+          <w:sz w:val="22"/>
+          <w:szCs w:val="22"/>
+        </w:rPr>
+        <w:t xml:space="preserve"> de forma rápida y sencilla</w:t>
+      </w:r>
+      <w:r>
+        <w:rPr>
+          <w:rFonts w:ascii="Arial" w:hAnsi="Arial" w:cs="Arial"/>
+          <w:sz w:val="22"/>
+          <w:szCs w:val="22"/>
+        </w:rPr>
+        <w:t xml:space="preserve">. </w:t>
+      </w:r>
+    </w:p>
+    <w:p>
+      <w:pPr>
+        <w:suppressAutoHyphens/>
+        <w:spacing w:line="600" w:lineRule="auto"/>
+        <w:jc w:val="both"/>
+        <w:rPr>
+          <w:rFonts w:ascii="Arial" w:hAnsi="Arial" w:cs="Arial"/>
+          <w:sz w:val="22"/>
+          <w:szCs w:val="22"/>
+        </w:rPr>
+      </w:pPr>
+      <w:r>
+        <w:rPr>
+          <w:rFonts w:ascii="Arial" w:hAnsi="Arial" w:cs="Arial"/>
+          <w:b/>
+          <w:bCs/>
+          <w:sz w:val="22"/>
+          <w:szCs w:val="22"/>
+        </w:rPr>
+        <w:t>Balance+</w:t>
+      </w:r>
+      <w:r>
+        <w:rPr>
+          <w:rFonts w:ascii="Arial" w:hAnsi="Arial" w:cs="Arial"/>
+          <w:sz w:val="22"/>
+          <w:szCs w:val="22"/>
+        </w:rPr>
+        <w:t xml:space="preserve"> </w:t>
+      </w:r>
+      <w:r>
+        <w:rPr>
+          <w:rFonts w:ascii="Arial" w:hAnsi="Arial" w:cs="Arial"/>
+          <w:sz w:val="22"/>
+          <w:szCs w:val="22"/>
+        </w:rPr>
+        <w:t>aplica</w:t>
+      </w:r>
+      <w:r>
+        <w:rPr>
+          <w:rFonts w:ascii="Arial" w:hAnsi="Arial" w:cs="Arial"/>
+          <w:sz w:val="22"/>
+          <w:szCs w:val="22"/>
+        </w:rPr>
+        <w:t xml:space="preserve"> </w:t>
+      </w:r>
+      <w:r>
+        <w:rPr>
+          <w:rFonts w:ascii="Arial" w:hAnsi="Arial" w:cs="Arial"/>
+          <w:b/>
+          <w:bCs/>
+          <w:sz w:val="22"/>
+          <w:szCs w:val="22"/>
+        </w:rPr>
+        <w:t>la regla de 50-30-20</w:t>
+      </w:r>
+      <w:r>
+        <w:rPr>
+          <w:rFonts w:ascii="Arial" w:hAnsi="Arial" w:cs="Arial"/>
+          <w:sz w:val="22"/>
+          <w:szCs w:val="22"/>
+        </w:rPr>
+        <w:t>, u</w:t>
+      </w:r>
+      <w:r>
+        <w:rPr>
+          <w:rFonts w:ascii="Arial" w:hAnsi="Arial" w:cs="Arial"/>
+          <w:sz w:val="22"/>
+          <w:szCs w:val="22"/>
+        </w:rPr>
+        <w:t xml:space="preserve">n método práctico y fácil de </w:t>
+      </w:r>
+      <w:r>
+        <w:rPr>
+          <w:rFonts w:ascii="Arial" w:hAnsi="Arial" w:cs="Arial"/>
+          <w:sz w:val="22"/>
+          <w:szCs w:val="22"/>
+        </w:rPr>
+        <w:t>entender</w:t>
+      </w:r>
+      <w:r>
+        <w:rPr>
+          <w:rFonts w:ascii="Arial" w:hAnsi="Arial" w:cs="Arial"/>
+          <w:sz w:val="22"/>
+          <w:szCs w:val="22"/>
+        </w:rPr>
+        <w:t xml:space="preserve"> para mantener el equilibrio financiero.</w:t>
+      </w:r>
+      <w:r>
+        <w:rPr>
+          <w:rFonts w:ascii="Arial" w:hAnsi="Arial" w:cs="Arial"/>
+          <w:sz w:val="22"/>
+          <w:szCs w:val="22"/>
+        </w:rPr>
+        <w:t xml:space="preserve"> Esta regla propone </w:t>
+      </w:r>
+      <w:r>
+        <w:rPr>
+          <w:rFonts w:ascii="Arial" w:hAnsi="Arial" w:cs="Arial"/>
+          <w:sz w:val="22"/>
+          <w:szCs w:val="22"/>
+        </w:rPr>
+        <w:t>dividir tus ingresos en 3 partes:</w:t>
+      </w:r>
+    </w:p>
+    <w:p>
+      <w:pPr>
+        <w:pStyle w:val="Prrafodelista"/>
+        <w:numPr>
+          <w:ilvl w:val="0"/>
+          <w:numId w:val="47"/>
+        </w:numPr>
+        <w:suppressAutoHyphens/>
+        <w:spacing w:line="600" w:lineRule="auto"/>
+        <w:jc w:val="both"/>
+        <w:rPr>
+          <w:rFonts w:ascii="Arial" w:hAnsi="Arial" w:cs="Arial"/>
+          <w:sz w:val="22"/>
+          <w:szCs w:val="22"/>
+        </w:rPr>
+      </w:pPr>
+      <w:r>
+        <w:rPr>
+          <w:rFonts w:ascii="Arial" w:hAnsi="Arial" w:cs="Arial"/>
+          <w:sz w:val="22"/>
+          <w:szCs w:val="22"/>
+        </w:rPr>
+        <w:t>50% para l</w:t>
+      </w:r>
+      <w:r>
+        <w:rPr>
+          <w:rFonts w:ascii="Arial" w:hAnsi="Arial" w:cs="Arial"/>
+          <w:sz w:val="22"/>
+          <w:szCs w:val="22"/>
+        </w:rPr>
+        <w:t>as</w:t>
+      </w:r>
+      <w:r>
+        <w:rPr>
+          <w:rFonts w:ascii="Arial" w:hAnsi="Arial" w:cs="Arial"/>
+          <w:sz w:val="22"/>
+          <w:szCs w:val="22"/>
+        </w:rPr>
+        <w:t xml:space="preserve"> neces</w:t>
+      </w:r>
+      <w:r>
+        <w:rPr>
+          <w:rFonts w:ascii="Arial" w:hAnsi="Arial" w:cs="Arial"/>
+          <w:sz w:val="22"/>
+          <w:szCs w:val="22"/>
+        </w:rPr>
+        <w:t>idades básicas</w:t>
+      </w:r>
+      <w:r>
+        <w:rPr>
+          <w:rFonts w:ascii="Arial" w:hAnsi="Arial" w:cs="Arial"/>
+          <w:sz w:val="22"/>
+          <w:szCs w:val="22"/>
+        </w:rPr>
+        <w:t>, como vivienda, alimentación, transporte, servicios y deuda</w:t>
+      </w:r>
+      <w:r>
+        <w:rPr>
+          <w:rFonts w:ascii="Arial" w:hAnsi="Arial" w:cs="Arial"/>
+          <w:sz w:val="22"/>
+          <w:szCs w:val="22"/>
+        </w:rPr>
+        <w:t>s</w:t>
+      </w:r>
+      <w:r>
+        <w:rPr>
+          <w:rFonts w:ascii="Arial" w:hAnsi="Arial" w:cs="Arial"/>
+          <w:sz w:val="22"/>
+          <w:szCs w:val="22"/>
+        </w:rPr>
+        <w:t>.</w:t>
+      </w:r>
+    </w:p>
+    <w:p>
+      <w:pPr>
+        <w:pStyle w:val="Prrafodelista"/>
+        <w:numPr>
+          <w:ilvl w:val="0"/>
+          <w:numId w:val="47"/>
+        </w:numPr>
+        <w:suppressAutoHyphens/>
+        <w:spacing w:line="600" w:lineRule="auto"/>
+        <w:jc w:val="both"/>
+        <w:rPr>
+          <w:rFonts w:ascii="Arial" w:hAnsi="Arial" w:cs="Arial"/>
+          <w:sz w:val="22"/>
+          <w:szCs w:val="22"/>
+        </w:rPr>
+      </w:pPr>
+      <w:r>
+        <w:rPr>
+          <w:rFonts w:ascii="Arial" w:hAnsi="Arial" w:cs="Arial"/>
+          <w:sz w:val="22"/>
+          <w:szCs w:val="22"/>
+        </w:rPr>
+        <w:t>30% para gustos o deseos, como entretenimiento, viajes o compras personales.</w:t>
+      </w:r>
+    </w:p>
+    <w:p>
+      <w:pPr>
+        <w:pStyle w:val="Prrafodelista"/>
+        <w:numPr>
+          <w:ilvl w:val="0"/>
+          <w:numId w:val="47"/>
+        </w:numPr>
+        <w:suppressAutoHyphens/>
+        <w:spacing w:line="600" w:lineRule="auto"/>
+        <w:jc w:val="both"/>
+        <w:rPr>
+          <w:rFonts w:ascii="Arial" w:hAnsi="Arial" w:cs="Arial"/>
+          <w:sz w:val="22"/>
+          <w:szCs w:val="22"/>
+        </w:rPr>
+      </w:pPr>
+      <w:r>
+        <w:rPr>
+          <w:rFonts w:ascii="Arial" w:hAnsi="Arial" w:cs="Arial"/>
+          <w:sz w:val="22"/>
+          <w:szCs w:val="22"/>
+        </w:rPr>
+        <w:t xml:space="preserve">20% para </w:t>
+      </w:r>
+      <w:r>
+        <w:rPr>
+          <w:rFonts w:ascii="Arial" w:hAnsi="Arial" w:cs="Arial"/>
+          <w:sz w:val="22"/>
+          <w:szCs w:val="22"/>
+        </w:rPr>
+        <w:t xml:space="preserve">el futuro, como </w:t>
+      </w:r>
+      <w:r>
+        <w:rPr>
+          <w:rFonts w:ascii="Arial" w:hAnsi="Arial" w:cs="Arial"/>
+          <w:sz w:val="22"/>
+          <w:szCs w:val="22"/>
+        </w:rPr>
+        <w:t>ahorro</w:t>
+      </w:r>
+      <w:r>
+        <w:rPr>
+          <w:rFonts w:ascii="Arial" w:hAnsi="Arial" w:cs="Arial"/>
+          <w:sz w:val="22"/>
+          <w:szCs w:val="22"/>
+        </w:rPr>
+        <w:t>,</w:t>
+      </w:r>
+      <w:r>
+        <w:rPr>
+          <w:rFonts w:ascii="Arial" w:hAnsi="Arial" w:cs="Arial"/>
+          <w:sz w:val="22"/>
+          <w:szCs w:val="22"/>
+        </w:rPr>
+        <w:t xml:space="preserve"> inversión, emergencias o metas personales.</w:t>
+      </w:r>
+    </w:p>
+    <w:p>
+      <w:pPr>
+        <w:suppressAutoHyphens/>
+        <w:spacing w:line="600" w:lineRule="auto"/>
+        <w:jc w:val="both"/>
+        <w:rPr>
+          <w:rFonts w:ascii="Arial" w:hAnsi="Arial" w:cs="Arial"/>
+          <w:sz w:val="22"/>
+          <w:szCs w:val="22"/>
+        </w:rPr>
+      </w:pPr>
+      <w:r>
+        <w:rPr>
+          <w:rFonts w:ascii="Arial" w:hAnsi="Arial" w:cs="Arial"/>
+          <w:sz w:val="22"/>
+          <w:szCs w:val="22"/>
+        </w:rPr>
+        <w:lastRenderedPageBreak/>
+        <w:t xml:space="preserve">El objetivo de este proyecto es </w:t>
+      </w:r>
+      <w:r>
+        <w:rPr>
+          <w:rFonts w:ascii="Arial" w:hAnsi="Arial" w:cs="Arial"/>
+          <w:sz w:val="22"/>
+          <w:szCs w:val="22"/>
+        </w:rPr>
+        <w:t>ayudar a los estudiantes de Cibertec a cuidar</w:t>
+      </w:r>
+      <w:r>
+        <w:rPr>
+          <w:rFonts w:ascii="Arial" w:hAnsi="Arial" w:cs="Arial"/>
+          <w:sz w:val="22"/>
+          <w:szCs w:val="22"/>
+        </w:rPr>
+        <w:t xml:space="preserve"> sus finanzas y gradualmente </w:t>
+      </w:r>
+      <w:r>
+        <w:rPr>
+          <w:rFonts w:ascii="Arial" w:hAnsi="Arial" w:cs="Arial"/>
+          <w:sz w:val="22"/>
+          <w:szCs w:val="22"/>
+        </w:rPr>
+        <w:t>desarrollar</w:t>
+      </w:r>
+      <w:r>
+        <w:rPr>
+          <w:rFonts w:ascii="Arial" w:hAnsi="Arial" w:cs="Arial"/>
+          <w:sz w:val="22"/>
+          <w:szCs w:val="22"/>
+        </w:rPr>
+        <w:t xml:space="preserve"> hábitos financieros saludables.</w:t>
+      </w:r>
+      <w:r>
+        <w:rPr>
+          <w:rFonts w:ascii="Arial" w:hAnsi="Arial" w:cs="Arial"/>
+          <w:sz w:val="22"/>
+          <w:szCs w:val="22"/>
+        </w:rPr>
+        <w:t xml:space="preserve"> </w:t>
+      </w:r>
+      <w:r>
+        <w:rPr>
+          <w:rFonts w:ascii="Arial" w:hAnsi="Arial" w:cs="Arial"/>
+          <w:sz w:val="22"/>
+          <w:szCs w:val="22"/>
+        </w:rPr>
+        <w:t xml:space="preserve">Lo mejor de esta regla es que es muy clara y accesible para todos, ya que no </w:t>
+      </w:r>
+      <w:r>
+        <w:rPr>
+          <w:rFonts w:ascii="Arial" w:hAnsi="Arial" w:cs="Arial"/>
+          <w:sz w:val="22"/>
+          <w:szCs w:val="22"/>
+        </w:rPr>
+        <w:t>se necesita</w:t>
+      </w:r>
+      <w:r>
+        <w:rPr>
+          <w:rFonts w:ascii="Arial" w:hAnsi="Arial" w:cs="Arial"/>
+          <w:sz w:val="22"/>
+          <w:szCs w:val="22"/>
+        </w:rPr>
+        <w:t xml:space="preserve"> ser un experto en finanzas para poder aplicarla.</w:t>
+      </w:r>
+    </w:p>
+    <w:p>
+      <w:pPr>
+        <w:suppressAutoHyphens/>
+        <w:spacing w:line="600" w:lineRule="auto"/>
+        <w:jc w:val="both"/>
+        <w:rPr>
+          <w:rFonts w:ascii="Arial" w:hAnsi="Arial" w:cs="Arial"/>
+          <w:sz w:val="22"/>
+          <w:szCs w:val="22"/>
+        </w:rPr>
+      </w:pPr>
+      <w:r>
+        <w:rPr>
+          <w:rFonts w:ascii="Arial" w:hAnsi="Arial" w:cs="Arial"/>
+          <w:sz w:val="22"/>
+          <w:szCs w:val="22"/>
+        </w:rPr>
+        <w:t xml:space="preserve">Con </w:t>
+      </w:r>
+      <w:r>
+        <w:rPr>
+          <w:rFonts w:ascii="Arial" w:hAnsi="Arial" w:cs="Arial"/>
+          <w:b/>
+          <w:bCs/>
+          <w:sz w:val="22"/>
+          <w:szCs w:val="22"/>
+        </w:rPr>
+        <w:t>Balance+</w:t>
+      </w:r>
+      <w:r>
+        <w:rPr>
+          <w:rFonts w:ascii="Arial" w:hAnsi="Arial" w:cs="Arial"/>
+          <w:sz w:val="22"/>
+          <w:szCs w:val="22"/>
+        </w:rPr>
+        <w:t xml:space="preserve">, </w:t>
+      </w:r>
+      <w:r>
+        <w:rPr>
+          <w:rFonts w:ascii="Arial" w:hAnsi="Arial" w:cs="Arial"/>
+          <w:sz w:val="22"/>
+          <w:szCs w:val="22"/>
+        </w:rPr>
+        <w:t>buscamos que cada estudiante pueda</w:t>
+      </w:r>
+      <w:r>
+        <w:rPr>
+          <w:rFonts w:ascii="Arial" w:hAnsi="Arial" w:cs="Arial"/>
+          <w:sz w:val="22"/>
+          <w:szCs w:val="22"/>
+        </w:rPr>
+        <w:t xml:space="preserve"> </w:t>
+      </w:r>
+      <w:r>
+        <w:rPr>
+          <w:rFonts w:ascii="Arial" w:hAnsi="Arial" w:cs="Arial"/>
+          <w:sz w:val="22"/>
+          <w:szCs w:val="22"/>
+        </w:rPr>
+        <w:t>sus</w:t>
+      </w:r>
+      <w:r>
+        <w:rPr>
+          <w:rFonts w:ascii="Arial" w:hAnsi="Arial" w:cs="Arial"/>
+          <w:sz w:val="22"/>
+          <w:szCs w:val="22"/>
+        </w:rPr>
+        <w:t xml:space="preserve"> necesidades, disfrutar de</w:t>
+      </w:r>
+      <w:r>
+        <w:rPr>
+          <w:rFonts w:ascii="Arial" w:hAnsi="Arial" w:cs="Arial"/>
+          <w:sz w:val="22"/>
+          <w:szCs w:val="22"/>
+        </w:rPr>
+        <w:t xml:space="preserve"> su </w:t>
+      </w:r>
+      <w:r>
+        <w:rPr>
+          <w:rFonts w:ascii="Arial" w:hAnsi="Arial" w:cs="Arial"/>
+          <w:sz w:val="22"/>
+          <w:szCs w:val="22"/>
+        </w:rPr>
+        <w:t xml:space="preserve">presente y, al mismo tiempo, </w:t>
+      </w:r>
+      <w:r>
+        <w:rPr>
+          <w:rFonts w:ascii="Arial" w:hAnsi="Arial" w:cs="Arial"/>
+          <w:sz w:val="22"/>
+          <w:szCs w:val="22"/>
+        </w:rPr>
+        <w:t xml:space="preserve">fomentar el ahorro y la responsabilidad </w:t>
+      </w:r>
+      <w:r>
+        <w:rPr>
+          <w:rFonts w:ascii="Arial" w:hAnsi="Arial" w:cs="Arial"/>
+          <w:sz w:val="22"/>
+          <w:szCs w:val="22"/>
+        </w:rPr>
+        <w:t>económica para construir un futuro más seguro</w:t>
+      </w:r>
+      <w:r>
+        <w:rPr>
+          <w:rFonts w:ascii="Arial" w:hAnsi="Arial" w:cs="Arial"/>
+          <w:sz w:val="22"/>
+          <w:szCs w:val="22"/>
+        </w:rPr>
+        <w:t>.</w:t>
+      </w:r>
+    </w:p>
+    <w:p>
+      <w:pPr>
+        <w:pStyle w:val="Prrafodelista"/>
+        <w:numPr>
+          <w:ilvl w:val="0"/>
+          <w:numId w:val="48"/>
+        </w:numPr>
+        <w:suppressAutoHyphens/>
+        <w:spacing w:line="600" w:lineRule="auto"/>
+        <w:rPr>
+          <w:rFonts w:ascii="Arial" w:hAnsi="Arial" w:cs="Arial"/>
+          <w:b/>
+          <w:bCs/>
+          <w:sz w:val="22"/>
+          <w:szCs w:val="22"/>
+          <w:u w:val="single"/>
+        </w:rPr>
+      </w:pPr>
+      <w:r>
+        <w:rPr>
+          <w:rFonts w:ascii="Arial" w:hAnsi="Arial" w:cs="Arial"/>
+          <w:b/>
+          <w:bCs/>
+          <w:sz w:val="22"/>
+          <w:szCs w:val="22"/>
+          <w:u w:val="single"/>
+        </w:rPr>
+        <w:t>DIAGNOSTICO SEPTE</w:t>
+      </w:r>
+      <w:r>
+        <w:rPr>
+          <w:rFonts w:ascii="Arial" w:hAnsi="Arial" w:cs="Arial"/>
+          <w:b/>
+          <w:bCs/>
+          <w:sz w:val="22"/>
+          <w:szCs w:val="22"/>
+          <w:u w:val="single"/>
+        </w:rPr>
+        <w:t>:</w:t>
+      </w:r>
+    </w:p>
+    <w:p>
+      <w:pPr>
+        <w:suppressAutoHyphens/>
+        <w:spacing w:line="600" w:lineRule="auto"/>
+        <w:rPr>
+          <w:rFonts w:ascii="Arial" w:hAnsi="Arial" w:cs="Arial"/>
+          <w:sz w:val="22"/>
+          <w:szCs w:val="22"/>
+        </w:rPr>
+      </w:pPr>
+    </w:p>
+    <w:p>
+      <w:pPr>
+        <w:pStyle w:val="Prrafodelista"/>
+        <w:numPr>
+          <w:ilvl w:val="0"/>
+          <w:numId w:val="48"/>
+        </w:numPr>
+        <w:suppressAutoHyphens/>
+        <w:spacing w:line="600" w:lineRule="auto"/>
+        <w:rPr>
+          <w:rFonts w:ascii="Arial" w:hAnsi="Arial" w:cs="Arial"/>
+          <w:b/>
+          <w:bCs/>
+          <w:sz w:val="22"/>
+          <w:szCs w:val="22"/>
+          <w:u w:val="single"/>
+        </w:rPr>
+      </w:pPr>
+      <w:r>
+        <w:rPr>
+          <w:rFonts w:ascii="Arial" w:hAnsi="Arial" w:cs="Arial"/>
+          <w:b/>
+          <w:bCs/>
+          <w:sz w:val="22"/>
+          <w:szCs w:val="22"/>
+          <w:u w:val="single"/>
+        </w:rPr>
+        <w:t>OBJETIVOS</w:t>
+      </w:r>
+      <w:r>
+        <w:rPr>
+          <w:rFonts w:ascii="Arial" w:hAnsi="Arial" w:cs="Arial"/>
+          <w:b/>
+          <w:bCs/>
+          <w:sz w:val="22"/>
+          <w:szCs w:val="22"/>
+          <w:u w:val="single"/>
+        </w:rPr>
+        <w:t>:</w:t>
+      </w:r>
+    </w:p>
+    <w:p>
+      <w:pPr>
+        <w:suppressAutoHyphens/>
+        <w:spacing w:line="600" w:lineRule="auto"/>
+        <w:rPr>
+          <w:rFonts w:ascii="Arial" w:hAnsi="Arial" w:cs="Arial"/>
+          <w:sz w:val="22"/>
+          <w:szCs w:val="22"/>
+        </w:rPr>
+      </w:pPr>
+    </w:p>
+    <w:p>
+      <w:pPr>
+        <w:suppressAutoHyphens/>
+        <w:spacing w:line="600" w:lineRule="auto"/>
+        <w:rPr>
+          <w:rFonts w:ascii="Arial" w:hAnsi="Arial" w:cs="Arial"/>
+          <w:sz w:val="22"/>
+          <w:szCs w:val="22"/>
+        </w:rPr>
+      </w:pPr>
+    </w:p>
+    <w:p>
+      <w:pPr>
+        <w:suppressAutoHyphens/>
+        <w:spacing w:line="600" w:lineRule="auto"/>
         <w:rPr>
           <w:rFonts w:asciiTheme="minorHAnsi" w:hAnsiTheme="minorHAnsi" w:cstheme="minorHAnsi"/>
           <w:sz w:val="21"/>
@@ -1515,6 +2926,32 @@
 
 <file path=word/numbering.xml><?xml version="1.0" encoding="utf-8"?>
 <w:numbering xmlns:wpc="http://schemas.microsoft.com/office/word/2010/wordprocessingCanvas" xmlns:cx="http://schemas.microsoft.com/office/drawing/2014/chartex" xmlns:cx1="http://schemas.microsoft.com/office/drawing/2015/9/8/chartex" xmlns:cx2="http://schemas.microsoft.com/office/drawing/2015/10/21/chartex" xmlns:cx3="http://schemas.microsoft.com/office/drawing/2016/5/9/chartex" xmlns:cx4="http://schemas.microsoft.com/office/drawing/2016/5/10/chartex" xmlns:cx5="http://schemas.microsoft.com/office/drawing/2016/5/11/chartex" xmlns:cx6="http://schemas.microsoft.com/office/drawing/2016/5/12/chartex" xmlns:cx7="http://schemas.microsoft.com/office/drawing/2016/5/13/chartex" xmlns:cx8="http://schemas.microsoft.com/office/drawing/2016/5/14/chartex" xmlns:mc="http://schemas.openxmlformats.org/markup-compatibility/2006" xmlns:aink="http://schemas.microsoft.com/office/drawing/2016/ink" xmlns:am3d="http://schemas.microsoft.com/office/drawing/2017/model3d" xmlns:o="urn:schemas-microsoft-com:office:office" xmlns:oel="http://schemas.microsoft.com/office/2019/extlst" xmlns:r="http://schemas.openxmlformats.org/officeDocument/2006/relationships" xmlns:m="http://schemas.openxmlformats.org/officeDocument/2006/math" xmlns:v="urn:schemas-microsoft-com:vml" xmlns:wp14="http://schemas.microsoft.com/office/word/2010/wordprocessingDrawing" xmlns:wp="http://schemas.openxmlformats.org/drawingml/2006/wordprocessingDrawing" xmlns:w10="urn:schemas-microsoft-com:office:word" xmlns:w="http://schemas.openxmlformats.org/wordprocessingml/2006/main" xmlns:w14="http://schemas.microsoft.com/office/word/2010/wordml" xmlns:w15="http://schemas.microsoft.com/office/word/2012/wordml" xmlns:w16cex="http://schemas.microsoft.com/office/word/2018/wordml/cex" xmlns:w16cid="http://schemas.microsoft.com/office/word/2016/wordml/cid" xmlns:w16="http://schemas.microsoft.com/office/word/2018/wordml" xmlns:w16du="http://schemas.microsoft.com/office/word/2023/wordml/word16du" xmlns:w16sdtdh="http://schemas.microsoft.com/office/word/2020/wordml/sdtdatahash" xmlns:w16sdtfl="http://schemas.microsoft.com/office/word/2024/wordml/sdtformatlock" xmlns:w16se="http://schemas.microsoft.com/office/word/2015/wordml/symex" xmlns:wpg="http://schemas.microsoft.com/office/word/2010/wordprocessingGroup" xmlns:wpi="http://schemas.microsoft.com/office/word/2010/wordprocessingInk" xmlns:wne="http://schemas.microsoft.com/office/word/2006/wordml" xmlns:wps="http://schemas.microsoft.com/office/word/2010/wordprocessingShape" mc:Ignorable="w14 w15 w16se w16cid w16 w16cex w16sdtdh w16sdtfl w16du wp14">
+  <w:numPicBullet w:numPicBulletId="0">
+    <w:pict>
+      <v:shapetype id="_x0000_t75" coordsize="21600,21600" o:spt="75" o:preferrelative="t" path="m@4@5l@4@11@9@11@9@5xe" filled="f" stroked="f">
+        <v:stroke joinstyle="miter"/>
+        <v:formulas>
+          <v:f eqn="if lineDrawn pixelLineWidth 0"/>
+          <v:f eqn="sum @0 1 0"/>
+          <v:f eqn="sum 0 0 @1"/>
+          <v:f eqn="prod @2 1 2"/>
+          <v:f eqn="prod @3 21600 pixelWidth"/>
+          <v:f eqn="prod @3 21600 pixelHeight"/>
+          <v:f eqn="sum @0 0 1"/>
+          <v:f eqn="prod @6 1 2"/>
+          <v:f eqn="prod @7 21600 pixelWidth"/>
+          <v:f eqn="sum @8 21600 0"/>
+          <v:f eqn="prod @7 21600 pixelHeight"/>
+          <v:f eqn="sum @10 21600 0"/>
+        </v:formulas>
+        <v:path o:extrusionok="f" gradientshapeok="t" o:connecttype="rect"/>
+        <o:lock v:ext="edit" aspectratio="t"/>
+      </v:shapetype>
+      <v:shape id="_x0000_i1068" type="#_x0000_t75" style="width:11.4pt;height:11.4pt" o:bullet="t">
+        <v:imagedata r:id="rId1" o:title="msoB6ED"/>
+      </v:shape>
+    </w:pict>
+  </w:numPicBullet>
   <w:abstractNum w:abstractNumId="0" w15:restartNumberingAfterBreak="0">
     <w:nsid w:val="012B0588"/>
     <w:multiLevelType w:val="hybridMultilevel"/>
@@ -2081,6 +3518,120 @@
     </w:lvl>
   </w:abstractNum>
   <w:abstractNum w:abstractNumId="5" w15:restartNumberingAfterBreak="0">
+    <w:nsid w:val="162E22BB"/>
+    <w:multiLevelType w:val="hybridMultilevel"/>
+    <w:tmpl w:val="C96832AE"/>
+    <w:lvl w:ilvl="0" w:tplc="280A0007">
+      <w:start w:val="1"/>
+      <w:numFmt w:val="bullet"/>
+      <w:lvlText w:val=""/>
+      <w:lvlPicBulletId w:val="0"/>
+      <w:lvlJc w:val="left"/>
+      <w:pPr>
+        <w:ind w:left="720" w:hanging="360"/>
+      </w:pPr>
+      <w:rPr>
+        <w:rFonts w:ascii="Symbol" w:hAnsi="Symbol" w:hint="default"/>
+      </w:rPr>
+    </w:lvl>
+    <w:lvl w:ilvl="1" w:tplc="280A0003" w:tentative="1">
+      <w:start w:val="1"/>
+      <w:numFmt w:val="bullet"/>
+      <w:lvlText w:val="o"/>
+      <w:lvlJc w:val="left"/>
+      <w:pPr>
+        <w:ind w:left="1440" w:hanging="360"/>
+      </w:pPr>
+      <w:rPr>
+        <w:rFonts w:ascii="Courier New" w:hAnsi="Courier New" w:cs="Courier New" w:hint="default"/>
+      </w:rPr>
+    </w:lvl>
+    <w:lvl w:ilvl="2" w:tplc="280A0005" w:tentative="1">
+      <w:start w:val="1"/>
+      <w:numFmt w:val="bullet"/>
+      <w:lvlText w:val=""/>
+      <w:lvlJc w:val="left"/>
+      <w:pPr>
+        <w:ind w:left="2160" w:hanging="360"/>
+      </w:pPr>
+      <w:rPr>
+        <w:rFonts w:ascii="Wingdings" w:hAnsi="Wingdings" w:hint="default"/>
+      </w:rPr>
+    </w:lvl>
+    <w:lvl w:ilvl="3" w:tplc="280A0001" w:tentative="1">
+      <w:start w:val="1"/>
+      <w:numFmt w:val="bullet"/>
+      <w:lvlText w:val=""/>
+      <w:lvlJc w:val="left"/>
+      <w:pPr>
+        <w:ind w:left="2880" w:hanging="360"/>
+      </w:pPr>
+      <w:rPr>
+        <w:rFonts w:ascii="Symbol" w:hAnsi="Symbol" w:hint="default"/>
+      </w:rPr>
+    </w:lvl>
+    <w:lvl w:ilvl="4" w:tplc="280A0003" w:tentative="1">
+      <w:start w:val="1"/>
+      <w:numFmt w:val="bullet"/>
+      <w:lvlText w:val="o"/>
+      <w:lvlJc w:val="left"/>
+      <w:pPr>
+        <w:ind w:left="3600" w:hanging="360"/>
+      </w:pPr>
+      <w:rPr>
+        <w:rFonts w:ascii="Courier New" w:hAnsi="Courier New" w:cs="Courier New" w:hint="default"/>
+      </w:rPr>
+    </w:lvl>
+    <w:lvl w:ilvl="5" w:tplc="280A0005" w:tentative="1">
+      <w:start w:val="1"/>
+      <w:numFmt w:val="bullet"/>
+      <w:lvlText w:val=""/>
+      <w:lvlJc w:val="left"/>
+      <w:pPr>
+        <w:ind w:left="4320" w:hanging="360"/>
+      </w:pPr>
+      <w:rPr>
+        <w:rFonts w:ascii="Wingdings" w:hAnsi="Wingdings" w:hint="default"/>
+      </w:rPr>
+    </w:lvl>
+    <w:lvl w:ilvl="6" w:tplc="280A0001" w:tentative="1">
+      <w:start w:val="1"/>
+      <w:numFmt w:val="bullet"/>
+      <w:lvlText w:val=""/>
+      <w:lvlJc w:val="left"/>
+      <w:pPr>
+        <w:ind w:left="5040" w:hanging="360"/>
+      </w:pPr>
+      <w:rPr>
+        <w:rFonts w:ascii="Symbol" w:hAnsi="Symbol" w:hint="default"/>
+      </w:rPr>
+    </w:lvl>
+    <w:lvl w:ilvl="7" w:tplc="280A0003" w:tentative="1">
+      <w:start w:val="1"/>
+      <w:numFmt w:val="bullet"/>
+      <w:lvlText w:val="o"/>
+      <w:lvlJc w:val="left"/>
+      <w:pPr>
+        <w:ind w:left="5760" w:hanging="360"/>
+      </w:pPr>
+      <w:rPr>
+        <w:rFonts w:ascii="Courier New" w:hAnsi="Courier New" w:cs="Courier New" w:hint="default"/>
+      </w:rPr>
+    </w:lvl>
+    <w:lvl w:ilvl="8" w:tplc="280A0005" w:tentative="1">
+      <w:start w:val="1"/>
+      <w:numFmt w:val="bullet"/>
+      <w:lvlText w:val=""/>
+      <w:lvlJc w:val="left"/>
+      <w:pPr>
+        <w:ind w:left="6480" w:hanging="360"/>
+      </w:pPr>
+      <w:rPr>
+        <w:rFonts w:ascii="Wingdings" w:hAnsi="Wingdings" w:hint="default"/>
+      </w:rPr>
+    </w:lvl>
+  </w:abstractNum>
+  <w:abstractNum w:abstractNumId="6" w15:restartNumberingAfterBreak="0">
     <w:nsid w:val="178E6326"/>
     <w:multiLevelType w:val="hybridMultilevel"/>
     <w:tmpl w:val="0FD4ACDA"/>
@@ -2205,7 +3756,7 @@
       </w:pPr>
     </w:lvl>
   </w:abstractNum>
-  <w:abstractNum w:abstractNumId="6" w15:restartNumberingAfterBreak="0">
+  <w:abstractNum w:abstractNumId="7" w15:restartNumberingAfterBreak="0">
     <w:nsid w:val="1AAF5122"/>
     <w:multiLevelType w:val="hybridMultilevel"/>
     <w:tmpl w:val="B814809C"/>
@@ -2318,7 +3869,7 @@
       </w:rPr>
     </w:lvl>
   </w:abstractNum>
-  <w:abstractNum w:abstractNumId="7" w15:restartNumberingAfterBreak="0">
+  <w:abstractNum w:abstractNumId="8" w15:restartNumberingAfterBreak="0">
     <w:nsid w:val="1D050501"/>
     <w:multiLevelType w:val="multilevel"/>
     <w:tmpl w:val="280A001F"/>
@@ -2404,7 +3955,7 @@
       </w:pPr>
     </w:lvl>
   </w:abstractNum>
-  <w:abstractNum w:abstractNumId="8" w15:restartNumberingAfterBreak="0">
+  <w:abstractNum w:abstractNumId="9" w15:restartNumberingAfterBreak="0">
     <w:nsid w:val="1DB30685"/>
     <w:multiLevelType w:val="hybridMultilevel"/>
     <w:tmpl w:val="6B5C3A96"/>
@@ -2544,7 +4095,7 @@
       </w:rPr>
     </w:lvl>
   </w:abstractNum>
-  <w:abstractNum w:abstractNumId="9" w15:restartNumberingAfterBreak="0">
+  <w:abstractNum w:abstractNumId="10" w15:restartNumberingAfterBreak="0">
     <w:nsid w:val="21BA0A60"/>
     <w:multiLevelType w:val="hybridMultilevel"/>
     <w:tmpl w:val="A1968772"/>
@@ -2656,7 +4207,7 @@
       </w:rPr>
     </w:lvl>
   </w:abstractNum>
-  <w:abstractNum w:abstractNumId="10" w15:restartNumberingAfterBreak="0">
+  <w:abstractNum w:abstractNumId="11" w15:restartNumberingAfterBreak="0">
     <w:nsid w:val="27675891"/>
     <w:multiLevelType w:val="hybridMultilevel"/>
     <w:tmpl w:val="5F14F684"/>
@@ -2769,7 +4320,7 @@
       </w:rPr>
     </w:lvl>
   </w:abstractNum>
-  <w:abstractNum w:abstractNumId="11" w15:restartNumberingAfterBreak="0">
+  <w:abstractNum w:abstractNumId="12" w15:restartNumberingAfterBreak="0">
     <w:nsid w:val="28E04378"/>
     <w:multiLevelType w:val="hybridMultilevel"/>
     <w:tmpl w:val="21A2C48C"/>
@@ -2882,7 +4433,7 @@
       </w:rPr>
     </w:lvl>
   </w:abstractNum>
-  <w:abstractNum w:abstractNumId="12" w15:restartNumberingAfterBreak="0">
+  <w:abstractNum w:abstractNumId="13" w15:restartNumberingAfterBreak="0">
     <w:nsid w:val="2F5517C2"/>
     <w:multiLevelType w:val="hybridMultilevel"/>
     <w:tmpl w:val="39E0CCD0"/>
@@ -2968,7 +4519,7 @@
       </w:pPr>
     </w:lvl>
   </w:abstractNum>
-  <w:abstractNum w:abstractNumId="13" w15:restartNumberingAfterBreak="0">
+  <w:abstractNum w:abstractNumId="14" w15:restartNumberingAfterBreak="0">
     <w:nsid w:val="30031A8D"/>
     <w:multiLevelType w:val="hybridMultilevel"/>
     <w:tmpl w:val="0FD4ACDA"/>
@@ -3093,7 +4644,7 @@
       </w:pPr>
     </w:lvl>
   </w:abstractNum>
-  <w:abstractNum w:abstractNumId="14" w15:restartNumberingAfterBreak="0">
+  <w:abstractNum w:abstractNumId="15" w15:restartNumberingAfterBreak="0">
     <w:nsid w:val="30433EE9"/>
     <w:multiLevelType w:val="hybridMultilevel"/>
     <w:tmpl w:val="9C68BF58"/>
@@ -3206,7 +4757,7 @@
       </w:rPr>
     </w:lvl>
   </w:abstractNum>
-  <w:abstractNum w:abstractNumId="15" w15:restartNumberingAfterBreak="0">
+  <w:abstractNum w:abstractNumId="16" w15:restartNumberingAfterBreak="0">
     <w:nsid w:val="30A96EC8"/>
     <w:multiLevelType w:val="hybridMultilevel"/>
     <w:tmpl w:val="420666D2"/>
@@ -3319,7 +4870,7 @@
       </w:rPr>
     </w:lvl>
   </w:abstractNum>
-  <w:abstractNum w:abstractNumId="16" w15:restartNumberingAfterBreak="0">
+  <w:abstractNum w:abstractNumId="17" w15:restartNumberingAfterBreak="0">
     <w:nsid w:val="31C03F48"/>
     <w:multiLevelType w:val="hybridMultilevel"/>
     <w:tmpl w:val="E4A411D4"/>
@@ -3432,7 +4983,7 @@
       </w:rPr>
     </w:lvl>
   </w:abstractNum>
-  <w:abstractNum w:abstractNumId="17" w15:restartNumberingAfterBreak="0">
+  <w:abstractNum w:abstractNumId="18" w15:restartNumberingAfterBreak="0">
     <w:nsid w:val="31D91C94"/>
     <w:multiLevelType w:val="hybridMultilevel"/>
     <w:tmpl w:val="12EAF9DE"/>
@@ -3545,7 +5096,7 @@
       </w:rPr>
     </w:lvl>
   </w:abstractNum>
-  <w:abstractNum w:abstractNumId="18" w15:restartNumberingAfterBreak="0">
+  <w:abstractNum w:abstractNumId="19" w15:restartNumberingAfterBreak="0">
     <w:nsid w:val="3A3540F2"/>
     <w:multiLevelType w:val="hybridMultilevel"/>
     <w:tmpl w:val="66D68ADC"/>
@@ -3658,7 +5209,7 @@
       </w:rPr>
     </w:lvl>
   </w:abstractNum>
-  <w:abstractNum w:abstractNumId="19" w15:restartNumberingAfterBreak="0">
+  <w:abstractNum w:abstractNumId="20" w15:restartNumberingAfterBreak="0">
     <w:nsid w:val="3C6F1F2D"/>
     <w:multiLevelType w:val="hybridMultilevel"/>
     <w:tmpl w:val="8E82A982"/>
@@ -3771,7 +5322,96 @@
       </w:rPr>
     </w:lvl>
   </w:abstractNum>
-  <w:abstractNum w:abstractNumId="20" w15:restartNumberingAfterBreak="0">
+  <w:abstractNum w:abstractNumId="21" w15:restartNumberingAfterBreak="0">
+    <w:nsid w:val="3F5D2149"/>
+    <w:multiLevelType w:val="hybridMultilevel"/>
+    <w:tmpl w:val="14648658"/>
+    <w:lvl w:ilvl="0" w:tplc="1040B9EC">
+      <w:start w:val="1"/>
+      <w:numFmt w:val="decimal"/>
+      <w:lvlText w:val="%1."/>
+      <w:lvlJc w:val="left"/>
+      <w:pPr>
+        <w:ind w:left="420" w:hanging="360"/>
+      </w:pPr>
+      <w:rPr>
+        <w:rFonts w:hint="default"/>
+      </w:rPr>
+    </w:lvl>
+    <w:lvl w:ilvl="1" w:tplc="280A0019" w:tentative="1">
+      <w:start w:val="1"/>
+      <w:numFmt w:val="lowerLetter"/>
+      <w:lvlText w:val="%2."/>
+      <w:lvlJc w:val="left"/>
+      <w:pPr>
+        <w:ind w:left="1140" w:hanging="360"/>
+      </w:pPr>
+    </w:lvl>
+    <w:lvl w:ilvl="2" w:tplc="280A001B" w:tentative="1">
+      <w:start w:val="1"/>
+      <w:numFmt w:val="lowerRoman"/>
+      <w:lvlText w:val="%3."/>
+      <w:lvlJc w:val="right"/>
+      <w:pPr>
+        <w:ind w:left="1860" w:hanging="180"/>
+      </w:pPr>
+    </w:lvl>
+    <w:lvl w:ilvl="3" w:tplc="280A000F" w:tentative="1">
+      <w:start w:val="1"/>
+      <w:numFmt w:val="decimal"/>
+      <w:lvlText w:val="%4."/>
+      <w:lvlJc w:val="left"/>
+      <w:pPr>
+        <w:ind w:left="2580" w:hanging="360"/>
+      </w:pPr>
+    </w:lvl>
+    <w:lvl w:ilvl="4" w:tplc="280A0019" w:tentative="1">
+      <w:start w:val="1"/>
+      <w:numFmt w:val="lowerLetter"/>
+      <w:lvlText w:val="%5."/>
+      <w:lvlJc w:val="left"/>
+      <w:pPr>
+        <w:ind w:left="3300" w:hanging="360"/>
+      </w:pPr>
+    </w:lvl>
+    <w:lvl w:ilvl="5" w:tplc="280A001B" w:tentative="1">
+      <w:start w:val="1"/>
+      <w:numFmt w:val="lowerRoman"/>
+      <w:lvlText w:val="%6."/>
+      <w:lvlJc w:val="right"/>
+      <w:pPr>
+        <w:ind w:left="4020" w:hanging="180"/>
+      </w:pPr>
+    </w:lvl>
+    <w:lvl w:ilvl="6" w:tplc="280A000F" w:tentative="1">
+      <w:start w:val="1"/>
+      <w:numFmt w:val="decimal"/>
+      <w:lvlText w:val="%7."/>
+      <w:lvlJc w:val="left"/>
+      <w:pPr>
+        <w:ind w:left="4740" w:hanging="360"/>
+      </w:pPr>
+    </w:lvl>
+    <w:lvl w:ilvl="7" w:tplc="280A0019" w:tentative="1">
+      <w:start w:val="1"/>
+      <w:numFmt w:val="lowerLetter"/>
+      <w:lvlText w:val="%8."/>
+      <w:lvlJc w:val="left"/>
+      <w:pPr>
+        <w:ind w:left="5460" w:hanging="360"/>
+      </w:pPr>
+    </w:lvl>
+    <w:lvl w:ilvl="8" w:tplc="280A001B" w:tentative="1">
+      <w:start w:val="1"/>
+      <w:numFmt w:val="lowerRoman"/>
+      <w:lvlText w:val="%9."/>
+      <w:lvlJc w:val="right"/>
+      <w:pPr>
+        <w:ind w:left="6180" w:hanging="180"/>
+      </w:pPr>
+    </w:lvl>
+  </w:abstractNum>
+  <w:abstractNum w:abstractNumId="22" w15:restartNumberingAfterBreak="0">
     <w:nsid w:val="416045F4"/>
     <w:multiLevelType w:val="hybridMultilevel"/>
     <w:tmpl w:val="AD5C23B8"/>
@@ -3884,7 +5524,7 @@
       </w:rPr>
     </w:lvl>
   </w:abstractNum>
-  <w:abstractNum w:abstractNumId="21" w15:restartNumberingAfterBreak="0">
+  <w:abstractNum w:abstractNumId="23" w15:restartNumberingAfterBreak="0">
     <w:nsid w:val="422B2406"/>
     <w:multiLevelType w:val="hybridMultilevel"/>
     <w:tmpl w:val="40686B08"/>
@@ -3997,7 +5637,7 @@
       </w:rPr>
     </w:lvl>
   </w:abstractNum>
-  <w:abstractNum w:abstractNumId="22" w15:restartNumberingAfterBreak="0">
+  <w:abstractNum w:abstractNumId="24" w15:restartNumberingAfterBreak="0">
     <w:nsid w:val="448024D2"/>
     <w:multiLevelType w:val="hybridMultilevel"/>
     <w:tmpl w:val="AC547E56"/>
@@ -4137,7 +5777,7 @@
       </w:rPr>
     </w:lvl>
   </w:abstractNum>
-  <w:abstractNum w:abstractNumId="23" w15:restartNumberingAfterBreak="0">
+  <w:abstractNum w:abstractNumId="25" w15:restartNumberingAfterBreak="0">
     <w:nsid w:val="45D112FE"/>
     <w:multiLevelType w:val="multilevel"/>
     <w:tmpl w:val="E4726BEE"/>
@@ -4226,7 +5866,7 @@
       </w:pPr>
     </w:lvl>
   </w:abstractNum>
-  <w:abstractNum w:abstractNumId="24" w15:restartNumberingAfterBreak="0">
+  <w:abstractNum w:abstractNumId="26" w15:restartNumberingAfterBreak="0">
     <w:nsid w:val="4D5167F6"/>
     <w:multiLevelType w:val="hybridMultilevel"/>
     <w:tmpl w:val="2E28399C"/>
@@ -4366,7 +6006,7 @@
       </w:rPr>
     </w:lvl>
   </w:abstractNum>
-  <w:abstractNum w:abstractNumId="25" w15:restartNumberingAfterBreak="0">
+  <w:abstractNum w:abstractNumId="27" w15:restartNumberingAfterBreak="0">
     <w:nsid w:val="505044AF"/>
     <w:multiLevelType w:val="hybridMultilevel"/>
     <w:tmpl w:val="6CAEDBB6"/>
@@ -4479,7 +6119,7 @@
       </w:rPr>
     </w:lvl>
   </w:abstractNum>
-  <w:abstractNum w:abstractNumId="26" w15:restartNumberingAfterBreak="0">
+  <w:abstractNum w:abstractNumId="28" w15:restartNumberingAfterBreak="0">
     <w:nsid w:val="53FD4F30"/>
     <w:multiLevelType w:val="hybridMultilevel"/>
     <w:tmpl w:val="55F060C2"/>
@@ -4592,7 +6232,7 @@
       </w:rPr>
     </w:lvl>
   </w:abstractNum>
-  <w:abstractNum w:abstractNumId="27" w15:restartNumberingAfterBreak="0">
+  <w:abstractNum w:abstractNumId="29" w15:restartNumberingAfterBreak="0">
     <w:nsid w:val="545E69CA"/>
     <w:multiLevelType w:val="hybridMultilevel"/>
     <w:tmpl w:val="7402ED9C"/>
@@ -4708,7 +6348,7 @@
       </w:rPr>
     </w:lvl>
   </w:abstractNum>
-  <w:abstractNum w:abstractNumId="28" w15:restartNumberingAfterBreak="0">
+  <w:abstractNum w:abstractNumId="30" w15:restartNumberingAfterBreak="0">
     <w:nsid w:val="579E1C0C"/>
     <w:multiLevelType w:val="hybridMultilevel"/>
     <w:tmpl w:val="AAD6759C"/>
@@ -4821,7 +6461,96 @@
       </w:rPr>
     </w:lvl>
   </w:abstractNum>
-  <w:abstractNum w:abstractNumId="29" w15:restartNumberingAfterBreak="0">
+  <w:abstractNum w:abstractNumId="31" w15:restartNumberingAfterBreak="0">
+    <w:nsid w:val="5A413E2E"/>
+    <w:multiLevelType w:val="hybridMultilevel"/>
+    <w:tmpl w:val="86CE1572"/>
+    <w:lvl w:ilvl="0" w:tplc="280A000F">
+      <w:start w:val="1"/>
+      <w:numFmt w:val="decimal"/>
+      <w:lvlText w:val="%1."/>
+      <w:lvlJc w:val="left"/>
+      <w:pPr>
+        <w:ind w:left="720" w:hanging="360"/>
+      </w:pPr>
+      <w:rPr>
+        <w:rFonts w:hint="default"/>
+      </w:rPr>
+    </w:lvl>
+    <w:lvl w:ilvl="1" w:tplc="280A0019" w:tentative="1">
+      <w:start w:val="1"/>
+      <w:numFmt w:val="lowerLetter"/>
+      <w:lvlText w:val="%2."/>
+      <w:lvlJc w:val="left"/>
+      <w:pPr>
+        <w:ind w:left="1440" w:hanging="360"/>
+      </w:pPr>
+    </w:lvl>
+    <w:lvl w:ilvl="2" w:tplc="280A001B" w:tentative="1">
+      <w:start w:val="1"/>
+      <w:numFmt w:val="lowerRoman"/>
+      <w:lvlText w:val="%3."/>
+      <w:lvlJc w:val="right"/>
+      <w:pPr>
+        <w:ind w:left="2160" w:hanging="180"/>
+      </w:pPr>
+    </w:lvl>
+    <w:lvl w:ilvl="3" w:tplc="280A000F" w:tentative="1">
+      <w:start w:val="1"/>
+      <w:numFmt w:val="decimal"/>
+      <w:lvlText w:val="%4."/>
+      <w:lvlJc w:val="left"/>
+      <w:pPr>
+        <w:ind w:left="2880" w:hanging="360"/>
+      </w:pPr>
+    </w:lvl>
+    <w:lvl w:ilvl="4" w:tplc="280A0019" w:tentative="1">
+      <w:start w:val="1"/>
+      <w:numFmt w:val="lowerLetter"/>
+      <w:lvlText w:val="%5."/>
+      <w:lvlJc w:val="left"/>
+      <w:pPr>
+        <w:ind w:left="3600" w:hanging="360"/>
+      </w:pPr>
+    </w:lvl>
+    <w:lvl w:ilvl="5" w:tplc="280A001B" w:tentative="1">
+      <w:start w:val="1"/>
+      <w:numFmt w:val="lowerRoman"/>
+      <w:lvlText w:val="%6."/>
+      <w:lvlJc w:val="right"/>
+      <w:pPr>
+        <w:ind w:left="4320" w:hanging="180"/>
+      </w:pPr>
+    </w:lvl>
+    <w:lvl w:ilvl="6" w:tplc="280A000F" w:tentative="1">
+      <w:start w:val="1"/>
+      <w:numFmt w:val="decimal"/>
+      <w:lvlText w:val="%7."/>
+      <w:lvlJc w:val="left"/>
+      <w:pPr>
+        <w:ind w:left="5040" w:hanging="360"/>
+      </w:pPr>
+    </w:lvl>
+    <w:lvl w:ilvl="7" w:tplc="280A0019" w:tentative="1">
+      <w:start w:val="1"/>
+      <w:numFmt w:val="lowerLetter"/>
+      <w:lvlText w:val="%8."/>
+      <w:lvlJc w:val="left"/>
+      <w:pPr>
+        <w:ind w:left="5760" w:hanging="360"/>
+      </w:pPr>
+    </w:lvl>
+    <w:lvl w:ilvl="8" w:tplc="280A001B" w:tentative="1">
+      <w:start w:val="1"/>
+      <w:numFmt w:val="lowerRoman"/>
+      <w:lvlText w:val="%9."/>
+      <w:lvlJc w:val="right"/>
+      <w:pPr>
+        <w:ind w:left="6480" w:hanging="180"/>
+      </w:pPr>
+    </w:lvl>
+  </w:abstractNum>
+  <w:abstractNum w:abstractNumId="32" w15:restartNumberingAfterBreak="0">
     <w:nsid w:val="5C100E54"/>
     <w:multiLevelType w:val="hybridMultilevel"/>
     <w:tmpl w:val="A66C123C"/>
@@ -4934,7 +6663,7 @@
       </w:rPr>
     </w:lvl>
   </w:abstractNum>
-  <w:abstractNum w:abstractNumId="30" w15:restartNumberingAfterBreak="0">
+  <w:abstractNum w:abstractNumId="33" w15:restartNumberingAfterBreak="0">
     <w:nsid w:val="5C200DB5"/>
     <w:multiLevelType w:val="hybridMultilevel"/>
     <w:tmpl w:val="0A663192"/>
@@ -5047,7 +6776,7 @@
       </w:rPr>
     </w:lvl>
   </w:abstractNum>
-  <w:abstractNum w:abstractNumId="31" w15:restartNumberingAfterBreak="0">
+  <w:abstractNum w:abstractNumId="34" w15:restartNumberingAfterBreak="0">
     <w:nsid w:val="5F371725"/>
     <w:multiLevelType w:val="hybridMultilevel"/>
     <w:tmpl w:val="42F4D8A6"/>
@@ -5160,7 +6889,7 @@
       </w:rPr>
     </w:lvl>
   </w:abstractNum>
-  <w:abstractNum w:abstractNumId="32" w15:restartNumberingAfterBreak="0">
+  <w:abstractNum w:abstractNumId="35" w15:restartNumberingAfterBreak="0">
     <w:nsid w:val="64B53DA8"/>
     <w:multiLevelType w:val="hybridMultilevel"/>
     <w:tmpl w:val="E41C82A2"/>
@@ -5300,7 +7029,7 @@
       </w:rPr>
     </w:lvl>
   </w:abstractNum>
-  <w:abstractNum w:abstractNumId="33" w15:restartNumberingAfterBreak="0">
+  <w:abstractNum w:abstractNumId="36" w15:restartNumberingAfterBreak="0">
     <w:nsid w:val="68566CE3"/>
     <w:multiLevelType w:val="hybridMultilevel"/>
     <w:tmpl w:val="3D426A2C"/>
@@ -5413,7 +7142,7 @@
       </w:rPr>
     </w:lvl>
   </w:abstractNum>
-  <w:abstractNum w:abstractNumId="34" w15:restartNumberingAfterBreak="0">
+  <w:abstractNum w:abstractNumId="37" w15:restartNumberingAfterBreak="0">
     <w:nsid w:val="6A6F015F"/>
     <w:multiLevelType w:val="hybridMultilevel"/>
     <w:tmpl w:val="86EA2664"/>
@@ -5526,7 +7255,7 @@
       </w:rPr>
     </w:lvl>
   </w:abstractNum>
-  <w:abstractNum w:abstractNumId="35" w15:restartNumberingAfterBreak="0">
+  <w:abstractNum w:abstractNumId="38" w15:restartNumberingAfterBreak="0">
     <w:nsid w:val="6B7D7517"/>
     <w:multiLevelType w:val="hybridMultilevel"/>
     <w:tmpl w:val="11B81C38"/>
@@ -5666,7 +7395,7 @@
       </w:rPr>
     </w:lvl>
   </w:abstractNum>
-  <w:abstractNum w:abstractNumId="36" w15:restartNumberingAfterBreak="0">
+  <w:abstractNum w:abstractNumId="39" w15:restartNumberingAfterBreak="0">
     <w:nsid w:val="6BEE537F"/>
     <w:multiLevelType w:val="hybridMultilevel"/>
     <w:tmpl w:val="3D2C32A6"/>
@@ -5779,7 +7508,7 @@
       </w:rPr>
     </w:lvl>
   </w:abstractNum>
-  <w:abstractNum w:abstractNumId="37" w15:restartNumberingAfterBreak="0">
+  <w:abstractNum w:abstractNumId="40" w15:restartNumberingAfterBreak="0">
     <w:nsid w:val="6C96008D"/>
     <w:multiLevelType w:val="hybridMultilevel"/>
     <w:tmpl w:val="8C0AC672"/>
@@ -5891,7 +7620,7 @@
       </w:rPr>
     </w:lvl>
   </w:abstractNum>
-  <w:abstractNum w:abstractNumId="38" w15:restartNumberingAfterBreak="0">
+  <w:abstractNum w:abstractNumId="41" w15:restartNumberingAfterBreak="0">
     <w:nsid w:val="6CA96F38"/>
     <w:multiLevelType w:val="hybridMultilevel"/>
     <w:tmpl w:val="423661B2"/>
@@ -6004,7 +7733,7 @@
       </w:rPr>
     </w:lvl>
   </w:abstractNum>
-  <w:abstractNum w:abstractNumId="39" w15:restartNumberingAfterBreak="0">
+  <w:abstractNum w:abstractNumId="42" w15:restartNumberingAfterBreak="0">
     <w:nsid w:val="6F18453F"/>
     <w:multiLevelType w:val="hybridMultilevel"/>
     <w:tmpl w:val="94B219EA"/>
@@ -6117,7 +7846,7 @@
       </w:rPr>
     </w:lvl>
   </w:abstractNum>
-  <w:abstractNum w:abstractNumId="40" w15:restartNumberingAfterBreak="0">
+  <w:abstractNum w:abstractNumId="43" w15:restartNumberingAfterBreak="0">
     <w:nsid w:val="739A2152"/>
     <w:multiLevelType w:val="multilevel"/>
     <w:tmpl w:val="E4726BEE"/>
@@ -6206,7 +7935,7 @@
       </w:pPr>
     </w:lvl>
   </w:abstractNum>
-  <w:abstractNum w:abstractNumId="41" w15:restartNumberingAfterBreak="0">
+  <w:abstractNum w:abstractNumId="44" w15:restartNumberingAfterBreak="0">
     <w:nsid w:val="73FB365E"/>
     <w:multiLevelType w:val="hybridMultilevel"/>
     <w:tmpl w:val="E408BD68"/>
@@ -6322,7 +8051,7 @@
       </w:pPr>
     </w:lvl>
   </w:abstractNum>
-  <w:abstractNum w:abstractNumId="42" w15:restartNumberingAfterBreak="0">
+  <w:abstractNum w:abstractNumId="45" w15:restartNumberingAfterBreak="0">
     <w:nsid w:val="74EB3BF3"/>
     <w:multiLevelType w:val="hybridMultilevel"/>
     <w:tmpl w:val="4F7CA90E"/>
@@ -6435,7 +8164,7 @@
       </w:rPr>
     </w:lvl>
   </w:abstractNum>
-  <w:abstractNum w:abstractNumId="43" w15:restartNumberingAfterBreak="0">
+  <w:abstractNum w:abstractNumId="46" w15:restartNumberingAfterBreak="0">
     <w:nsid w:val="7A845F6C"/>
     <w:multiLevelType w:val="hybridMultilevel"/>
     <w:tmpl w:val="6454782C"/>
@@ -6576,7 +8305,7 @@
     </w:lvl>
   </w:abstractNum>
   <w:num w:numId="1" w16cid:durableId="1339893290">
-    <w:abstractNumId w:val="13"/>
+    <w:abstractNumId w:val="14"/>
     <w:lvlOverride w:ilvl="0"/>
     <w:lvlOverride w:ilvl="1"/>
     <w:lvlOverride w:ilvl="2"/>
@@ -6598,40 +8327,40 @@
     </w:lvlOverride>
   </w:num>
   <w:num w:numId="2" w16cid:durableId="261424941">
-    <w:abstractNumId w:val="41"/>
+    <w:abstractNumId w:val="44"/>
   </w:num>
   <w:num w:numId="3" w16cid:durableId="2034459337">
-    <w:abstractNumId w:val="43"/>
+    <w:abstractNumId w:val="46"/>
   </w:num>
   <w:num w:numId="4" w16cid:durableId="599725210">
-    <w:abstractNumId w:val="8"/>
+    <w:abstractNumId w:val="9"/>
   </w:num>
   <w:num w:numId="5" w16cid:durableId="738602031">
-    <w:abstractNumId w:val="5"/>
+    <w:abstractNumId w:val="6"/>
   </w:num>
   <w:num w:numId="6" w16cid:durableId="823820168">
+    <w:abstractNumId w:val="38"/>
+  </w:num>
+  <w:num w:numId="7" w16cid:durableId="7342635">
     <w:abstractNumId w:val="35"/>
   </w:num>
-  <w:num w:numId="7" w16cid:durableId="7342635">
-    <w:abstractNumId w:val="32"/>
+  <w:num w:numId="8" w16cid:durableId="807628023">
+    <w:abstractNumId w:val="26"/>
   </w:num>
-  <w:num w:numId="8" w16cid:durableId="807628023">
+  <w:num w:numId="9" w16cid:durableId="1286816027">
     <w:abstractNumId w:val="24"/>
   </w:num>
-  <w:num w:numId="9" w16cid:durableId="1286816027">
-    <w:abstractNumId w:val="22"/>
-  </w:num>
   <w:num w:numId="10" w16cid:durableId="710761728">
-    <w:abstractNumId w:val="26"/>
+    <w:abstractNumId w:val="28"/>
   </w:num>
   <w:num w:numId="11" w16cid:durableId="1933586958">
-    <w:abstractNumId w:val="31"/>
+    <w:abstractNumId w:val="34"/>
   </w:num>
   <w:num w:numId="12" w16cid:durableId="1668047725">
-    <w:abstractNumId w:val="17"/>
+    <w:abstractNumId w:val="18"/>
   </w:num>
   <w:num w:numId="13" w16cid:durableId="1988628099">
-    <w:abstractNumId w:val="42"/>
+    <w:abstractNumId w:val="45"/>
   </w:num>
   <w:num w:numId="14" w16cid:durableId="157113343">
     <w:abstractNumId w:val="0"/>
@@ -6640,94 +8369,103 @@
     <w:abstractNumId w:val="1"/>
   </w:num>
   <w:num w:numId="16" w16cid:durableId="5134836">
+    <w:abstractNumId w:val="32"/>
+  </w:num>
+  <w:num w:numId="17" w16cid:durableId="1992951027">
+    <w:abstractNumId w:val="22"/>
+  </w:num>
+  <w:num w:numId="18" w16cid:durableId="1153837429">
+    <w:abstractNumId w:val="20"/>
+  </w:num>
+  <w:num w:numId="19" w16cid:durableId="1764762945">
+    <w:abstractNumId w:val="23"/>
+  </w:num>
+  <w:num w:numId="20" w16cid:durableId="1706174969">
     <w:abstractNumId w:val="29"/>
   </w:num>
-  <w:num w:numId="17" w16cid:durableId="1992951027">
-    <w:abstractNumId w:val="20"/>
-  </w:num>
-  <w:num w:numId="18" w16cid:durableId="1153837429">
-    <w:abstractNumId w:val="19"/>
-  </w:num>
-  <w:num w:numId="19" w16cid:durableId="1764762945">
-    <w:abstractNumId w:val="21"/>
-  </w:num>
-  <w:num w:numId="20" w16cid:durableId="1706174969">
-    <w:abstractNumId w:val="27"/>
-  </w:num>
   <w:num w:numId="21" w16cid:durableId="1213037804">
-    <w:abstractNumId w:val="9"/>
+    <w:abstractNumId w:val="10"/>
   </w:num>
   <w:num w:numId="22" w16cid:durableId="600651253">
-    <w:abstractNumId w:val="10"/>
+    <w:abstractNumId w:val="11"/>
   </w:num>
   <w:num w:numId="23" w16cid:durableId="1728409390">
-    <w:abstractNumId w:val="14"/>
+    <w:abstractNumId w:val="15"/>
   </w:num>
   <w:num w:numId="24" w16cid:durableId="2133015246">
-    <w:abstractNumId w:val="37"/>
+    <w:abstractNumId w:val="40"/>
   </w:num>
   <w:num w:numId="25" w16cid:durableId="1835335958">
-    <w:abstractNumId w:val="28"/>
+    <w:abstractNumId w:val="30"/>
   </w:num>
   <w:num w:numId="26" w16cid:durableId="107048038">
-    <w:abstractNumId w:val="15"/>
+    <w:abstractNumId w:val="16"/>
   </w:num>
   <w:num w:numId="27" w16cid:durableId="570431909">
     <w:abstractNumId w:val="2"/>
   </w:num>
   <w:num w:numId="28" w16cid:durableId="232618101">
-    <w:abstractNumId w:val="36"/>
+    <w:abstractNumId w:val="39"/>
   </w:num>
   <w:num w:numId="29" w16cid:durableId="1621499325">
-    <w:abstractNumId w:val="13"/>
+    <w:abstractNumId w:val="14"/>
   </w:num>
   <w:num w:numId="30" w16cid:durableId="1846239987">
-    <w:abstractNumId w:val="38"/>
+    <w:abstractNumId w:val="41"/>
   </w:num>
   <w:num w:numId="31" w16cid:durableId="516702112">
-    <w:abstractNumId w:val="34"/>
+    <w:abstractNumId w:val="37"/>
   </w:num>
   <w:num w:numId="32" w16cid:durableId="1532526088">
-    <w:abstractNumId w:val="16"/>
+    <w:abstractNumId w:val="17"/>
   </w:num>
   <w:num w:numId="33" w16cid:durableId="1839231125">
-    <w:abstractNumId w:val="18"/>
+    <w:abstractNumId w:val="19"/>
   </w:num>
   <w:num w:numId="34" w16cid:durableId="691422939">
-    <w:abstractNumId w:val="30"/>
+    <w:abstractNumId w:val="33"/>
   </w:num>
   <w:num w:numId="35" w16cid:durableId="1825733765">
-    <w:abstractNumId w:val="11"/>
+    <w:abstractNumId w:val="12"/>
   </w:num>
   <w:num w:numId="36" w16cid:durableId="1765105359">
-    <w:abstractNumId w:val="6"/>
+    <w:abstractNumId w:val="7"/>
   </w:num>
   <w:num w:numId="37" w16cid:durableId="1369796619">
-    <w:abstractNumId w:val="39"/>
+    <w:abstractNumId w:val="42"/>
   </w:num>
   <w:num w:numId="38" w16cid:durableId="1003362475">
     <w:abstractNumId w:val="3"/>
   </w:num>
   <w:num w:numId="39" w16cid:durableId="1293829185">
-    <w:abstractNumId w:val="25"/>
+    <w:abstractNumId w:val="27"/>
   </w:num>
   <w:num w:numId="40" w16cid:durableId="1416048471">
-    <w:abstractNumId w:val="33"/>
+    <w:abstractNumId w:val="36"/>
   </w:num>
   <w:num w:numId="41" w16cid:durableId="776750285">
-    <w:abstractNumId w:val="12"/>
+    <w:abstractNumId w:val="13"/>
   </w:num>
   <w:num w:numId="42" w16cid:durableId="2042896232">
-    <w:abstractNumId w:val="40"/>
+    <w:abstractNumId w:val="43"/>
   </w:num>
   <w:num w:numId="43" w16cid:durableId="28334225">
-    <w:abstractNumId w:val="7"/>
+    <w:abstractNumId w:val="8"/>
   </w:num>
   <w:num w:numId="44" w16cid:durableId="1046024207">
-    <w:abstractNumId w:val="23"/>
+    <w:abstractNumId w:val="25"/>
   </w:num>
   <w:num w:numId="45" w16cid:durableId="1976569918">
     <w:abstractNumId w:val="4"/>
+  </w:num>
+  <w:num w:numId="46" w16cid:durableId="1715470447">
+    <w:abstractNumId w:val="31"/>
+  </w:num>
+  <w:num w:numId="47" w16cid:durableId="1364944389">
+    <w:abstractNumId w:val="5"/>
+  </w:num>
+  <w:num w:numId="48" w16cid:durableId="380860814">
+    <w:abstractNumId w:val="21"/>
   </w:num>
   <w:numIdMacAtCleanup w:val="14"/>
 </w:numbering>

</xml_diff>

<commit_message>
Se agrego los objetivos generales y SMART del proyecto
</commit_message>
<xml_diff>
--- a/PROYECTO APLICATIVO.docx
+++ b/PROYECTO APLICATIVO.docx
@@ -1,6 +1,6 @@
 
 <file path=word/document.xml><?xml version="1.0" encoding="utf-8"?>
-<w:document xmlns:wpc="http://schemas.microsoft.com/office/word/2010/wordprocessingCanvas" xmlns:cx="http://schemas.microsoft.com/office/drawing/2014/chartex" xmlns:cx1="http://schemas.microsoft.com/office/drawing/2015/9/8/chartex" xmlns:mc="http://schemas.openxmlformats.org/markup-compatibility/2006" xmlns:o="urn:schemas-microsoft-com:office:office" xmlns:r="http://schemas.openxmlformats.org/officeDocument/2006/relationships" xmlns:m="http://schemas.openxmlformats.org/officeDocument/2006/math" xmlns:v="urn:schemas-microsoft-com:vml" xmlns:wp14="http://schemas.microsoft.com/office/word/2010/wordprocessingDrawing" xmlns:wp="http://schemas.openxmlformats.org/drawingml/2006/wordprocessingDrawing" xmlns:w10="urn:schemas-microsoft-com:office:word" xmlns:w="http://schemas.openxmlformats.org/wordprocessingml/2006/main" xmlns:w14="http://schemas.microsoft.com/office/word/2010/wordml" xmlns:w15="http://schemas.microsoft.com/office/word/2012/wordml" xmlns:w16se="http://schemas.microsoft.com/office/word/2015/wordml/symex" xmlns:wpg="http://schemas.microsoft.com/office/word/2010/wordprocessingGroup" xmlns:wpi="http://schemas.microsoft.com/office/word/2010/wordprocessingInk" xmlns:wne="http://schemas.microsoft.com/office/word/2006/wordml" xmlns:wps="http://schemas.microsoft.com/office/word/2010/wordprocessingShape" mc:Ignorable="w14 w15 w16se wp14">
+<w:document xmlns:wpc="http://schemas.microsoft.com/office/word/2010/wordprocessingCanvas" xmlns:cx="http://schemas.microsoft.com/office/drawing/2014/chartex" xmlns:cx1="http://schemas.microsoft.com/office/drawing/2015/9/8/chartex" xmlns:cx2="http://schemas.microsoft.com/office/drawing/2015/10/21/chartex" xmlns:cx3="http://schemas.microsoft.com/office/drawing/2016/5/9/chartex" xmlns:cx4="http://schemas.microsoft.com/office/drawing/2016/5/10/chartex" xmlns:cx5="http://schemas.microsoft.com/office/drawing/2016/5/11/chartex" xmlns:cx6="http://schemas.microsoft.com/office/drawing/2016/5/12/chartex" xmlns:cx7="http://schemas.microsoft.com/office/drawing/2016/5/13/chartex" xmlns:cx8="http://schemas.microsoft.com/office/drawing/2016/5/14/chartex" xmlns:mc="http://schemas.openxmlformats.org/markup-compatibility/2006" xmlns:aink="http://schemas.microsoft.com/office/drawing/2016/ink" xmlns:am3d="http://schemas.microsoft.com/office/drawing/2017/model3d" xmlns:o="urn:schemas-microsoft-com:office:office" xmlns:oel="http://schemas.microsoft.com/office/2019/extlst" xmlns:r="http://schemas.openxmlformats.org/officeDocument/2006/relationships" xmlns:m="http://schemas.openxmlformats.org/officeDocument/2006/math" xmlns:v="urn:schemas-microsoft-com:vml" xmlns:wp14="http://schemas.microsoft.com/office/word/2010/wordprocessingDrawing" xmlns:wp="http://schemas.openxmlformats.org/drawingml/2006/wordprocessingDrawing" xmlns:w10="urn:schemas-microsoft-com:office:word" xmlns:w="http://schemas.openxmlformats.org/wordprocessingml/2006/main" xmlns:w14="http://schemas.microsoft.com/office/word/2010/wordml" xmlns:w15="http://schemas.microsoft.com/office/word/2012/wordml" xmlns:w16cex="http://schemas.microsoft.com/office/word/2018/wordml/cex" xmlns:w16cid="http://schemas.microsoft.com/office/word/2016/wordml/cid" xmlns:w16="http://schemas.microsoft.com/office/word/2018/wordml" xmlns:w16du="http://schemas.microsoft.com/office/word/2023/wordml/word16du" xmlns:w16sdtdh="http://schemas.microsoft.com/office/word/2020/wordml/sdtdatahash" xmlns:w16sdtfl="http://schemas.microsoft.com/office/word/2024/wordml/sdtformatlock" xmlns:w16se="http://schemas.microsoft.com/office/word/2015/wordml/symex" xmlns:wpg="http://schemas.microsoft.com/office/word/2010/wordprocessingGroup" xmlns:wpi="http://schemas.microsoft.com/office/word/2010/wordprocessingInk" xmlns:wne="http://schemas.microsoft.com/office/word/2006/wordml" xmlns:wps="http://schemas.microsoft.com/office/word/2010/wordprocessingShape" mc:Ignorable="w14 w15 w16se w16cid w16 w16cex w16sdtdh w16sdtfl w16du wp14">
   <w:body>
     <w:p>
       <w:pPr>
@@ -368,6 +368,7 @@
           <w:szCs w:val="22"/>
         </w:rPr>
       </w:pPr>
+      <w:proofErr w:type="spellStart"/>
       <w:r>
         <w:rPr>
           <w:rFonts w:asciiTheme="minorHAnsi" w:hAnsiTheme="minorHAnsi" w:cstheme="minorHAnsi"/>
@@ -375,7 +376,17 @@
           <w:sz w:val="28"/>
           <w:szCs w:val="22"/>
         </w:rPr>
-        <w:t>Onocuica Maza, Piero </w:t>
+        <w:t>Onocuica</w:t>
+      </w:r>
+      <w:proofErr w:type="spellEnd"/>
+      <w:r>
+        <w:rPr>
+          <w:rFonts w:asciiTheme="minorHAnsi" w:hAnsiTheme="minorHAnsi" w:cstheme="minorHAnsi"/>
+          <w:bCs/>
+          <w:sz w:val="28"/>
+          <w:szCs w:val="22"/>
+        </w:rPr>
+        <w:t xml:space="preserve"> Maza, Piero </w:t>
       </w:r>
     </w:p>
     <w:p>
@@ -443,6 +454,7 @@
           <w:szCs w:val="22"/>
         </w:rPr>
       </w:pPr>
+      <w:proofErr w:type="spellStart"/>
       <w:r>
         <w:rPr>
           <w:rFonts w:asciiTheme="minorHAnsi" w:hAnsiTheme="minorHAnsi" w:cstheme="minorHAnsi"/>
@@ -450,7 +462,17 @@
           <w:sz w:val="28"/>
           <w:szCs w:val="22"/>
         </w:rPr>
-        <w:t>Callata Mamani, Raquel</w:t>
+        <w:t>Callata</w:t>
+      </w:r>
+      <w:proofErr w:type="spellEnd"/>
+      <w:r>
+        <w:rPr>
+          <w:rFonts w:asciiTheme="minorHAnsi" w:hAnsiTheme="minorHAnsi" w:cstheme="minorHAnsi"/>
+          <w:bCs/>
+          <w:sz w:val="28"/>
+          <w:szCs w:val="22"/>
+        </w:rPr>
+        <w:t xml:space="preserve"> Mamani, Raquel</w:t>
       </w:r>
     </w:p>
     <w:p>
@@ -495,6 +517,7 @@
           <w:szCs w:val="22"/>
         </w:rPr>
       </w:pPr>
+      <w:proofErr w:type="spellStart"/>
       <w:r>
         <w:rPr>
           <w:rFonts w:asciiTheme="minorHAnsi" w:hAnsiTheme="minorHAnsi" w:cstheme="minorHAnsi"/>
@@ -502,7 +525,37 @@
           <w:sz w:val="28"/>
           <w:szCs w:val="22"/>
         </w:rPr>
-        <w:t>Perez Vasquez, Xiomara</w:t>
+        <w:t>Perez</w:t>
+      </w:r>
+      <w:proofErr w:type="spellEnd"/>
+      <w:r>
+        <w:rPr>
+          <w:rFonts w:asciiTheme="minorHAnsi" w:hAnsiTheme="minorHAnsi" w:cstheme="minorHAnsi"/>
+          <w:bCs/>
+          <w:sz w:val="28"/>
+          <w:szCs w:val="22"/>
+        </w:rPr>
+        <w:t xml:space="preserve"> </w:t>
+      </w:r>
+      <w:proofErr w:type="spellStart"/>
+      <w:r>
+        <w:rPr>
+          <w:rFonts w:asciiTheme="minorHAnsi" w:hAnsiTheme="minorHAnsi" w:cstheme="minorHAnsi"/>
+          <w:bCs/>
+          <w:sz w:val="28"/>
+          <w:szCs w:val="22"/>
+        </w:rPr>
+        <w:t>Vasquez</w:t>
+      </w:r>
+      <w:proofErr w:type="spellEnd"/>
+      <w:r>
+        <w:rPr>
+          <w:rFonts w:asciiTheme="minorHAnsi" w:hAnsiTheme="minorHAnsi" w:cstheme="minorHAnsi"/>
+          <w:bCs/>
+          <w:sz w:val="28"/>
+          <w:szCs w:val="22"/>
+        </w:rPr>
+        <w:t>, Xiomara</w:t>
       </w:r>
     </w:p>
     <w:p>
@@ -662,15 +715,33 @@
           <w:sz w:val="22"/>
           <w:szCs w:val="22"/>
         </w:rPr>
-        <w:t>2. INTRODUCCIÓN…………………………………………………………………………………</w:t>
-      </w:r>
-      <w:r>
-        <w:rPr>
-          <w:rFonts w:ascii="Arial" w:hAnsi="Arial" w:cs="Arial"/>
-          <w:sz w:val="22"/>
-          <w:szCs w:val="22"/>
-        </w:rPr>
-        <w:t>..</w:t>
+        <w:t>2. INTRODUCCIÓN……………………………………………………………………………</w:t>
+      </w:r>
+      <w:proofErr w:type="gramStart"/>
+      <w:r>
+        <w:rPr>
+          <w:rFonts w:ascii="Arial" w:hAnsi="Arial" w:cs="Arial"/>
+          <w:sz w:val="22"/>
+          <w:szCs w:val="22"/>
+        </w:rPr>
+        <w:t>……</w:t>
+      </w:r>
+      <w:r>
+        <w:rPr>
+          <w:rFonts w:ascii="Arial" w:hAnsi="Arial" w:cs="Arial"/>
+          <w:sz w:val="22"/>
+          <w:szCs w:val="22"/>
+        </w:rPr>
+        <w:t>.</w:t>
+      </w:r>
+      <w:proofErr w:type="gramEnd"/>
+      <w:r>
+        <w:rPr>
+          <w:rFonts w:ascii="Arial" w:hAnsi="Arial" w:cs="Arial"/>
+          <w:sz w:val="22"/>
+          <w:szCs w:val="22"/>
+        </w:rPr>
+        <w:t>.</w:t>
       </w:r>
     </w:p>
     <w:p>
@@ -689,15 +760,33 @@
           <w:sz w:val="22"/>
           <w:szCs w:val="22"/>
         </w:rPr>
-        <w:t>3. DIAGNÓSTICO SEPTE…………………………………………………………………………</w:t>
-      </w:r>
-      <w:r>
-        <w:rPr>
-          <w:rFonts w:ascii="Arial" w:hAnsi="Arial" w:cs="Arial"/>
-          <w:sz w:val="22"/>
-          <w:szCs w:val="22"/>
-        </w:rPr>
-        <w:t>..</w:t>
+        <w:t>3. DIAGNÓSTICO SEPTE……………………………………………………………………</w:t>
+      </w:r>
+      <w:proofErr w:type="gramStart"/>
+      <w:r>
+        <w:rPr>
+          <w:rFonts w:ascii="Arial" w:hAnsi="Arial" w:cs="Arial"/>
+          <w:sz w:val="22"/>
+          <w:szCs w:val="22"/>
+        </w:rPr>
+        <w:t>……</w:t>
+      </w:r>
+      <w:r>
+        <w:rPr>
+          <w:rFonts w:ascii="Arial" w:hAnsi="Arial" w:cs="Arial"/>
+          <w:sz w:val="22"/>
+          <w:szCs w:val="22"/>
+        </w:rPr>
+        <w:t>.</w:t>
+      </w:r>
+      <w:proofErr w:type="gramEnd"/>
+      <w:r>
+        <w:rPr>
+          <w:rFonts w:ascii="Arial" w:hAnsi="Arial" w:cs="Arial"/>
+          <w:sz w:val="22"/>
+          <w:szCs w:val="22"/>
+        </w:rPr>
+        <w:t>.</w:t>
       </w:r>
     </w:p>
     <w:p>
@@ -716,7 +805,25 @@
           <w:sz w:val="22"/>
           <w:szCs w:val="22"/>
         </w:rPr>
-        <w:t>4. OBJETIVOS……………………………………………………………………………..………</w:t>
+        <w:t>4. OBJETIVOS………………………………………………………………………</w:t>
+      </w:r>
+      <w:proofErr w:type="gramStart"/>
+      <w:r>
+        <w:rPr>
+          <w:rFonts w:ascii="Arial" w:hAnsi="Arial" w:cs="Arial"/>
+          <w:sz w:val="22"/>
+          <w:szCs w:val="22"/>
+        </w:rPr>
+        <w:t>…….</w:t>
+      </w:r>
+      <w:proofErr w:type="gramEnd"/>
+      <w:r>
+        <w:rPr>
+          <w:rFonts w:ascii="Arial" w:hAnsi="Arial" w:cs="Arial"/>
+          <w:sz w:val="22"/>
+          <w:szCs w:val="22"/>
+        </w:rPr>
+        <w:t>.………</w:t>
       </w:r>
       <w:r>
         <w:rPr>
@@ -743,15 +850,33 @@
           <w:sz w:val="22"/>
           <w:szCs w:val="22"/>
         </w:rPr>
-        <w:t>5. JUSTIFICACIÓN………………………………………………………………………………</w:t>
-      </w:r>
-      <w:r>
-        <w:rPr>
-          <w:rFonts w:ascii="Arial" w:hAnsi="Arial" w:cs="Arial"/>
-          <w:sz w:val="22"/>
-          <w:szCs w:val="22"/>
-        </w:rPr>
-        <w:t>…..</w:t>
+        <w:t>5. JUSTIFICACIÓN……………………………………………………………………………</w:t>
+      </w:r>
+      <w:proofErr w:type="gramStart"/>
+      <w:r>
+        <w:rPr>
+          <w:rFonts w:ascii="Arial" w:hAnsi="Arial" w:cs="Arial"/>
+          <w:sz w:val="22"/>
+          <w:szCs w:val="22"/>
+        </w:rPr>
+        <w:t>…</w:t>
+      </w:r>
+      <w:r>
+        <w:rPr>
+          <w:rFonts w:ascii="Arial" w:hAnsi="Arial" w:cs="Arial"/>
+          <w:sz w:val="22"/>
+          <w:szCs w:val="22"/>
+        </w:rPr>
+        <w:t>….</w:t>
+      </w:r>
+      <w:proofErr w:type="gramEnd"/>
+      <w:r>
+        <w:rPr>
+          <w:rFonts w:ascii="Arial" w:hAnsi="Arial" w:cs="Arial"/>
+          <w:sz w:val="22"/>
+          <w:szCs w:val="22"/>
+        </w:rPr>
+        <w:t>.</w:t>
       </w:r>
     </w:p>
     <w:p>
@@ -770,15 +895,33 @@
           <w:sz w:val="22"/>
           <w:szCs w:val="22"/>
         </w:rPr>
-        <w:t>6. DEFINICIÓN Y ALCANCE……………………………………………………………………</w:t>
-      </w:r>
-      <w:r>
-        <w:rPr>
-          <w:rFonts w:ascii="Arial" w:hAnsi="Arial" w:cs="Arial"/>
-          <w:sz w:val="22"/>
-          <w:szCs w:val="22"/>
-        </w:rPr>
-        <w:t>..</w:t>
+        <w:t>6. DEFINICIÓN Y ALCANCE………………………………………………………………</w:t>
+      </w:r>
+      <w:proofErr w:type="gramStart"/>
+      <w:r>
+        <w:rPr>
+          <w:rFonts w:ascii="Arial" w:hAnsi="Arial" w:cs="Arial"/>
+          <w:sz w:val="22"/>
+          <w:szCs w:val="22"/>
+        </w:rPr>
+        <w:t>……</w:t>
+      </w:r>
+      <w:r>
+        <w:rPr>
+          <w:rFonts w:ascii="Arial" w:hAnsi="Arial" w:cs="Arial"/>
+          <w:sz w:val="22"/>
+          <w:szCs w:val="22"/>
+        </w:rPr>
+        <w:t>.</w:t>
+      </w:r>
+      <w:proofErr w:type="gramEnd"/>
+      <w:r>
+        <w:rPr>
+          <w:rFonts w:ascii="Arial" w:hAnsi="Arial" w:cs="Arial"/>
+          <w:sz w:val="22"/>
+          <w:szCs w:val="22"/>
+        </w:rPr>
+        <w:t>.</w:t>
       </w:r>
     </w:p>
     <w:p>
@@ -889,7 +1032,25 @@
           <w:sz w:val="22"/>
           <w:szCs w:val="22"/>
         </w:rPr>
-        <w:t>11. BIBLIOGRAFÍA….……………………………………………………………………………</w:t>
+        <w:t xml:space="preserve">11. </w:t>
+      </w:r>
+      <w:proofErr w:type="gramStart"/>
+      <w:r>
+        <w:rPr>
+          <w:rFonts w:ascii="Arial" w:hAnsi="Arial" w:cs="Arial"/>
+          <w:sz w:val="22"/>
+          <w:szCs w:val="22"/>
+        </w:rPr>
+        <w:t>BIBLIOGRAFÍA….</w:t>
+      </w:r>
+      <w:proofErr w:type="gramEnd"/>
+      <w:r>
+        <w:rPr>
+          <w:rFonts w:ascii="Arial" w:hAnsi="Arial" w:cs="Arial"/>
+          <w:sz w:val="22"/>
+          <w:szCs w:val="22"/>
+        </w:rPr>
+        <w:t>……………………………………………………………………………</w:t>
       </w:r>
       <w:r>
         <w:rPr>
@@ -916,8 +1077,18 @@
           <w:sz w:val="22"/>
           <w:szCs w:val="22"/>
         </w:rPr>
-        <w:t>12. ANEXOS………………………………………………………………………………………….</w:t>
-      </w:r>
+        <w:t>12. ANEXOS……………………………………………………………………………………</w:t>
+      </w:r>
+      <w:proofErr w:type="gramStart"/>
+      <w:r>
+        <w:rPr>
+          <w:rFonts w:ascii="Arial" w:hAnsi="Arial" w:cs="Arial"/>
+          <w:sz w:val="22"/>
+          <w:szCs w:val="22"/>
+        </w:rPr>
+        <w:t>…….</w:t>
+      </w:r>
+      <w:proofErr w:type="gramEnd"/>
       <w:r>
         <w:rPr>
           <w:rFonts w:ascii="Arial" w:hAnsi="Arial" w:cs="Arial"/>
@@ -1276,7 +1447,25 @@
           <w:sz w:val="22"/>
           <w:szCs w:val="22"/>
         </w:rPr>
-        <w:t xml:space="preserve"> busca incentivar a las personas a tener un control financiero y crear ese hábito de ahorro que todos debemos tener, independientemente de la cantidad de dinero que ganes siempre debes tener un control de tus gastos para vivir tu libertad financiera de la mejor manera. Es por eso que hemos desarrollado este sistema que administra tus ingresos y egresos a partir de un análisis de gastos personales para que de esta manera tengas toda tu billetera en orden.</w:t>
+        <w:t xml:space="preserve"> busca incentivar a las personas a tener un control financiero y crear ese hábito de ahorro que todos debemos tener, independientemente de la cantidad de dinero que ganes siempre debes tener un control de tus gastos para vivir tu libertad financiera de la mejor manera. Es por eso </w:t>
+      </w:r>
+      <w:proofErr w:type="gramStart"/>
+      <w:r>
+        <w:rPr>
+          <w:rFonts w:ascii="Arial" w:hAnsi="Arial" w:cs="Arial"/>
+          <w:sz w:val="22"/>
+          <w:szCs w:val="22"/>
+        </w:rPr>
+        <w:t>que</w:t>
+      </w:r>
+      <w:proofErr w:type="gramEnd"/>
+      <w:r>
+        <w:rPr>
+          <w:rFonts w:ascii="Arial" w:hAnsi="Arial" w:cs="Arial"/>
+          <w:sz w:val="22"/>
+          <w:szCs w:val="22"/>
+        </w:rPr>
+        <w:t xml:space="preserve"> hemos desarrollado este sistema que administra tus ingresos y egresos a partir de un análisis de gastos personales para que de esta manera tengas toda tu billetera en orden.</w:t>
       </w:r>
     </w:p>
     <w:p>
@@ -2466,7 +2655,25 @@
           <w:sz w:val="22"/>
           <w:szCs w:val="22"/>
         </w:rPr>
-        <w:t>En Perú, el uso de aplicaciones móviles financieras debe alinearse con normas básicas de protección de datos personales (Ley N.° 29733). Balance+ respetará la privacidad de la información financiera ingresada por los usuarios, cumpliendo con principios de confidencialidad y seguridad digital, sin compartir datos con terceros.</w:t>
+        <w:t xml:space="preserve">En Perú, el uso de aplicaciones móviles financieras debe alinearse con normas básicas de protección de datos personales (Ley </w:t>
+      </w:r>
+      <w:proofErr w:type="spellStart"/>
+      <w:r>
+        <w:rPr>
+          <w:rFonts w:ascii="Arial" w:hAnsi="Arial" w:cs="Arial"/>
+          <w:sz w:val="22"/>
+          <w:szCs w:val="22"/>
+        </w:rPr>
+        <w:t>N.°</w:t>
+      </w:r>
+      <w:proofErr w:type="spellEnd"/>
+      <w:r>
+        <w:rPr>
+          <w:rFonts w:ascii="Arial" w:hAnsi="Arial" w:cs="Arial"/>
+          <w:sz w:val="22"/>
+          <w:szCs w:val="22"/>
+        </w:rPr>
+        <w:t xml:space="preserve"> 29733). Balance+ respetará la privacidad de la información financiera ingresada por los usuarios, cumpliendo con principios de confidencialidad y seguridad digital, sin compartir datos con terceros.</w:t>
       </w:r>
     </w:p>
     <w:p>
@@ -2520,7 +2727,6 @@
           <w:szCs w:val="22"/>
         </w:rPr>
       </w:pPr>
-      <w:bookmarkStart w:id="0" w:name="_GoBack"/>
       <w:r>
         <w:rPr>
           <w:rFonts w:ascii="Arial" w:hAnsi="Arial" w:cs="Arial"/>
@@ -2531,7 +2737,6 @@
         <w:t>Ecológica / Ambiental:</w:t>
       </w:r>
     </w:p>
-    <w:bookmarkEnd w:id="0"/>
     <w:p>
       <w:pPr>
         <w:suppressAutoHyphens/>
@@ -2548,7 +2753,25 @@
           <w:sz w:val="22"/>
           <w:szCs w:val="22"/>
         </w:rPr>
-        <w:t>Aunque el proyecto no tiene un impacto directo en el medio ambiente, contribuye indirectamente a la sostenibilidad al reducir el uso de libretas, agendas o papel para anotar gastos, promoviendo un entorno más digital y ecoamigable.</w:t>
+        <w:t xml:space="preserve">Aunque el proyecto no tiene un impacto directo en el medio ambiente, contribuye indirectamente a la sostenibilidad al reducir el uso de libretas, agendas o papel para anotar gastos, promoviendo un entorno más digital y </w:t>
+      </w:r>
+      <w:proofErr w:type="spellStart"/>
+      <w:r>
+        <w:rPr>
+          <w:rFonts w:ascii="Arial" w:hAnsi="Arial" w:cs="Arial"/>
+          <w:sz w:val="22"/>
+          <w:szCs w:val="22"/>
+        </w:rPr>
+        <w:t>ecoamigable</w:t>
+      </w:r>
+      <w:proofErr w:type="spellEnd"/>
+      <w:r>
+        <w:rPr>
+          <w:rFonts w:ascii="Arial" w:hAnsi="Arial" w:cs="Arial"/>
+          <w:sz w:val="22"/>
+          <w:szCs w:val="22"/>
+        </w:rPr>
+        <w:t>.</w:t>
       </w:r>
     </w:p>
     <w:p>
@@ -2620,10 +2843,22 @@
         <w:spacing w:line="600" w:lineRule="auto"/>
         <w:rPr>
           <w:rFonts w:ascii="Arial" w:hAnsi="Arial" w:cs="Arial"/>
-          <w:sz w:val="22"/>
-          <w:szCs w:val="22"/>
-        </w:rPr>
-      </w:pPr>
+          <w:b/>
+          <w:bCs/>
+          <w:sz w:val="22"/>
+          <w:szCs w:val="22"/>
+        </w:rPr>
+      </w:pPr>
+      <w:r>
+        <w:rPr>
+          <w:rFonts w:ascii="Arial" w:hAnsi="Arial" w:cs="Arial"/>
+          <w:b/>
+          <w:bCs/>
+          <w:sz w:val="22"/>
+          <w:szCs w:val="22"/>
+        </w:rPr>
+        <w:t>Objetivos Generales</w:t>
+      </w:r>
     </w:p>
     <w:p>
       <w:pPr>
@@ -2635,9 +2870,42 @@
           <w:szCs w:val="22"/>
         </w:rPr>
       </w:pPr>
-    </w:p>
-    <w:p>
-      <w:pPr>
+      <w:r>
+        <w:rPr>
+          <w:rFonts w:ascii="Arial" w:hAnsi="Arial" w:cs="Arial"/>
+          <w:sz w:val="22"/>
+          <w:szCs w:val="22"/>
+        </w:rPr>
+        <w:t>Como objetivos generales tenemos el desarrollar una app móvil accesible y gratuita que permita a los estudiantes de Cibertec gestionar sus ingresos y gastos mediante la regla del 50/30/20 para fomentar hábitos de ahorro y un mejor control financiero.</w:t>
+      </w:r>
+    </w:p>
+    <w:p>
+      <w:pPr>
+        <w:suppressAutoHyphens/>
+        <w:spacing w:line="600" w:lineRule="auto"/>
+        <w:rPr>
+          <w:rFonts w:ascii="Arial" w:hAnsi="Arial" w:cs="Arial"/>
+          <w:sz w:val="22"/>
+          <w:szCs w:val="22"/>
+        </w:rPr>
+      </w:pPr>
+      <w:r>
+        <w:rPr>
+          <w:rFonts w:ascii="Arial" w:hAnsi="Arial" w:cs="Arial"/>
+          <w:sz w:val="22"/>
+          <w:szCs w:val="22"/>
+        </w:rPr>
+        <w:lastRenderedPageBreak/>
+        <w:t>Objetivos Específicos (SMART)</w:t>
+      </w:r>
+    </w:p>
+    <w:p>
+      <w:pPr>
+        <w:pStyle w:val="Prrafodelista"/>
+        <w:numPr>
+          <w:ilvl w:val="0"/>
+          <w:numId w:val="49"/>
+        </w:numPr>
         <w:suppressAutoHyphens/>
         <w:spacing w:line="600" w:lineRule="auto"/>
         <w:rPr>
@@ -2646,6 +2914,38 @@
           <w:szCs w:val="21"/>
         </w:rPr>
       </w:pPr>
+      <w:r>
+        <w:rPr>
+          <w:rFonts w:asciiTheme="minorHAnsi" w:hAnsiTheme="minorHAnsi" w:cstheme="minorHAnsi"/>
+          <w:sz w:val="21"/>
+          <w:szCs w:val="21"/>
+        </w:rPr>
+        <w:t>Reducir un 70% el uso desmedido del dinero para los estudiantes de Cibertec en este año 2025.</w:t>
+      </w:r>
+    </w:p>
+    <w:p>
+      <w:pPr>
+        <w:pStyle w:val="Prrafodelista"/>
+        <w:numPr>
+          <w:ilvl w:val="0"/>
+          <w:numId w:val="49"/>
+        </w:numPr>
+        <w:suppressAutoHyphens/>
+        <w:spacing w:line="600" w:lineRule="auto"/>
+        <w:rPr>
+          <w:rFonts w:asciiTheme="minorHAnsi" w:hAnsiTheme="minorHAnsi" w:cstheme="minorHAnsi"/>
+          <w:sz w:val="21"/>
+          <w:szCs w:val="21"/>
+        </w:rPr>
+      </w:pPr>
+      <w:r>
+        <w:rPr>
+          <w:rFonts w:asciiTheme="minorHAnsi" w:hAnsiTheme="minorHAnsi" w:cstheme="minorHAnsi"/>
+          <w:sz w:val="21"/>
+          <w:szCs w:val="21"/>
+        </w:rPr>
+        <w:t>Aumentar el uso de la app un 80% por medio de la facilidad de portabilidad en este año 2025.</w:t>
+      </w:r>
     </w:p>
     <w:sectPr>
       <w:headerReference w:type="default" r:id="rId9"/>
@@ -2663,7 +2963,7 @@
 </file>
 
 <file path=word/endnotes.xml><?xml version="1.0" encoding="utf-8"?>
-<w:endnotes xmlns:wpc="http://schemas.microsoft.com/office/word/2010/wordprocessingCanvas" xmlns:cx="http://schemas.microsoft.com/office/drawing/2014/chartex" xmlns:cx1="http://schemas.microsoft.com/office/drawing/2015/9/8/chartex" xmlns:mc="http://schemas.openxmlformats.org/markup-compatibility/2006" xmlns:o="urn:schemas-microsoft-com:office:office" xmlns:r="http://schemas.openxmlformats.org/officeDocument/2006/relationships" xmlns:m="http://schemas.openxmlformats.org/officeDocument/2006/math" xmlns:v="urn:schemas-microsoft-com:vml" xmlns:wp14="http://schemas.microsoft.com/office/word/2010/wordprocessingDrawing" xmlns:wp="http://schemas.openxmlformats.org/drawingml/2006/wordprocessingDrawing" xmlns:w10="urn:schemas-microsoft-com:office:word" xmlns:w="http://schemas.openxmlformats.org/wordprocessingml/2006/main" xmlns:w14="http://schemas.microsoft.com/office/word/2010/wordml" xmlns:w15="http://schemas.microsoft.com/office/word/2012/wordml" xmlns:w16se="http://schemas.microsoft.com/office/word/2015/wordml/symex" xmlns:wpg="http://schemas.microsoft.com/office/word/2010/wordprocessingGroup" xmlns:wpi="http://schemas.microsoft.com/office/word/2010/wordprocessingInk" xmlns:wne="http://schemas.microsoft.com/office/word/2006/wordml" xmlns:wps="http://schemas.microsoft.com/office/word/2010/wordprocessingShape" mc:Ignorable="w14 w15 w16se wp14">
+<w:endnotes xmlns:wpc="http://schemas.microsoft.com/office/word/2010/wordprocessingCanvas" xmlns:cx="http://schemas.microsoft.com/office/drawing/2014/chartex" xmlns:cx1="http://schemas.microsoft.com/office/drawing/2015/9/8/chartex" xmlns:cx2="http://schemas.microsoft.com/office/drawing/2015/10/21/chartex" xmlns:cx3="http://schemas.microsoft.com/office/drawing/2016/5/9/chartex" xmlns:cx4="http://schemas.microsoft.com/office/drawing/2016/5/10/chartex" xmlns:cx5="http://schemas.microsoft.com/office/drawing/2016/5/11/chartex" xmlns:cx6="http://schemas.microsoft.com/office/drawing/2016/5/12/chartex" xmlns:cx7="http://schemas.microsoft.com/office/drawing/2016/5/13/chartex" xmlns:cx8="http://schemas.microsoft.com/office/drawing/2016/5/14/chartex" xmlns:mc="http://schemas.openxmlformats.org/markup-compatibility/2006" xmlns:aink="http://schemas.microsoft.com/office/drawing/2016/ink" xmlns:am3d="http://schemas.microsoft.com/office/drawing/2017/model3d" xmlns:o="urn:schemas-microsoft-com:office:office" xmlns:oel="http://schemas.microsoft.com/office/2019/extlst" xmlns:r="http://schemas.openxmlformats.org/officeDocument/2006/relationships" xmlns:m="http://schemas.openxmlformats.org/officeDocument/2006/math" xmlns:v="urn:schemas-microsoft-com:vml" xmlns:wp14="http://schemas.microsoft.com/office/word/2010/wordprocessingDrawing" xmlns:wp="http://schemas.openxmlformats.org/drawingml/2006/wordprocessingDrawing" xmlns:w10="urn:schemas-microsoft-com:office:word" xmlns:w="http://schemas.openxmlformats.org/wordprocessingml/2006/main" xmlns:w14="http://schemas.microsoft.com/office/word/2010/wordml" xmlns:w15="http://schemas.microsoft.com/office/word/2012/wordml" xmlns:w16cex="http://schemas.microsoft.com/office/word/2018/wordml/cex" xmlns:w16cid="http://schemas.microsoft.com/office/word/2016/wordml/cid" xmlns:w16="http://schemas.microsoft.com/office/word/2018/wordml" xmlns:w16du="http://schemas.microsoft.com/office/word/2023/wordml/word16du" xmlns:w16sdtdh="http://schemas.microsoft.com/office/word/2020/wordml/sdtdatahash" xmlns:w16sdtfl="http://schemas.microsoft.com/office/word/2024/wordml/sdtformatlock" xmlns:w16se="http://schemas.microsoft.com/office/word/2015/wordml/symex" xmlns:wpg="http://schemas.microsoft.com/office/word/2010/wordprocessingGroup" xmlns:wpi="http://schemas.microsoft.com/office/word/2010/wordprocessingInk" xmlns:wne="http://schemas.microsoft.com/office/word/2006/wordml" xmlns:wps="http://schemas.microsoft.com/office/word/2010/wordprocessingShape" mc:Ignorable="w14 w15 w16se w16cid w16 w16cex w16sdtdh w16sdtfl w16du wp14">
   <w:endnote w:type="separator" w:id="-1">
     <w:p>
       <w:r>
@@ -2682,7 +2982,7 @@
 </file>
 
 <file path=word/footer1.xml><?xml version="1.0" encoding="utf-8"?>
-<w:ftr xmlns:wpc="http://schemas.microsoft.com/office/word/2010/wordprocessingCanvas" xmlns:cx="http://schemas.microsoft.com/office/drawing/2014/chartex" xmlns:cx1="http://schemas.microsoft.com/office/drawing/2015/9/8/chartex" xmlns:mc="http://schemas.openxmlformats.org/markup-compatibility/2006" xmlns:o="urn:schemas-microsoft-com:office:office" xmlns:r="http://schemas.openxmlformats.org/officeDocument/2006/relationships" xmlns:m="http://schemas.openxmlformats.org/officeDocument/2006/math" xmlns:v="urn:schemas-microsoft-com:vml" xmlns:wp14="http://schemas.microsoft.com/office/word/2010/wordprocessingDrawing" xmlns:wp="http://schemas.openxmlformats.org/drawingml/2006/wordprocessingDrawing" xmlns:w10="urn:schemas-microsoft-com:office:word" xmlns:w="http://schemas.openxmlformats.org/wordprocessingml/2006/main" xmlns:w14="http://schemas.microsoft.com/office/word/2010/wordml" xmlns:w15="http://schemas.microsoft.com/office/word/2012/wordml" xmlns:w16se="http://schemas.microsoft.com/office/word/2015/wordml/symex" xmlns:wpg="http://schemas.microsoft.com/office/word/2010/wordprocessingGroup" xmlns:wpi="http://schemas.microsoft.com/office/word/2010/wordprocessingInk" xmlns:wne="http://schemas.microsoft.com/office/word/2006/wordml" xmlns:wps="http://schemas.microsoft.com/office/word/2010/wordprocessingShape" mc:Ignorable="w14 w15 w16se wp14">
+<w:ftr xmlns:wpc="http://schemas.microsoft.com/office/word/2010/wordprocessingCanvas" xmlns:cx="http://schemas.microsoft.com/office/drawing/2014/chartex" xmlns:cx1="http://schemas.microsoft.com/office/drawing/2015/9/8/chartex" xmlns:cx2="http://schemas.microsoft.com/office/drawing/2015/10/21/chartex" xmlns:cx3="http://schemas.microsoft.com/office/drawing/2016/5/9/chartex" xmlns:cx4="http://schemas.microsoft.com/office/drawing/2016/5/10/chartex" xmlns:cx5="http://schemas.microsoft.com/office/drawing/2016/5/11/chartex" xmlns:cx6="http://schemas.microsoft.com/office/drawing/2016/5/12/chartex" xmlns:cx7="http://schemas.microsoft.com/office/drawing/2016/5/13/chartex" xmlns:cx8="http://schemas.microsoft.com/office/drawing/2016/5/14/chartex" xmlns:mc="http://schemas.openxmlformats.org/markup-compatibility/2006" xmlns:aink="http://schemas.microsoft.com/office/drawing/2016/ink" xmlns:am3d="http://schemas.microsoft.com/office/drawing/2017/model3d" xmlns:o="urn:schemas-microsoft-com:office:office" xmlns:oel="http://schemas.microsoft.com/office/2019/extlst" xmlns:r="http://schemas.openxmlformats.org/officeDocument/2006/relationships" xmlns:m="http://schemas.openxmlformats.org/officeDocument/2006/math" xmlns:v="urn:schemas-microsoft-com:vml" xmlns:wp14="http://schemas.microsoft.com/office/word/2010/wordprocessingDrawing" xmlns:wp="http://schemas.openxmlformats.org/drawingml/2006/wordprocessingDrawing" xmlns:w10="urn:schemas-microsoft-com:office:word" xmlns:w="http://schemas.openxmlformats.org/wordprocessingml/2006/main" xmlns:w14="http://schemas.microsoft.com/office/word/2010/wordml" xmlns:w15="http://schemas.microsoft.com/office/word/2012/wordml" xmlns:w16cex="http://schemas.microsoft.com/office/word/2018/wordml/cex" xmlns:w16cid="http://schemas.microsoft.com/office/word/2016/wordml/cid" xmlns:w16="http://schemas.microsoft.com/office/word/2018/wordml" xmlns:w16du="http://schemas.microsoft.com/office/word/2023/wordml/word16du" xmlns:w16sdtdh="http://schemas.microsoft.com/office/word/2020/wordml/sdtdatahash" xmlns:w16sdtfl="http://schemas.microsoft.com/office/word/2024/wordml/sdtformatlock" xmlns:w16se="http://schemas.microsoft.com/office/word/2015/wordml/symex" xmlns:wpg="http://schemas.microsoft.com/office/word/2010/wordprocessingGroup" xmlns:wpi="http://schemas.microsoft.com/office/word/2010/wordprocessingInk" xmlns:wne="http://schemas.microsoft.com/office/word/2006/wordml" xmlns:wps="http://schemas.microsoft.com/office/word/2010/wordprocessingShape" mc:Ignorable="w14 w15 w16se w16cid w16 w16cex w16sdtdh w16sdtfl w16du wp14">
   <w:p>
     <w:pPr>
       <w:pStyle w:val="Piedepgina"/>
@@ -2771,7 +3071,7 @@
 </file>
 
 <file path=word/footer2.xml><?xml version="1.0" encoding="utf-8"?>
-<w:ftr xmlns:wpc="http://schemas.microsoft.com/office/word/2010/wordprocessingCanvas" xmlns:cx="http://schemas.microsoft.com/office/drawing/2014/chartex" xmlns:cx1="http://schemas.microsoft.com/office/drawing/2015/9/8/chartex" xmlns:mc="http://schemas.openxmlformats.org/markup-compatibility/2006" xmlns:o="urn:schemas-microsoft-com:office:office" xmlns:r="http://schemas.openxmlformats.org/officeDocument/2006/relationships" xmlns:m="http://schemas.openxmlformats.org/officeDocument/2006/math" xmlns:v="urn:schemas-microsoft-com:vml" xmlns:wp14="http://schemas.microsoft.com/office/word/2010/wordprocessingDrawing" xmlns:wp="http://schemas.openxmlformats.org/drawingml/2006/wordprocessingDrawing" xmlns:w10="urn:schemas-microsoft-com:office:word" xmlns:w="http://schemas.openxmlformats.org/wordprocessingml/2006/main" xmlns:w14="http://schemas.microsoft.com/office/word/2010/wordml" xmlns:w15="http://schemas.microsoft.com/office/word/2012/wordml" xmlns:w16se="http://schemas.microsoft.com/office/word/2015/wordml/symex" xmlns:wpg="http://schemas.microsoft.com/office/word/2010/wordprocessingGroup" xmlns:wpi="http://schemas.microsoft.com/office/word/2010/wordprocessingInk" xmlns:wne="http://schemas.microsoft.com/office/word/2006/wordml" xmlns:wps="http://schemas.microsoft.com/office/word/2010/wordprocessingShape" mc:Ignorable="w14 w15 w16se wp14">
+<w:ftr xmlns:wpc="http://schemas.microsoft.com/office/word/2010/wordprocessingCanvas" xmlns:cx="http://schemas.microsoft.com/office/drawing/2014/chartex" xmlns:cx1="http://schemas.microsoft.com/office/drawing/2015/9/8/chartex" xmlns:cx2="http://schemas.microsoft.com/office/drawing/2015/10/21/chartex" xmlns:cx3="http://schemas.microsoft.com/office/drawing/2016/5/9/chartex" xmlns:cx4="http://schemas.microsoft.com/office/drawing/2016/5/10/chartex" xmlns:cx5="http://schemas.microsoft.com/office/drawing/2016/5/11/chartex" xmlns:cx6="http://schemas.microsoft.com/office/drawing/2016/5/12/chartex" xmlns:cx7="http://schemas.microsoft.com/office/drawing/2016/5/13/chartex" xmlns:cx8="http://schemas.microsoft.com/office/drawing/2016/5/14/chartex" xmlns:mc="http://schemas.openxmlformats.org/markup-compatibility/2006" xmlns:aink="http://schemas.microsoft.com/office/drawing/2016/ink" xmlns:am3d="http://schemas.microsoft.com/office/drawing/2017/model3d" xmlns:o="urn:schemas-microsoft-com:office:office" xmlns:oel="http://schemas.microsoft.com/office/2019/extlst" xmlns:r="http://schemas.openxmlformats.org/officeDocument/2006/relationships" xmlns:m="http://schemas.openxmlformats.org/officeDocument/2006/math" xmlns:v="urn:schemas-microsoft-com:vml" xmlns:wp14="http://schemas.microsoft.com/office/word/2010/wordprocessingDrawing" xmlns:wp="http://schemas.openxmlformats.org/drawingml/2006/wordprocessingDrawing" xmlns:w10="urn:schemas-microsoft-com:office:word" xmlns:w="http://schemas.openxmlformats.org/wordprocessingml/2006/main" xmlns:w14="http://schemas.microsoft.com/office/word/2010/wordml" xmlns:w15="http://schemas.microsoft.com/office/word/2012/wordml" xmlns:w16cex="http://schemas.microsoft.com/office/word/2018/wordml/cex" xmlns:w16cid="http://schemas.microsoft.com/office/word/2016/wordml/cid" xmlns:w16="http://schemas.microsoft.com/office/word/2018/wordml" xmlns:w16du="http://schemas.microsoft.com/office/word/2023/wordml/word16du" xmlns:w16sdtdh="http://schemas.microsoft.com/office/word/2020/wordml/sdtdatahash" xmlns:w16sdtfl="http://schemas.microsoft.com/office/word/2024/wordml/sdtformatlock" xmlns:w16se="http://schemas.microsoft.com/office/word/2015/wordml/symex" xmlns:wpg="http://schemas.microsoft.com/office/word/2010/wordprocessingGroup" xmlns:wpi="http://schemas.microsoft.com/office/word/2010/wordprocessingInk" xmlns:wne="http://schemas.microsoft.com/office/word/2006/wordml" xmlns:wps="http://schemas.microsoft.com/office/word/2010/wordprocessingShape" mc:Ignorable="w14 w15 w16se w16cid w16 w16cex w16sdtdh w16sdtfl w16du wp14">
   <w:p>
     <w:pPr>
       <w:pStyle w:val="Piedepgina"/>
@@ -2869,7 +3169,7 @@
 </file>
 
 <file path=word/footnotes.xml><?xml version="1.0" encoding="utf-8"?>
-<w:footnotes xmlns:wpc="http://schemas.microsoft.com/office/word/2010/wordprocessingCanvas" xmlns:cx="http://schemas.microsoft.com/office/drawing/2014/chartex" xmlns:cx1="http://schemas.microsoft.com/office/drawing/2015/9/8/chartex" xmlns:mc="http://schemas.openxmlformats.org/markup-compatibility/2006" xmlns:o="urn:schemas-microsoft-com:office:office" xmlns:r="http://schemas.openxmlformats.org/officeDocument/2006/relationships" xmlns:m="http://schemas.openxmlformats.org/officeDocument/2006/math" xmlns:v="urn:schemas-microsoft-com:vml" xmlns:wp14="http://schemas.microsoft.com/office/word/2010/wordprocessingDrawing" xmlns:wp="http://schemas.openxmlformats.org/drawingml/2006/wordprocessingDrawing" xmlns:w10="urn:schemas-microsoft-com:office:word" xmlns:w="http://schemas.openxmlformats.org/wordprocessingml/2006/main" xmlns:w14="http://schemas.microsoft.com/office/word/2010/wordml" xmlns:w15="http://schemas.microsoft.com/office/word/2012/wordml" xmlns:w16se="http://schemas.microsoft.com/office/word/2015/wordml/symex" xmlns:wpg="http://schemas.microsoft.com/office/word/2010/wordprocessingGroup" xmlns:wpi="http://schemas.microsoft.com/office/word/2010/wordprocessingInk" xmlns:wne="http://schemas.microsoft.com/office/word/2006/wordml" xmlns:wps="http://schemas.microsoft.com/office/word/2010/wordprocessingShape" mc:Ignorable="w14 w15 w16se wp14">
+<w:footnotes xmlns:wpc="http://schemas.microsoft.com/office/word/2010/wordprocessingCanvas" xmlns:cx="http://schemas.microsoft.com/office/drawing/2014/chartex" xmlns:cx1="http://schemas.microsoft.com/office/drawing/2015/9/8/chartex" xmlns:cx2="http://schemas.microsoft.com/office/drawing/2015/10/21/chartex" xmlns:cx3="http://schemas.microsoft.com/office/drawing/2016/5/9/chartex" xmlns:cx4="http://schemas.microsoft.com/office/drawing/2016/5/10/chartex" xmlns:cx5="http://schemas.microsoft.com/office/drawing/2016/5/11/chartex" xmlns:cx6="http://schemas.microsoft.com/office/drawing/2016/5/12/chartex" xmlns:cx7="http://schemas.microsoft.com/office/drawing/2016/5/13/chartex" xmlns:cx8="http://schemas.microsoft.com/office/drawing/2016/5/14/chartex" xmlns:mc="http://schemas.openxmlformats.org/markup-compatibility/2006" xmlns:aink="http://schemas.microsoft.com/office/drawing/2016/ink" xmlns:am3d="http://schemas.microsoft.com/office/drawing/2017/model3d" xmlns:o="urn:schemas-microsoft-com:office:office" xmlns:oel="http://schemas.microsoft.com/office/2019/extlst" xmlns:r="http://schemas.openxmlformats.org/officeDocument/2006/relationships" xmlns:m="http://schemas.openxmlformats.org/officeDocument/2006/math" xmlns:v="urn:schemas-microsoft-com:vml" xmlns:wp14="http://schemas.microsoft.com/office/word/2010/wordprocessingDrawing" xmlns:wp="http://schemas.openxmlformats.org/drawingml/2006/wordprocessingDrawing" xmlns:w10="urn:schemas-microsoft-com:office:word" xmlns:w="http://schemas.openxmlformats.org/wordprocessingml/2006/main" xmlns:w14="http://schemas.microsoft.com/office/word/2010/wordml" xmlns:w15="http://schemas.microsoft.com/office/word/2012/wordml" xmlns:w16cex="http://schemas.microsoft.com/office/word/2018/wordml/cex" xmlns:w16cid="http://schemas.microsoft.com/office/word/2016/wordml/cid" xmlns:w16="http://schemas.microsoft.com/office/word/2018/wordml" xmlns:w16du="http://schemas.microsoft.com/office/word/2023/wordml/word16du" xmlns:w16sdtdh="http://schemas.microsoft.com/office/word/2020/wordml/sdtdatahash" xmlns:w16sdtfl="http://schemas.microsoft.com/office/word/2024/wordml/sdtformatlock" xmlns:w16se="http://schemas.microsoft.com/office/word/2015/wordml/symex" xmlns:wpg="http://schemas.microsoft.com/office/word/2010/wordprocessingGroup" xmlns:wpi="http://schemas.microsoft.com/office/word/2010/wordprocessingInk" xmlns:wne="http://schemas.microsoft.com/office/word/2006/wordml" xmlns:wps="http://schemas.microsoft.com/office/word/2010/wordprocessingShape" mc:Ignorable="w14 w15 w16se w16cid w16 w16cex w16sdtdh w16sdtfl w16du wp14">
   <w:footnote w:type="separator" w:id="-1">
     <w:p>
       <w:r>
@@ -2888,7 +3188,7 @@
 </file>
 
 <file path=word/header1.xml><?xml version="1.0" encoding="utf-8"?>
-<w:hdr xmlns:wpc="http://schemas.microsoft.com/office/word/2010/wordprocessingCanvas" xmlns:cx="http://schemas.microsoft.com/office/drawing/2014/chartex" xmlns:cx1="http://schemas.microsoft.com/office/drawing/2015/9/8/chartex" xmlns:mc="http://schemas.openxmlformats.org/markup-compatibility/2006" xmlns:o="urn:schemas-microsoft-com:office:office" xmlns:r="http://schemas.openxmlformats.org/officeDocument/2006/relationships" xmlns:m="http://schemas.openxmlformats.org/officeDocument/2006/math" xmlns:v="urn:schemas-microsoft-com:vml" xmlns:wp14="http://schemas.microsoft.com/office/word/2010/wordprocessingDrawing" xmlns:wp="http://schemas.openxmlformats.org/drawingml/2006/wordprocessingDrawing" xmlns:w10="urn:schemas-microsoft-com:office:word" xmlns:w="http://schemas.openxmlformats.org/wordprocessingml/2006/main" xmlns:w14="http://schemas.microsoft.com/office/word/2010/wordml" xmlns:w15="http://schemas.microsoft.com/office/word/2012/wordml" xmlns:w16se="http://schemas.microsoft.com/office/word/2015/wordml/symex" xmlns:wpg="http://schemas.microsoft.com/office/word/2010/wordprocessingGroup" xmlns:wpi="http://schemas.microsoft.com/office/word/2010/wordprocessingInk" xmlns:wne="http://schemas.microsoft.com/office/word/2006/wordml" xmlns:wps="http://schemas.microsoft.com/office/word/2010/wordprocessingShape" mc:Ignorable="w14 w15 w16se wp14">
+<w:hdr xmlns:wpc="http://schemas.microsoft.com/office/word/2010/wordprocessingCanvas" xmlns:cx="http://schemas.microsoft.com/office/drawing/2014/chartex" xmlns:cx1="http://schemas.microsoft.com/office/drawing/2015/9/8/chartex" xmlns:cx2="http://schemas.microsoft.com/office/drawing/2015/10/21/chartex" xmlns:cx3="http://schemas.microsoft.com/office/drawing/2016/5/9/chartex" xmlns:cx4="http://schemas.microsoft.com/office/drawing/2016/5/10/chartex" xmlns:cx5="http://schemas.microsoft.com/office/drawing/2016/5/11/chartex" xmlns:cx6="http://schemas.microsoft.com/office/drawing/2016/5/12/chartex" xmlns:cx7="http://schemas.microsoft.com/office/drawing/2016/5/13/chartex" xmlns:cx8="http://schemas.microsoft.com/office/drawing/2016/5/14/chartex" xmlns:mc="http://schemas.openxmlformats.org/markup-compatibility/2006" xmlns:aink="http://schemas.microsoft.com/office/drawing/2016/ink" xmlns:am3d="http://schemas.microsoft.com/office/drawing/2017/model3d" xmlns:o="urn:schemas-microsoft-com:office:office" xmlns:oel="http://schemas.microsoft.com/office/2019/extlst" xmlns:r="http://schemas.openxmlformats.org/officeDocument/2006/relationships" xmlns:m="http://schemas.openxmlformats.org/officeDocument/2006/math" xmlns:v="urn:schemas-microsoft-com:vml" xmlns:wp14="http://schemas.microsoft.com/office/word/2010/wordprocessingDrawing" xmlns:wp="http://schemas.openxmlformats.org/drawingml/2006/wordprocessingDrawing" xmlns:w10="urn:schemas-microsoft-com:office:word" xmlns:w="http://schemas.openxmlformats.org/wordprocessingml/2006/main" xmlns:w14="http://schemas.microsoft.com/office/word/2010/wordml" xmlns:w15="http://schemas.microsoft.com/office/word/2012/wordml" xmlns:w16cex="http://schemas.microsoft.com/office/word/2018/wordml/cex" xmlns:w16cid="http://schemas.microsoft.com/office/word/2016/wordml/cid" xmlns:w16="http://schemas.microsoft.com/office/word/2018/wordml" xmlns:w16du="http://schemas.microsoft.com/office/word/2023/wordml/word16du" xmlns:w16sdtdh="http://schemas.microsoft.com/office/word/2020/wordml/sdtdatahash" xmlns:w16sdtfl="http://schemas.microsoft.com/office/word/2024/wordml/sdtformatlock" xmlns:w16se="http://schemas.microsoft.com/office/word/2015/wordml/symex" xmlns:wpg="http://schemas.microsoft.com/office/word/2010/wordprocessingGroup" xmlns:wpi="http://schemas.microsoft.com/office/word/2010/wordprocessingInk" xmlns:wne="http://schemas.microsoft.com/office/word/2006/wordml" xmlns:wps="http://schemas.microsoft.com/office/word/2010/wordprocessingShape" mc:Ignorable="w14 w15 w16se w16cid w16 w16cex w16sdtdh w16sdtfl w16du wp14">
   <w:p>
     <w:pPr>
       <w:pStyle w:val="Ttulo1"/>
@@ -2936,7 +3236,7 @@
 </file>
 
 <file path=word/header2.xml><?xml version="1.0" encoding="utf-8"?>
-<w:hdr xmlns:wpc="http://schemas.microsoft.com/office/word/2010/wordprocessingCanvas" xmlns:cx="http://schemas.microsoft.com/office/drawing/2014/chartex" xmlns:cx1="http://schemas.microsoft.com/office/drawing/2015/9/8/chartex" xmlns:mc="http://schemas.openxmlformats.org/markup-compatibility/2006" xmlns:o="urn:schemas-microsoft-com:office:office" xmlns:r="http://schemas.openxmlformats.org/officeDocument/2006/relationships" xmlns:m="http://schemas.openxmlformats.org/officeDocument/2006/math" xmlns:v="urn:schemas-microsoft-com:vml" xmlns:wp14="http://schemas.microsoft.com/office/word/2010/wordprocessingDrawing" xmlns:wp="http://schemas.openxmlformats.org/drawingml/2006/wordprocessingDrawing" xmlns:w10="urn:schemas-microsoft-com:office:word" xmlns:w="http://schemas.openxmlformats.org/wordprocessingml/2006/main" xmlns:w14="http://schemas.microsoft.com/office/word/2010/wordml" xmlns:w15="http://schemas.microsoft.com/office/word/2012/wordml" xmlns:w16se="http://schemas.microsoft.com/office/word/2015/wordml/symex" xmlns:wpg="http://schemas.microsoft.com/office/word/2010/wordprocessingGroup" xmlns:wpi="http://schemas.microsoft.com/office/word/2010/wordprocessingInk" xmlns:wne="http://schemas.microsoft.com/office/word/2006/wordml" xmlns:wps="http://schemas.microsoft.com/office/word/2010/wordprocessingShape" mc:Ignorable="w14 w15 w16se wp14">
+<w:hdr xmlns:wpc="http://schemas.microsoft.com/office/word/2010/wordprocessingCanvas" xmlns:cx="http://schemas.microsoft.com/office/drawing/2014/chartex" xmlns:cx1="http://schemas.microsoft.com/office/drawing/2015/9/8/chartex" xmlns:cx2="http://schemas.microsoft.com/office/drawing/2015/10/21/chartex" xmlns:cx3="http://schemas.microsoft.com/office/drawing/2016/5/9/chartex" xmlns:cx4="http://schemas.microsoft.com/office/drawing/2016/5/10/chartex" xmlns:cx5="http://schemas.microsoft.com/office/drawing/2016/5/11/chartex" xmlns:cx6="http://schemas.microsoft.com/office/drawing/2016/5/12/chartex" xmlns:cx7="http://schemas.microsoft.com/office/drawing/2016/5/13/chartex" xmlns:cx8="http://schemas.microsoft.com/office/drawing/2016/5/14/chartex" xmlns:mc="http://schemas.openxmlformats.org/markup-compatibility/2006" xmlns:aink="http://schemas.microsoft.com/office/drawing/2016/ink" xmlns:am3d="http://schemas.microsoft.com/office/drawing/2017/model3d" xmlns:o="urn:schemas-microsoft-com:office:office" xmlns:oel="http://schemas.microsoft.com/office/2019/extlst" xmlns:r="http://schemas.openxmlformats.org/officeDocument/2006/relationships" xmlns:m="http://schemas.openxmlformats.org/officeDocument/2006/math" xmlns:v="urn:schemas-microsoft-com:vml" xmlns:wp14="http://schemas.microsoft.com/office/word/2010/wordprocessingDrawing" xmlns:wp="http://schemas.openxmlformats.org/drawingml/2006/wordprocessingDrawing" xmlns:w10="urn:schemas-microsoft-com:office:word" xmlns:w="http://schemas.openxmlformats.org/wordprocessingml/2006/main" xmlns:w14="http://schemas.microsoft.com/office/word/2010/wordml" xmlns:w15="http://schemas.microsoft.com/office/word/2012/wordml" xmlns:w16cex="http://schemas.microsoft.com/office/word/2018/wordml/cex" xmlns:w16cid="http://schemas.microsoft.com/office/word/2016/wordml/cid" xmlns:w16="http://schemas.microsoft.com/office/word/2018/wordml" xmlns:w16du="http://schemas.microsoft.com/office/word/2023/wordml/word16du" xmlns:w16sdtdh="http://schemas.microsoft.com/office/word/2020/wordml/sdtdatahash" xmlns:w16sdtfl="http://schemas.microsoft.com/office/word/2024/wordml/sdtformatlock" xmlns:w16se="http://schemas.microsoft.com/office/word/2015/wordml/symex" xmlns:wpg="http://schemas.microsoft.com/office/word/2010/wordprocessingGroup" xmlns:wpi="http://schemas.microsoft.com/office/word/2010/wordprocessingInk" xmlns:wne="http://schemas.microsoft.com/office/word/2006/wordml" xmlns:wps="http://schemas.microsoft.com/office/word/2010/wordprocessingShape" mc:Ignorable="w14 w15 w16se w16cid w16 w16cex w16sdtdh w16sdtfl w16du wp14">
   <w:tbl>
     <w:tblPr>
       <w:tblW w:w="5000" w:type="pct"/>
@@ -3120,7 +3420,7 @@
 </file>
 
 <file path=word/numbering.xml><?xml version="1.0" encoding="utf-8"?>
-<w:numbering xmlns:wpc="http://schemas.microsoft.com/office/word/2010/wordprocessingCanvas" xmlns:cx="http://schemas.microsoft.com/office/drawing/2014/chartex" xmlns:cx1="http://schemas.microsoft.com/office/drawing/2015/9/8/chartex" xmlns:mc="http://schemas.openxmlformats.org/markup-compatibility/2006" xmlns:o="urn:schemas-microsoft-com:office:office" xmlns:r="http://schemas.openxmlformats.org/officeDocument/2006/relationships" xmlns:m="http://schemas.openxmlformats.org/officeDocument/2006/math" xmlns:v="urn:schemas-microsoft-com:vml" xmlns:wp14="http://schemas.microsoft.com/office/word/2010/wordprocessingDrawing" xmlns:wp="http://schemas.openxmlformats.org/drawingml/2006/wordprocessingDrawing" xmlns:w10="urn:schemas-microsoft-com:office:word" xmlns:w="http://schemas.openxmlformats.org/wordprocessingml/2006/main" xmlns:w14="http://schemas.microsoft.com/office/word/2010/wordml" xmlns:w15="http://schemas.microsoft.com/office/word/2012/wordml" xmlns:w16se="http://schemas.microsoft.com/office/word/2015/wordml/symex" xmlns:wpg="http://schemas.microsoft.com/office/word/2010/wordprocessingGroup" xmlns:wpi="http://schemas.microsoft.com/office/word/2010/wordprocessingInk" xmlns:wne="http://schemas.microsoft.com/office/word/2006/wordml" xmlns:wps="http://schemas.microsoft.com/office/word/2010/wordprocessingShape" mc:Ignorable="w14 w15 w16se wp14">
+<w:numbering xmlns:wpc="http://schemas.microsoft.com/office/word/2010/wordprocessingCanvas" xmlns:cx="http://schemas.microsoft.com/office/drawing/2014/chartex" xmlns:cx1="http://schemas.microsoft.com/office/drawing/2015/9/8/chartex" xmlns:cx2="http://schemas.microsoft.com/office/drawing/2015/10/21/chartex" xmlns:cx3="http://schemas.microsoft.com/office/drawing/2016/5/9/chartex" xmlns:cx4="http://schemas.microsoft.com/office/drawing/2016/5/10/chartex" xmlns:cx5="http://schemas.microsoft.com/office/drawing/2016/5/11/chartex" xmlns:cx6="http://schemas.microsoft.com/office/drawing/2016/5/12/chartex" xmlns:cx7="http://schemas.microsoft.com/office/drawing/2016/5/13/chartex" xmlns:cx8="http://schemas.microsoft.com/office/drawing/2016/5/14/chartex" xmlns:mc="http://schemas.openxmlformats.org/markup-compatibility/2006" xmlns:aink="http://schemas.microsoft.com/office/drawing/2016/ink" xmlns:am3d="http://schemas.microsoft.com/office/drawing/2017/model3d" xmlns:o="urn:schemas-microsoft-com:office:office" xmlns:oel="http://schemas.microsoft.com/office/2019/extlst" xmlns:r="http://schemas.openxmlformats.org/officeDocument/2006/relationships" xmlns:m="http://schemas.openxmlformats.org/officeDocument/2006/math" xmlns:v="urn:schemas-microsoft-com:vml" xmlns:wp14="http://schemas.microsoft.com/office/word/2010/wordprocessingDrawing" xmlns:wp="http://schemas.openxmlformats.org/drawingml/2006/wordprocessingDrawing" xmlns:w10="urn:schemas-microsoft-com:office:word" xmlns:w="http://schemas.openxmlformats.org/wordprocessingml/2006/main" xmlns:w14="http://schemas.microsoft.com/office/word/2010/wordml" xmlns:w15="http://schemas.microsoft.com/office/word/2012/wordml" xmlns:w16cex="http://schemas.microsoft.com/office/word/2018/wordml/cex" xmlns:w16cid="http://schemas.microsoft.com/office/word/2016/wordml/cid" xmlns:w16="http://schemas.microsoft.com/office/word/2018/wordml" xmlns:w16du="http://schemas.microsoft.com/office/word/2023/wordml/word16du" xmlns:w16sdtdh="http://schemas.microsoft.com/office/word/2020/wordml/sdtdatahash" xmlns:w16sdtfl="http://schemas.microsoft.com/office/word/2024/wordml/sdtformatlock" xmlns:w16se="http://schemas.microsoft.com/office/word/2015/wordml/symex" xmlns:wpg="http://schemas.microsoft.com/office/word/2010/wordprocessingGroup" xmlns:wpi="http://schemas.microsoft.com/office/word/2010/wordprocessingInk" xmlns:wne="http://schemas.microsoft.com/office/word/2006/wordml" xmlns:wps="http://schemas.microsoft.com/office/word/2010/wordprocessingShape" mc:Ignorable="w14 w15 w16se w16cid w16 w16cex w16sdtdh w16sdtfl w16du wp14">
   <w:numPicBullet w:numPicBulletId="0">
     <w:pict>
       <v:shapetype id="_x0000_t75" coordsize="21600,21600" o:spt="75" o:preferrelative="t" path="m@4@5l@4@11@9@11@9@5xe" filled="f" stroked="f">
@@ -3142,7 +3442,7 @@
         <v:path o:extrusionok="f" gradientshapeok="t" o:connecttype="rect"/>
         <o:lock v:ext="edit" aspectratio="t"/>
       </v:shapetype>
-      <v:shape id="_x0000_i1027" type="#_x0000_t75" style="width:11.25pt;height:11.25pt" o:bullet="t">
+      <v:shape id="_x0000_i1036" type="#_x0000_t75" style="width:11.25pt;height:11.25pt" o:bullet="t">
         <v:imagedata r:id="rId1" o:title="msoB6ED"/>
       </v:shape>
     </w:pict>
@@ -6202,6 +6502,92 @@
     </w:lvl>
   </w:abstractNum>
   <w:abstractNum w:abstractNumId="27" w15:restartNumberingAfterBreak="0">
+    <w:nsid w:val="4E3A47C6"/>
+    <w:multiLevelType w:val="hybridMultilevel"/>
+    <w:tmpl w:val="764EEC10"/>
+    <w:lvl w:ilvl="0" w:tplc="280A000F">
+      <w:start w:val="1"/>
+      <w:numFmt w:val="decimal"/>
+      <w:lvlText w:val="%1."/>
+      <w:lvlJc w:val="left"/>
+      <w:pPr>
+        <w:ind w:left="720" w:hanging="360"/>
+      </w:pPr>
+    </w:lvl>
+    <w:lvl w:ilvl="1" w:tplc="280A0019" w:tentative="1">
+      <w:start w:val="1"/>
+      <w:numFmt w:val="lowerLetter"/>
+      <w:lvlText w:val="%2."/>
+      <w:lvlJc w:val="left"/>
+      <w:pPr>
+        <w:ind w:left="1440" w:hanging="360"/>
+      </w:pPr>
+    </w:lvl>
+    <w:lvl w:ilvl="2" w:tplc="280A001B" w:tentative="1">
+      <w:start w:val="1"/>
+      <w:numFmt w:val="lowerRoman"/>
+      <w:lvlText w:val="%3."/>
+      <w:lvlJc w:val="right"/>
+      <w:pPr>
+        <w:ind w:left="2160" w:hanging="180"/>
+      </w:pPr>
+    </w:lvl>
+    <w:lvl w:ilvl="3" w:tplc="280A000F" w:tentative="1">
+      <w:start w:val="1"/>
+      <w:numFmt w:val="decimal"/>
+      <w:lvlText w:val="%4."/>
+      <w:lvlJc w:val="left"/>
+      <w:pPr>
+        <w:ind w:left="2880" w:hanging="360"/>
+      </w:pPr>
+    </w:lvl>
+    <w:lvl w:ilvl="4" w:tplc="280A0019" w:tentative="1">
+      <w:start w:val="1"/>
+      <w:numFmt w:val="lowerLetter"/>
+      <w:lvlText w:val="%5."/>
+      <w:lvlJc w:val="left"/>
+      <w:pPr>
+        <w:ind w:left="3600" w:hanging="360"/>
+      </w:pPr>
+    </w:lvl>
+    <w:lvl w:ilvl="5" w:tplc="280A001B" w:tentative="1">
+      <w:start w:val="1"/>
+      <w:numFmt w:val="lowerRoman"/>
+      <w:lvlText w:val="%6."/>
+      <w:lvlJc w:val="right"/>
+      <w:pPr>
+        <w:ind w:left="4320" w:hanging="180"/>
+      </w:pPr>
+    </w:lvl>
+    <w:lvl w:ilvl="6" w:tplc="280A000F" w:tentative="1">
+      <w:start w:val="1"/>
+      <w:numFmt w:val="decimal"/>
+      <w:lvlText w:val="%7."/>
+      <w:lvlJc w:val="left"/>
+      <w:pPr>
+        <w:ind w:left="5040" w:hanging="360"/>
+      </w:pPr>
+    </w:lvl>
+    <w:lvl w:ilvl="7" w:tplc="280A0019" w:tentative="1">
+      <w:start w:val="1"/>
+      <w:numFmt w:val="lowerLetter"/>
+      <w:lvlText w:val="%8."/>
+      <w:lvlJc w:val="left"/>
+      <w:pPr>
+        <w:ind w:left="5760" w:hanging="360"/>
+      </w:pPr>
+    </w:lvl>
+    <w:lvl w:ilvl="8" w:tplc="280A001B" w:tentative="1">
+      <w:start w:val="1"/>
+      <w:numFmt w:val="lowerRoman"/>
+      <w:lvlText w:val="%9."/>
+      <w:lvlJc w:val="right"/>
+      <w:pPr>
+        <w:ind w:left="6480" w:hanging="180"/>
+      </w:pPr>
+    </w:lvl>
+  </w:abstractNum>
+  <w:abstractNum w:abstractNumId="28" w15:restartNumberingAfterBreak="0">
     <w:nsid w:val="505044AF"/>
     <w:multiLevelType w:val="hybridMultilevel"/>
     <w:tmpl w:val="6CAEDBB6"/>
@@ -6314,7 +6700,7 @@
       </w:rPr>
     </w:lvl>
   </w:abstractNum>
-  <w:abstractNum w:abstractNumId="28" w15:restartNumberingAfterBreak="0">
+  <w:abstractNum w:abstractNumId="29" w15:restartNumberingAfterBreak="0">
     <w:nsid w:val="53FD4F30"/>
     <w:multiLevelType w:val="hybridMultilevel"/>
     <w:tmpl w:val="55F060C2"/>
@@ -6427,7 +6813,7 @@
       </w:rPr>
     </w:lvl>
   </w:abstractNum>
-  <w:abstractNum w:abstractNumId="29" w15:restartNumberingAfterBreak="0">
+  <w:abstractNum w:abstractNumId="30" w15:restartNumberingAfterBreak="0">
     <w:nsid w:val="545E69CA"/>
     <w:multiLevelType w:val="hybridMultilevel"/>
     <w:tmpl w:val="7402ED9C"/>
@@ -6543,7 +6929,7 @@
       </w:rPr>
     </w:lvl>
   </w:abstractNum>
-  <w:abstractNum w:abstractNumId="30" w15:restartNumberingAfterBreak="0">
+  <w:abstractNum w:abstractNumId="31" w15:restartNumberingAfterBreak="0">
     <w:nsid w:val="579E1C0C"/>
     <w:multiLevelType w:val="hybridMultilevel"/>
     <w:tmpl w:val="AAD6759C"/>
@@ -6656,7 +7042,7 @@
       </w:rPr>
     </w:lvl>
   </w:abstractNum>
-  <w:abstractNum w:abstractNumId="31" w15:restartNumberingAfterBreak="0">
+  <w:abstractNum w:abstractNumId="32" w15:restartNumberingAfterBreak="0">
     <w:nsid w:val="5A413E2E"/>
     <w:multiLevelType w:val="hybridMultilevel"/>
     <w:tmpl w:val="86CE1572"/>
@@ -6745,7 +7131,7 @@
       </w:pPr>
     </w:lvl>
   </w:abstractNum>
-  <w:abstractNum w:abstractNumId="32" w15:restartNumberingAfterBreak="0">
+  <w:abstractNum w:abstractNumId="33" w15:restartNumberingAfterBreak="0">
     <w:nsid w:val="5C100E54"/>
     <w:multiLevelType w:val="hybridMultilevel"/>
     <w:tmpl w:val="A66C123C"/>
@@ -6858,7 +7244,7 @@
       </w:rPr>
     </w:lvl>
   </w:abstractNum>
-  <w:abstractNum w:abstractNumId="33" w15:restartNumberingAfterBreak="0">
+  <w:abstractNum w:abstractNumId="34" w15:restartNumberingAfterBreak="0">
     <w:nsid w:val="5C200DB5"/>
     <w:multiLevelType w:val="hybridMultilevel"/>
     <w:tmpl w:val="0A663192"/>
@@ -6971,7 +7357,7 @@
       </w:rPr>
     </w:lvl>
   </w:abstractNum>
-  <w:abstractNum w:abstractNumId="34" w15:restartNumberingAfterBreak="0">
+  <w:abstractNum w:abstractNumId="35" w15:restartNumberingAfterBreak="0">
     <w:nsid w:val="5F371725"/>
     <w:multiLevelType w:val="hybridMultilevel"/>
     <w:tmpl w:val="42F4D8A6"/>
@@ -7084,7 +7470,7 @@
       </w:rPr>
     </w:lvl>
   </w:abstractNum>
-  <w:abstractNum w:abstractNumId="35" w15:restartNumberingAfterBreak="0">
+  <w:abstractNum w:abstractNumId="36" w15:restartNumberingAfterBreak="0">
     <w:nsid w:val="64B53DA8"/>
     <w:multiLevelType w:val="hybridMultilevel"/>
     <w:tmpl w:val="E41C82A2"/>
@@ -7224,7 +7610,7 @@
       </w:rPr>
     </w:lvl>
   </w:abstractNum>
-  <w:abstractNum w:abstractNumId="36" w15:restartNumberingAfterBreak="0">
+  <w:abstractNum w:abstractNumId="37" w15:restartNumberingAfterBreak="0">
     <w:nsid w:val="68566CE3"/>
     <w:multiLevelType w:val="hybridMultilevel"/>
     <w:tmpl w:val="3D426A2C"/>
@@ -7337,7 +7723,7 @@
       </w:rPr>
     </w:lvl>
   </w:abstractNum>
-  <w:abstractNum w:abstractNumId="37" w15:restartNumberingAfterBreak="0">
+  <w:abstractNum w:abstractNumId="38" w15:restartNumberingAfterBreak="0">
     <w:nsid w:val="6A6F015F"/>
     <w:multiLevelType w:val="hybridMultilevel"/>
     <w:tmpl w:val="86EA2664"/>
@@ -7450,7 +7836,7 @@
       </w:rPr>
     </w:lvl>
   </w:abstractNum>
-  <w:abstractNum w:abstractNumId="38" w15:restartNumberingAfterBreak="0">
+  <w:abstractNum w:abstractNumId="39" w15:restartNumberingAfterBreak="0">
     <w:nsid w:val="6B7D7517"/>
     <w:multiLevelType w:val="hybridMultilevel"/>
     <w:tmpl w:val="11B81C38"/>
@@ -7590,7 +7976,7 @@
       </w:rPr>
     </w:lvl>
   </w:abstractNum>
-  <w:abstractNum w:abstractNumId="39" w15:restartNumberingAfterBreak="0">
+  <w:abstractNum w:abstractNumId="40" w15:restartNumberingAfterBreak="0">
     <w:nsid w:val="6BEE537F"/>
     <w:multiLevelType w:val="hybridMultilevel"/>
     <w:tmpl w:val="3D2C32A6"/>
@@ -7703,7 +8089,7 @@
       </w:rPr>
     </w:lvl>
   </w:abstractNum>
-  <w:abstractNum w:abstractNumId="40" w15:restartNumberingAfterBreak="0">
+  <w:abstractNum w:abstractNumId="41" w15:restartNumberingAfterBreak="0">
     <w:nsid w:val="6C96008D"/>
     <w:multiLevelType w:val="hybridMultilevel"/>
     <w:tmpl w:val="8C0AC672"/>
@@ -7815,7 +8201,7 @@
       </w:rPr>
     </w:lvl>
   </w:abstractNum>
-  <w:abstractNum w:abstractNumId="41" w15:restartNumberingAfterBreak="0">
+  <w:abstractNum w:abstractNumId="42" w15:restartNumberingAfterBreak="0">
     <w:nsid w:val="6CA96F38"/>
     <w:multiLevelType w:val="hybridMultilevel"/>
     <w:tmpl w:val="423661B2"/>
@@ -7928,7 +8314,7 @@
       </w:rPr>
     </w:lvl>
   </w:abstractNum>
-  <w:abstractNum w:abstractNumId="42" w15:restartNumberingAfterBreak="0">
+  <w:abstractNum w:abstractNumId="43" w15:restartNumberingAfterBreak="0">
     <w:nsid w:val="6F18453F"/>
     <w:multiLevelType w:val="hybridMultilevel"/>
     <w:tmpl w:val="94B219EA"/>
@@ -8041,7 +8427,7 @@
       </w:rPr>
     </w:lvl>
   </w:abstractNum>
-  <w:abstractNum w:abstractNumId="43" w15:restartNumberingAfterBreak="0">
+  <w:abstractNum w:abstractNumId="44" w15:restartNumberingAfterBreak="0">
     <w:nsid w:val="739A2152"/>
     <w:multiLevelType w:val="multilevel"/>
     <w:tmpl w:val="E4726BEE"/>
@@ -8130,7 +8516,7 @@
       </w:pPr>
     </w:lvl>
   </w:abstractNum>
-  <w:abstractNum w:abstractNumId="44" w15:restartNumberingAfterBreak="0">
+  <w:abstractNum w:abstractNumId="45" w15:restartNumberingAfterBreak="0">
     <w:nsid w:val="73FB365E"/>
     <w:multiLevelType w:val="hybridMultilevel"/>
     <w:tmpl w:val="E408BD68"/>
@@ -8246,7 +8632,7 @@
       </w:pPr>
     </w:lvl>
   </w:abstractNum>
-  <w:abstractNum w:abstractNumId="45" w15:restartNumberingAfterBreak="0">
+  <w:abstractNum w:abstractNumId="46" w15:restartNumberingAfterBreak="0">
     <w:nsid w:val="74EB3BF3"/>
     <w:multiLevelType w:val="hybridMultilevel"/>
     <w:tmpl w:val="4F7CA90E"/>
@@ -8359,7 +8745,7 @@
       </w:rPr>
     </w:lvl>
   </w:abstractNum>
-  <w:abstractNum w:abstractNumId="46" w15:restartNumberingAfterBreak="0">
+  <w:abstractNum w:abstractNumId="47" w15:restartNumberingAfterBreak="0">
     <w:nsid w:val="7A845F6C"/>
     <w:multiLevelType w:val="hybridMultilevel"/>
     <w:tmpl w:val="6454782C"/>
@@ -8499,7 +8885,7 @@
       </w:rPr>
     </w:lvl>
   </w:abstractNum>
-  <w:num w:numId="1">
+  <w:num w:numId="1" w16cid:durableId="1281839177">
     <w:abstractNumId w:val="14"/>
     <w:lvlOverride w:ilvl="0"/>
     <w:lvlOverride w:ilvl="1"/>
@@ -8521,153 +8907,156 @@
       <w:startOverride w:val="1"/>
     </w:lvlOverride>
   </w:num>
-  <w:num w:numId="2">
+  <w:num w:numId="2" w16cid:durableId="1038895092">
+    <w:abstractNumId w:val="45"/>
+  </w:num>
+  <w:num w:numId="3" w16cid:durableId="290020534">
+    <w:abstractNumId w:val="47"/>
+  </w:num>
+  <w:num w:numId="4" w16cid:durableId="1157964857">
+    <w:abstractNumId w:val="9"/>
+  </w:num>
+  <w:num w:numId="5" w16cid:durableId="1442646956">
+    <w:abstractNumId w:val="6"/>
+  </w:num>
+  <w:num w:numId="6" w16cid:durableId="1142889384">
+    <w:abstractNumId w:val="39"/>
+  </w:num>
+  <w:num w:numId="7" w16cid:durableId="1382247035">
+    <w:abstractNumId w:val="36"/>
+  </w:num>
+  <w:num w:numId="8" w16cid:durableId="896937332">
+    <w:abstractNumId w:val="26"/>
+  </w:num>
+  <w:num w:numId="9" w16cid:durableId="283654619">
+    <w:abstractNumId w:val="24"/>
+  </w:num>
+  <w:num w:numId="10" w16cid:durableId="1762214906">
+    <w:abstractNumId w:val="29"/>
+  </w:num>
+  <w:num w:numId="11" w16cid:durableId="218592466">
+    <w:abstractNumId w:val="35"/>
+  </w:num>
+  <w:num w:numId="12" w16cid:durableId="113251811">
+    <w:abstractNumId w:val="18"/>
+  </w:num>
+  <w:num w:numId="13" w16cid:durableId="163014796">
+    <w:abstractNumId w:val="46"/>
+  </w:num>
+  <w:num w:numId="14" w16cid:durableId="471212276">
+    <w:abstractNumId w:val="0"/>
+  </w:num>
+  <w:num w:numId="15" w16cid:durableId="1893467486">
+    <w:abstractNumId w:val="1"/>
+  </w:num>
+  <w:num w:numId="16" w16cid:durableId="1043871974">
+    <w:abstractNumId w:val="33"/>
+  </w:num>
+  <w:num w:numId="17" w16cid:durableId="1651404176">
+    <w:abstractNumId w:val="22"/>
+  </w:num>
+  <w:num w:numId="18" w16cid:durableId="1495992859">
+    <w:abstractNumId w:val="20"/>
+  </w:num>
+  <w:num w:numId="19" w16cid:durableId="428962635">
+    <w:abstractNumId w:val="23"/>
+  </w:num>
+  <w:num w:numId="20" w16cid:durableId="1240671194">
+    <w:abstractNumId w:val="30"/>
+  </w:num>
+  <w:num w:numId="21" w16cid:durableId="1733693296">
+    <w:abstractNumId w:val="10"/>
+  </w:num>
+  <w:num w:numId="22" w16cid:durableId="902255853">
+    <w:abstractNumId w:val="11"/>
+  </w:num>
+  <w:num w:numId="23" w16cid:durableId="1951085616">
+    <w:abstractNumId w:val="15"/>
+  </w:num>
+  <w:num w:numId="24" w16cid:durableId="486673050">
+    <w:abstractNumId w:val="41"/>
+  </w:num>
+  <w:num w:numId="25" w16cid:durableId="1334918439">
+    <w:abstractNumId w:val="31"/>
+  </w:num>
+  <w:num w:numId="26" w16cid:durableId="1513448445">
+    <w:abstractNumId w:val="16"/>
+  </w:num>
+  <w:num w:numId="27" w16cid:durableId="529611507">
+    <w:abstractNumId w:val="2"/>
+  </w:num>
+  <w:num w:numId="28" w16cid:durableId="878781093">
+    <w:abstractNumId w:val="40"/>
+  </w:num>
+  <w:num w:numId="29" w16cid:durableId="2112433699">
+    <w:abstractNumId w:val="14"/>
+  </w:num>
+  <w:num w:numId="30" w16cid:durableId="957568801">
+    <w:abstractNumId w:val="42"/>
+  </w:num>
+  <w:num w:numId="31" w16cid:durableId="1220478831">
+    <w:abstractNumId w:val="38"/>
+  </w:num>
+  <w:num w:numId="32" w16cid:durableId="1810396230">
+    <w:abstractNumId w:val="17"/>
+  </w:num>
+  <w:num w:numId="33" w16cid:durableId="1125542922">
+    <w:abstractNumId w:val="19"/>
+  </w:num>
+  <w:num w:numId="34" w16cid:durableId="2039315014">
+    <w:abstractNumId w:val="34"/>
+  </w:num>
+  <w:num w:numId="35" w16cid:durableId="478574253">
+    <w:abstractNumId w:val="12"/>
+  </w:num>
+  <w:num w:numId="36" w16cid:durableId="80639522">
+    <w:abstractNumId w:val="7"/>
+  </w:num>
+  <w:num w:numId="37" w16cid:durableId="1969701232">
+    <w:abstractNumId w:val="43"/>
+  </w:num>
+  <w:num w:numId="38" w16cid:durableId="316304159">
+    <w:abstractNumId w:val="3"/>
+  </w:num>
+  <w:num w:numId="39" w16cid:durableId="1710494068">
+    <w:abstractNumId w:val="28"/>
+  </w:num>
+  <w:num w:numId="40" w16cid:durableId="1645888766">
+    <w:abstractNumId w:val="37"/>
+  </w:num>
+  <w:num w:numId="41" w16cid:durableId="2033140111">
+    <w:abstractNumId w:val="13"/>
+  </w:num>
+  <w:num w:numId="42" w16cid:durableId="1472792414">
     <w:abstractNumId w:val="44"/>
   </w:num>
-  <w:num w:numId="3">
-    <w:abstractNumId w:val="46"/>
+  <w:num w:numId="43" w16cid:durableId="2144423560">
+    <w:abstractNumId w:val="8"/>
   </w:num>
-  <w:num w:numId="4">
-    <w:abstractNumId w:val="9"/>
+  <w:num w:numId="44" w16cid:durableId="1224490530">
+    <w:abstractNumId w:val="25"/>
   </w:num>
-  <w:num w:numId="5">
-    <w:abstractNumId w:val="6"/>
+  <w:num w:numId="45" w16cid:durableId="1545829622">
+    <w:abstractNumId w:val="4"/>
   </w:num>
-  <w:num w:numId="6">
-    <w:abstractNumId w:val="38"/>
-  </w:num>
-  <w:num w:numId="7">
-    <w:abstractNumId w:val="35"/>
-  </w:num>
-  <w:num w:numId="8">
-    <w:abstractNumId w:val="26"/>
-  </w:num>
-  <w:num w:numId="9">
-    <w:abstractNumId w:val="24"/>
-  </w:num>
-  <w:num w:numId="10">
-    <w:abstractNumId w:val="28"/>
-  </w:num>
-  <w:num w:numId="11">
-    <w:abstractNumId w:val="34"/>
-  </w:num>
-  <w:num w:numId="12">
-    <w:abstractNumId w:val="18"/>
-  </w:num>
-  <w:num w:numId="13">
-    <w:abstractNumId w:val="45"/>
-  </w:num>
-  <w:num w:numId="14">
-    <w:abstractNumId w:val="0"/>
-  </w:num>
-  <w:num w:numId="15">
-    <w:abstractNumId w:val="1"/>
-  </w:num>
-  <w:num w:numId="16">
+  <w:num w:numId="46" w16cid:durableId="1354839299">
     <w:abstractNumId w:val="32"/>
   </w:num>
-  <w:num w:numId="17">
-    <w:abstractNumId w:val="22"/>
-  </w:num>
-  <w:num w:numId="18">
-    <w:abstractNumId w:val="20"/>
-  </w:num>
-  <w:num w:numId="19">
-    <w:abstractNumId w:val="23"/>
-  </w:num>
-  <w:num w:numId="20">
-    <w:abstractNumId w:val="29"/>
-  </w:num>
-  <w:num w:numId="21">
-    <w:abstractNumId w:val="10"/>
-  </w:num>
-  <w:num w:numId="22">
-    <w:abstractNumId w:val="11"/>
-  </w:num>
-  <w:num w:numId="23">
-    <w:abstractNumId w:val="15"/>
-  </w:num>
-  <w:num w:numId="24">
-    <w:abstractNumId w:val="40"/>
-  </w:num>
-  <w:num w:numId="25">
-    <w:abstractNumId w:val="30"/>
-  </w:num>
-  <w:num w:numId="26">
-    <w:abstractNumId w:val="16"/>
-  </w:num>
-  <w:num w:numId="27">
-    <w:abstractNumId w:val="2"/>
-  </w:num>
-  <w:num w:numId="28">
-    <w:abstractNumId w:val="39"/>
-  </w:num>
-  <w:num w:numId="29">
-    <w:abstractNumId w:val="14"/>
-  </w:num>
-  <w:num w:numId="30">
-    <w:abstractNumId w:val="41"/>
-  </w:num>
-  <w:num w:numId="31">
-    <w:abstractNumId w:val="37"/>
-  </w:num>
-  <w:num w:numId="32">
-    <w:abstractNumId w:val="17"/>
-  </w:num>
-  <w:num w:numId="33">
-    <w:abstractNumId w:val="19"/>
-  </w:num>
-  <w:num w:numId="34">
-    <w:abstractNumId w:val="33"/>
-  </w:num>
-  <w:num w:numId="35">
-    <w:abstractNumId w:val="12"/>
-  </w:num>
-  <w:num w:numId="36">
-    <w:abstractNumId w:val="7"/>
-  </w:num>
-  <w:num w:numId="37">
-    <w:abstractNumId w:val="42"/>
-  </w:num>
-  <w:num w:numId="38">
-    <w:abstractNumId w:val="3"/>
-  </w:num>
-  <w:num w:numId="39">
-    <w:abstractNumId w:val="27"/>
-  </w:num>
-  <w:num w:numId="40">
-    <w:abstractNumId w:val="36"/>
-  </w:num>
-  <w:num w:numId="41">
-    <w:abstractNumId w:val="13"/>
-  </w:num>
-  <w:num w:numId="42">
-    <w:abstractNumId w:val="43"/>
-  </w:num>
-  <w:num w:numId="43">
-    <w:abstractNumId w:val="8"/>
-  </w:num>
-  <w:num w:numId="44">
-    <w:abstractNumId w:val="25"/>
-  </w:num>
-  <w:num w:numId="45">
-    <w:abstractNumId w:val="4"/>
-  </w:num>
-  <w:num w:numId="46">
-    <w:abstractNumId w:val="31"/>
-  </w:num>
-  <w:num w:numId="47">
+  <w:num w:numId="47" w16cid:durableId="1014696194">
     <w:abstractNumId w:val="5"/>
   </w:num>
-  <w:num w:numId="48">
+  <w:num w:numId="48" w16cid:durableId="1209875388">
     <w:abstractNumId w:val="21"/>
+  </w:num>
+  <w:num w:numId="49" w16cid:durableId="1006056092">
+    <w:abstractNumId w:val="27"/>
   </w:num>
   <w:numIdMacAtCleanup w:val="14"/>
 </w:numbering>
 </file>
 
 <file path=word/styles.xml><?xml version="1.0" encoding="utf-8"?>
-<w:styles xmlns:mc="http://schemas.openxmlformats.org/markup-compatibility/2006" xmlns:r="http://schemas.openxmlformats.org/officeDocument/2006/relationships" xmlns:w="http://schemas.openxmlformats.org/wordprocessingml/2006/main" xmlns:w14="http://schemas.microsoft.com/office/word/2010/wordml" xmlns:w15="http://schemas.microsoft.com/office/word/2012/wordml" xmlns:w16se="http://schemas.microsoft.com/office/word/2015/wordml/symex" mc:Ignorable="w14 w15 w16se">
+<w:styles xmlns:mc="http://schemas.openxmlformats.org/markup-compatibility/2006" xmlns:r="http://schemas.openxmlformats.org/officeDocument/2006/relationships" xmlns:w="http://schemas.openxmlformats.org/wordprocessingml/2006/main" xmlns:w14="http://schemas.microsoft.com/office/word/2010/wordml" xmlns:w15="http://schemas.microsoft.com/office/word/2012/wordml" xmlns:w16cex="http://schemas.microsoft.com/office/word/2018/wordml/cex" xmlns:w16cid="http://schemas.microsoft.com/office/word/2016/wordml/cid" xmlns:w16="http://schemas.microsoft.com/office/word/2018/wordml" xmlns:w16du="http://schemas.microsoft.com/office/word/2023/wordml/word16du" xmlns:w16sdtdh="http://schemas.microsoft.com/office/word/2020/wordml/sdtdatahash" xmlns:w16sdtfl="http://schemas.microsoft.com/office/word/2024/wordml/sdtformatlock" xmlns:w16se="http://schemas.microsoft.com/office/word/2015/wordml/symex" mc:Ignorable="w14 w15 w16se w16cid w16 w16cex w16sdtdh w16sdtfl w16du">
   <w:docDefaults>
     <w:rPrDefault>
       <w:rPr>
@@ -8677,7 +9066,7 @@
     </w:rPrDefault>
     <w:pPrDefault/>
   </w:docDefaults>
-  <w:latentStyles w:defLockedState="0" w:defUIPriority="0" w:defSemiHidden="0" w:defUnhideWhenUsed="0" w:defQFormat="0" w:count="371">
+  <w:latentStyles w:defLockedState="0" w:defUIPriority="0" w:defSemiHidden="0" w:defUnhideWhenUsed="0" w:defQFormat="0" w:count="376">
     <w:lsdException w:name="Normal" w:qFormat="1"/>
     <w:lsdException w:name="heading 1" w:qFormat="1"/>
     <w:lsdException w:name="heading 2" w:qFormat="1"/>
@@ -9042,6 +9431,11 @@
     <w:lsdException w:name="List Table 5 Dark Accent 6" w:uiPriority="50"/>
     <w:lsdException w:name="List Table 6 Colorful Accent 6" w:uiPriority="51"/>
     <w:lsdException w:name="List Table 7 Colorful Accent 6" w:uiPriority="52"/>
+    <w:lsdException w:name="Mention" w:semiHidden="1" w:uiPriority="99" w:unhideWhenUsed="1"/>
+    <w:lsdException w:name="Smart Hyperlink" w:semiHidden="1" w:uiPriority="99" w:unhideWhenUsed="1"/>
+    <w:lsdException w:name="Hashtag" w:semiHidden="1" w:uiPriority="99" w:unhideWhenUsed="1"/>
+    <w:lsdException w:name="Unresolved Mention" w:semiHidden="1" w:uiPriority="99" w:unhideWhenUsed="1"/>
+    <w:lsdException w:name="Smart Link" w:semiHidden="1" w:uiPriority="99" w:unhideWhenUsed="1"/>
   </w:latentStyles>
   <w:style w:type="paragraph" w:default="1" w:styleId="Normal">
     <w:name w:val="Normal"/>

</xml_diff>